<commit_message>
changes to Bertola entry
</commit_message>
<xml_diff>
--- a/1_Templated Entries/templated/Bértola, Eduardo (Juarez) EA/Bértola, Eduardo (Juarez) EA.docx
+++ b/1_Templated Entries/templated/Bértola, Eduardo (Juarez) EA/Bértola, Eduardo (Juarez) EA.docx
@@ -1,6 +1,6 @@
 
 <file path=word/document.xml><?xml version="1.0" encoding="utf-8"?>
-<w:document xmlns:wpc="http://schemas.microsoft.com/office/word/2010/wordprocessingCanvas" xmlns:mo="http://schemas.microsoft.com/office/mac/office/2008/main" xmlns:mc="http://schemas.openxmlformats.org/markup-compatibility/2006" xmlns:mv="urn:schemas-microsoft-com:mac:vml" xmlns:o="urn:schemas-microsoft-com:office:office" xmlns:r="http://schemas.openxmlformats.org/officeDocument/2006/relationships" xmlns:m="http://schemas.openxmlformats.org/officeDocument/2006/math" xmlns:v="urn:schemas-microsoft-com:vml" xmlns:wp14="http://schemas.microsoft.com/office/word/2010/wordprocessingDrawing" xmlns:wp="http://schemas.openxmlformats.org/drawingml/2006/wordprocessingDrawing" xmlns:w10="urn:schemas-microsoft-com:office:word" xmlns:w="http://schemas.openxmlformats.org/wordprocessingml/2006/main" xmlns:w14="http://schemas.microsoft.com/office/word/2010/wordml" xmlns:wpg="http://schemas.microsoft.com/office/word/2010/wordprocessingGroup" xmlns:wpi="http://schemas.microsoft.com/office/word/2010/wordprocessingInk" xmlns:wne="http://schemas.microsoft.com/office/word/2006/wordml" xmlns:wps="http://schemas.microsoft.com/office/word/2010/wordprocessingShape" mc:Ignorable="w14 wp14">
+<w:document xmlns:wpc="http://schemas.microsoft.com/office/word/2010/wordprocessingCanvas" xmlns:mo="http://schemas.microsoft.com/office/mac/office/2008/main" xmlns:mc="http://schemas.openxmlformats.org/markup-compatibility/2006" xmlns:mv="urn:schemas-microsoft-com:mac:vml" xmlns:o="urn:schemas-microsoft-com:office:office" xmlns:r="http://schemas.openxmlformats.org/officeDocument/2006/relationships" xmlns:m="http://schemas.openxmlformats.org/officeDocument/2006/math" xmlns:v="urn:schemas-microsoft-com:vml" xmlns:wp14="http://schemas.microsoft.com/office/word/2010/wordprocessingDrawing" xmlns:wp="http://schemas.openxmlformats.org/drawingml/2006/wordprocessingDrawing" xmlns:w10="urn:schemas-microsoft-com:office:word" xmlns:w="http://schemas.openxmlformats.org/wordprocessingml/2006/main" xmlns:w14="http://schemas.microsoft.com/office/word/2010/wordml" xmlns:w15="http://schemas.microsoft.com/office/word/2012/wordml" xmlns:wpg="http://schemas.microsoft.com/office/word/2010/wordprocessingGroup" xmlns:wpi="http://schemas.microsoft.com/office/word/2010/wordprocessingInk" xmlns:wne="http://schemas.microsoft.com/office/word/2006/wordml" xmlns:wps="http://schemas.microsoft.com/office/word/2010/wordprocessingShape" mc:Ignorable="w14 w15 wp14">
   <w:body>
     <w:tbl>
       <w:tblPr>
@@ -433,7 +433,15 @@
                   <w:t xml:space="preserve"> </w:t>
                 </w:r>
                 <w:r>
-                  <w:t xml:space="preserve">born in Córdoba, Argentina, 14 July 1939, </w:t>
+                  <w:t>born in</w:t>
+                </w:r>
+                <w:r>
+                  <w:t xml:space="preserve"> Coronel Moldes,</w:t>
+                </w:r>
+                <w:bookmarkStart w:id="0" w:name="_GoBack"/>
+                <w:bookmarkEnd w:id="0"/>
+                <w:r>
+                  <w:t xml:space="preserve"> Córdoba, Argentina, 14 July 1939, </w:t>
                 </w:r>
                 <w:r>
                   <w:t xml:space="preserve">and </w:t>
@@ -530,27 +538,14 @@
             <w:r>
               <w:t xml:space="preserve"> </w:t>
             </w:r>
-            <w:r>
-              <w:fldChar w:fldCharType="begin"/>
-            </w:r>
-            <w:r>
-              <w:instrText xml:space="preserve"> SEQ Figure \* ARABIC </w:instrText>
-            </w:r>
-            <w:r>
-              <w:fldChar w:fldCharType="separate"/>
-            </w:r>
-            <w:r>
-              <w:rPr>
-                <w:noProof/>
-              </w:rPr>
-              <w:t>1</w:t>
-            </w:r>
-            <w:r>
-              <w:rPr>
-                <w:noProof/>
-              </w:rPr>
-              <w:fldChar w:fldCharType="end"/>
-            </w:r>
+            <w:fldSimple w:instr=" SEQ Figure \* ARABIC ">
+              <w:r>
+                <w:rPr>
+                  <w:noProof/>
+                </w:rPr>
+                <w:t>1</w:t>
+              </w:r>
+            </w:fldSimple>
             <w:r>
               <w:t xml:space="preserve"> Photo of Eduardo B</w:t>
             </w:r>
@@ -568,7 +563,6 @@
             </w:r>
           </w:p>
           <w:p>
-            <w:bookmarkStart w:id="0" w:name="_GoBack"/>
             <w:r>
               <w:t>Eduardo Bértola was</w:t>
             </w:r>
@@ -902,27 +896,14 @@
             <w:r>
               <w:t xml:space="preserve"> </w:t>
             </w:r>
-            <w:r>
-              <w:fldChar w:fldCharType="begin"/>
-            </w:r>
-            <w:r>
-              <w:instrText xml:space="preserve"> SEQ Figure \* ARABIC </w:instrText>
-            </w:r>
-            <w:r>
-              <w:fldChar w:fldCharType="separate"/>
-            </w:r>
-            <w:r>
-              <w:rPr>
-                <w:noProof/>
-              </w:rPr>
-              <w:t>2</w:t>
-            </w:r>
-            <w:r>
-              <w:rPr>
-                <w:noProof/>
-              </w:rPr>
-              <w:fldChar w:fldCharType="end"/>
-            </w:r>
+            <w:fldSimple w:instr=" SEQ Figure \* ARABIC ">
+              <w:r>
+                <w:rPr>
+                  <w:noProof/>
+                </w:rPr>
+                <w:t>2</w:t>
+              </w:r>
+            </w:fldSimple>
             <w:r>
               <w:t xml:space="preserve"> </w:t>
             </w:r>
@@ -1531,7 +1512,6 @@
               <w:t>42).</w:t>
             </w:r>
           </w:p>
-          <w:bookmarkEnd w:id="0"/>
           <w:p/>
           <w:p>
             <w:pPr>
@@ -2758,7 +2738,7 @@
       </w:pPr>
     </w:p>
     <w:sectPr>
-      <w:headerReference w:type="default" r:id="rId9"/>
+      <w:headerReference w:type="default" r:id="rId8"/>
       <w:pgSz w:w="11906" w:h="16838"/>
       <w:pgMar w:top="1440" w:right="1440" w:bottom="1440" w:left="1440" w:header="708" w:footer="708" w:gutter="0"/>
       <w:cols w:space="708"/>
@@ -2769,7 +2749,7 @@
 </file>
 
 <file path=word/endnotes.xml><?xml version="1.0" encoding="utf-8"?>
-<w:endnotes xmlns:wpc="http://schemas.microsoft.com/office/word/2010/wordprocessingCanvas" xmlns:mo="http://schemas.microsoft.com/office/mac/office/2008/main" xmlns:mc="http://schemas.openxmlformats.org/markup-compatibility/2006" xmlns:mv="urn:schemas-microsoft-com:mac:vml" xmlns:o="urn:schemas-microsoft-com:office:office" xmlns:r="http://schemas.openxmlformats.org/officeDocument/2006/relationships" xmlns:m="http://schemas.openxmlformats.org/officeDocument/2006/math" xmlns:v="urn:schemas-microsoft-com:vml" xmlns:wp14="http://schemas.microsoft.com/office/word/2010/wordprocessingDrawing" xmlns:wp="http://schemas.openxmlformats.org/drawingml/2006/wordprocessingDrawing" xmlns:w10="urn:schemas-microsoft-com:office:word" xmlns:w="http://schemas.openxmlformats.org/wordprocessingml/2006/main" xmlns:w14="http://schemas.microsoft.com/office/word/2010/wordml" xmlns:wpg="http://schemas.microsoft.com/office/word/2010/wordprocessingGroup" xmlns:wpi="http://schemas.microsoft.com/office/word/2010/wordprocessingInk" xmlns:wne="http://schemas.microsoft.com/office/word/2006/wordml" xmlns:wps="http://schemas.microsoft.com/office/word/2010/wordprocessingShape" mc:Ignorable="w14 wp14">
+<w:endnotes xmlns:wpc="http://schemas.microsoft.com/office/word/2010/wordprocessingCanvas" xmlns:mo="http://schemas.microsoft.com/office/mac/office/2008/main" xmlns:mc="http://schemas.openxmlformats.org/markup-compatibility/2006" xmlns:mv="urn:schemas-microsoft-com:mac:vml" xmlns:o="urn:schemas-microsoft-com:office:office" xmlns:r="http://schemas.openxmlformats.org/officeDocument/2006/relationships" xmlns:m="http://schemas.openxmlformats.org/officeDocument/2006/math" xmlns:v="urn:schemas-microsoft-com:vml" xmlns:wp14="http://schemas.microsoft.com/office/word/2010/wordprocessingDrawing" xmlns:wp="http://schemas.openxmlformats.org/drawingml/2006/wordprocessingDrawing" xmlns:w10="urn:schemas-microsoft-com:office:word" xmlns:w="http://schemas.openxmlformats.org/wordprocessingml/2006/main" xmlns:w14="http://schemas.microsoft.com/office/word/2010/wordml" xmlns:w15="http://schemas.microsoft.com/office/word/2012/wordml" xmlns:wpg="http://schemas.microsoft.com/office/word/2010/wordprocessingGroup" xmlns:wpi="http://schemas.microsoft.com/office/word/2010/wordprocessingInk" xmlns:wne="http://schemas.microsoft.com/office/word/2006/wordml" xmlns:wps="http://schemas.microsoft.com/office/word/2010/wordprocessingShape" mc:Ignorable="w14 w15 wp14">
   <w:endnote w:type="separator" w:id="-1">
     <w:p>
       <w:pPr>
@@ -2794,7 +2774,7 @@
 </file>
 
 <file path=word/footnotes.xml><?xml version="1.0" encoding="utf-8"?>
-<w:footnotes xmlns:wpc="http://schemas.microsoft.com/office/word/2010/wordprocessingCanvas" xmlns:mo="http://schemas.microsoft.com/office/mac/office/2008/main" xmlns:mc="http://schemas.openxmlformats.org/markup-compatibility/2006" xmlns:mv="urn:schemas-microsoft-com:mac:vml" xmlns:o="urn:schemas-microsoft-com:office:office" xmlns:r="http://schemas.openxmlformats.org/officeDocument/2006/relationships" xmlns:m="http://schemas.openxmlformats.org/officeDocument/2006/math" xmlns:v="urn:schemas-microsoft-com:vml" xmlns:wp14="http://schemas.microsoft.com/office/word/2010/wordprocessingDrawing" xmlns:wp="http://schemas.openxmlformats.org/drawingml/2006/wordprocessingDrawing" xmlns:w10="urn:schemas-microsoft-com:office:word" xmlns:w="http://schemas.openxmlformats.org/wordprocessingml/2006/main" xmlns:w14="http://schemas.microsoft.com/office/word/2010/wordml" xmlns:wpg="http://schemas.microsoft.com/office/word/2010/wordprocessingGroup" xmlns:wpi="http://schemas.microsoft.com/office/word/2010/wordprocessingInk" xmlns:wne="http://schemas.microsoft.com/office/word/2006/wordml" xmlns:wps="http://schemas.microsoft.com/office/word/2010/wordprocessingShape" mc:Ignorable="w14 wp14">
+<w:footnotes xmlns:wpc="http://schemas.microsoft.com/office/word/2010/wordprocessingCanvas" xmlns:mo="http://schemas.microsoft.com/office/mac/office/2008/main" xmlns:mc="http://schemas.openxmlformats.org/markup-compatibility/2006" xmlns:mv="urn:schemas-microsoft-com:mac:vml" xmlns:o="urn:schemas-microsoft-com:office:office" xmlns:r="http://schemas.openxmlformats.org/officeDocument/2006/relationships" xmlns:m="http://schemas.openxmlformats.org/officeDocument/2006/math" xmlns:v="urn:schemas-microsoft-com:vml" xmlns:wp14="http://schemas.microsoft.com/office/word/2010/wordprocessingDrawing" xmlns:wp="http://schemas.openxmlformats.org/drawingml/2006/wordprocessingDrawing" xmlns:w10="urn:schemas-microsoft-com:office:word" xmlns:w="http://schemas.openxmlformats.org/wordprocessingml/2006/main" xmlns:w14="http://schemas.microsoft.com/office/word/2010/wordml" xmlns:w15="http://schemas.microsoft.com/office/word/2012/wordml" xmlns:wpg="http://schemas.microsoft.com/office/word/2010/wordprocessingGroup" xmlns:wpi="http://schemas.microsoft.com/office/word/2010/wordprocessingInk" xmlns:wne="http://schemas.microsoft.com/office/word/2006/wordml" xmlns:wps="http://schemas.microsoft.com/office/word/2010/wordprocessingShape" mc:Ignorable="w14 w15 wp14">
   <w:footnote w:type="separator" w:id="-1">
     <w:p>
       <w:pPr>
@@ -2819,7 +2799,7 @@
 </file>
 
 <file path=word/header1.xml><?xml version="1.0" encoding="utf-8"?>
-<w:hdr xmlns:wpc="http://schemas.microsoft.com/office/word/2010/wordprocessingCanvas" xmlns:mo="http://schemas.microsoft.com/office/mac/office/2008/main" xmlns:mc="http://schemas.openxmlformats.org/markup-compatibility/2006" xmlns:mv="urn:schemas-microsoft-com:mac:vml" xmlns:o="urn:schemas-microsoft-com:office:office" xmlns:r="http://schemas.openxmlformats.org/officeDocument/2006/relationships" xmlns:m="http://schemas.openxmlformats.org/officeDocument/2006/math" xmlns:v="urn:schemas-microsoft-com:vml" xmlns:wp14="http://schemas.microsoft.com/office/word/2010/wordprocessingDrawing" xmlns:wp="http://schemas.openxmlformats.org/drawingml/2006/wordprocessingDrawing" xmlns:w10="urn:schemas-microsoft-com:office:word" xmlns:w="http://schemas.openxmlformats.org/wordprocessingml/2006/main" xmlns:w14="http://schemas.microsoft.com/office/word/2010/wordml" xmlns:wpg="http://schemas.microsoft.com/office/word/2010/wordprocessingGroup" xmlns:wpi="http://schemas.microsoft.com/office/word/2010/wordprocessingInk" xmlns:wne="http://schemas.microsoft.com/office/word/2006/wordml" xmlns:wps="http://schemas.microsoft.com/office/word/2010/wordprocessingShape" mc:Ignorable="w14 wp14">
+<w:hdr xmlns:wpc="http://schemas.microsoft.com/office/word/2010/wordprocessingCanvas" xmlns:mo="http://schemas.microsoft.com/office/mac/office/2008/main" xmlns:mc="http://schemas.openxmlformats.org/markup-compatibility/2006" xmlns:mv="urn:schemas-microsoft-com:mac:vml" xmlns:o="urn:schemas-microsoft-com:office:office" xmlns:r="http://schemas.openxmlformats.org/officeDocument/2006/relationships" xmlns:m="http://schemas.openxmlformats.org/officeDocument/2006/math" xmlns:v="urn:schemas-microsoft-com:vml" xmlns:wp14="http://schemas.microsoft.com/office/word/2010/wordprocessingDrawing" xmlns:wp="http://schemas.openxmlformats.org/drawingml/2006/wordprocessingDrawing" xmlns:w10="urn:schemas-microsoft-com:office:word" xmlns:w="http://schemas.openxmlformats.org/wordprocessingml/2006/main" xmlns:w14="http://schemas.microsoft.com/office/word/2010/wordml" xmlns:w15="http://schemas.microsoft.com/office/word/2012/wordml" xmlns:wpg="http://schemas.microsoft.com/office/word/2010/wordprocessingGroup" xmlns:wpi="http://schemas.microsoft.com/office/word/2010/wordprocessingInk" xmlns:wne="http://schemas.microsoft.com/office/word/2006/wordml" xmlns:wps="http://schemas.microsoft.com/office/word/2010/wordprocessingShape" mc:Ignorable="w14 w15 wp14">
   <w:p>
     <w:pPr>
       <w:pStyle w:val="Header"/>
@@ -2854,7 +2834,7 @@
 </file>
 
 <file path=word/numbering.xml><?xml version="1.0" encoding="utf-8"?>
-<w:numbering xmlns:wpc="http://schemas.microsoft.com/office/word/2010/wordprocessingCanvas" xmlns:mo="http://schemas.microsoft.com/office/mac/office/2008/main" xmlns:mc="http://schemas.openxmlformats.org/markup-compatibility/2006" xmlns:mv="urn:schemas-microsoft-com:mac:vml" xmlns:o="urn:schemas-microsoft-com:office:office" xmlns:r="http://schemas.openxmlformats.org/officeDocument/2006/relationships" xmlns:m="http://schemas.openxmlformats.org/officeDocument/2006/math" xmlns:v="urn:schemas-microsoft-com:vml" xmlns:wp14="http://schemas.microsoft.com/office/word/2010/wordprocessingDrawing" xmlns:wp="http://schemas.openxmlformats.org/drawingml/2006/wordprocessingDrawing" xmlns:w10="urn:schemas-microsoft-com:office:word" xmlns:w="http://schemas.openxmlformats.org/wordprocessingml/2006/main" xmlns:w14="http://schemas.microsoft.com/office/word/2010/wordml" xmlns:wpg="http://schemas.microsoft.com/office/word/2010/wordprocessingGroup" xmlns:wpi="http://schemas.microsoft.com/office/word/2010/wordprocessingInk" xmlns:wne="http://schemas.microsoft.com/office/word/2006/wordml" xmlns:wps="http://schemas.microsoft.com/office/word/2010/wordprocessingShape" mc:Ignorable="w14 wp14">
+<w:numbering xmlns:wpc="http://schemas.microsoft.com/office/word/2010/wordprocessingCanvas" xmlns:mo="http://schemas.microsoft.com/office/mac/office/2008/main" xmlns:mc="http://schemas.openxmlformats.org/markup-compatibility/2006" xmlns:mv="urn:schemas-microsoft-com:mac:vml" xmlns:o="urn:schemas-microsoft-com:office:office" xmlns:r="http://schemas.openxmlformats.org/officeDocument/2006/relationships" xmlns:m="http://schemas.openxmlformats.org/officeDocument/2006/math" xmlns:v="urn:schemas-microsoft-com:vml" xmlns:wp14="http://schemas.microsoft.com/office/word/2010/wordprocessingDrawing" xmlns:wp="http://schemas.openxmlformats.org/drawingml/2006/wordprocessingDrawing" xmlns:w10="urn:schemas-microsoft-com:office:word" xmlns:w="http://schemas.openxmlformats.org/wordprocessingml/2006/main" xmlns:w14="http://schemas.microsoft.com/office/word/2010/wordml" xmlns:w15="http://schemas.microsoft.com/office/word/2012/wordml" xmlns:wpg="http://schemas.microsoft.com/office/word/2010/wordprocessingGroup" xmlns:wpi="http://schemas.microsoft.com/office/word/2010/wordprocessingInk" xmlns:wne="http://schemas.microsoft.com/office/word/2006/wordml" xmlns:wps="http://schemas.microsoft.com/office/word/2010/wordprocessingShape" mc:Ignorable="w14 w15 wp14">
   <w:abstractNum w:abstractNumId="0">
     <w:nsid w:val="FFFFFF7C"/>
     <w:multiLevelType w:val="singleLevel"/>
@@ -3191,7 +3171,7 @@
 </file>
 
 <file path=word/styles.xml><?xml version="1.0" encoding="utf-8"?>
-<w:styles xmlns:mc="http://schemas.openxmlformats.org/markup-compatibility/2006" xmlns:r="http://schemas.openxmlformats.org/officeDocument/2006/relationships" xmlns:w="http://schemas.openxmlformats.org/wordprocessingml/2006/main" xmlns:w14="http://schemas.microsoft.com/office/word/2010/wordml" mc:Ignorable="w14">
+<w:styles xmlns:mc="http://schemas.openxmlformats.org/markup-compatibility/2006" xmlns:r="http://schemas.openxmlformats.org/officeDocument/2006/relationships" xmlns:w="http://schemas.openxmlformats.org/wordprocessingml/2006/main" xmlns:w14="http://schemas.microsoft.com/office/word/2010/wordml" xmlns:w15="http://schemas.microsoft.com/office/word/2012/wordml" mc:Ignorable="w14 w15">
   <w:docDefaults>
     <w:rPrDefault>
       <w:rPr>
@@ -3207,856 +3187,387 @@
       </w:pPr>
     </w:pPrDefault>
   </w:docDefaults>
-  <w:latentStyles w:defLockedState="0" w:defUIPriority="99" w:defSemiHidden="1" w:defUnhideWhenUsed="0" w:defQFormat="0" w:count="276">
-    <w:lsdException w:name="Normal" w:semiHidden="0" w:uiPriority="0" w:qFormat="1"/>
-    <w:lsdException w:name="heading 1" w:semiHidden="0" w:uiPriority="9" w:qFormat="1"/>
-    <w:lsdException w:name="heading 2" w:uiPriority="9" w:unhideWhenUsed="1" w:qFormat="1"/>
-    <w:lsdException w:name="heading 3" w:uiPriority="9" w:unhideWhenUsed="1" w:qFormat="1"/>
-    <w:lsdException w:name="heading 4" w:uiPriority="9" w:unhideWhenUsed="1" w:qFormat="1"/>
-    <w:lsdException w:name="heading 5" w:uiPriority="9" w:unhideWhenUsed="1" w:qFormat="1"/>
-    <w:lsdException w:name="heading 6" w:uiPriority="9" w:unhideWhenUsed="1" w:qFormat="1"/>
-    <w:lsdException w:name="heading 7" w:uiPriority="9" w:unhideWhenUsed="1" w:qFormat="1"/>
-    <w:lsdException w:name="heading 8" w:uiPriority="9" w:unhideWhenUsed="1" w:qFormat="1"/>
-    <w:lsdException w:name="heading 9" w:uiPriority="9" w:unhideWhenUsed="1" w:qFormat="1"/>
-    <w:lsdException w:name="toc 1" w:uiPriority="39" w:unhideWhenUsed="1"/>
-    <w:lsdException w:name="toc 2" w:uiPriority="39" w:unhideWhenUsed="1"/>
-    <w:lsdException w:name="toc 3" w:uiPriority="39" w:unhideWhenUsed="1"/>
-    <w:lsdException w:name="toc 4" w:uiPriority="39" w:unhideWhenUsed="1"/>
-    <w:lsdException w:name="toc 5" w:uiPriority="39" w:unhideWhenUsed="1"/>
-    <w:lsdException w:name="toc 6" w:uiPriority="39" w:unhideWhenUsed="1"/>
-    <w:lsdException w:name="toc 7" w:uiPriority="39" w:unhideWhenUsed="1"/>
-    <w:lsdException w:name="toc 8" w:uiPriority="39" w:unhideWhenUsed="1"/>
-    <w:lsdException w:name="toc 9" w:uiPriority="39" w:unhideWhenUsed="1"/>
-    <w:lsdException w:name="Normal Indent" w:unhideWhenUsed="1"/>
-    <w:lsdException w:name="header" w:unhideWhenUsed="1"/>
-    <w:lsdException w:name="footer" w:unhideWhenUsed="1"/>
-    <w:lsdException w:name="caption" w:uiPriority="35" w:qFormat="1"/>
-    <w:lsdException w:name="List" w:unhideWhenUsed="1"/>
-    <w:lsdException w:name="List 2" w:unhideWhenUsed="1"/>
-    <w:lsdException w:name="List 3" w:unhideWhenUsed="1"/>
-    <w:lsdException w:name="List 4" w:unhideWhenUsed="1"/>
-    <w:lsdException w:name="List 5" w:unhideWhenUsed="1"/>
-    <w:lsdException w:name="Title" w:uiPriority="10" w:qFormat="1"/>
-    <w:lsdException w:name="Default Paragraph Font" w:uiPriority="1" w:unhideWhenUsed="1"/>
+  <w:latentStyles w:defLockedState="0" w:defUIPriority="99" w:defSemiHidden="0" w:defUnhideWhenUsed="0" w:defQFormat="0" w:count="380">
+    <w:lsdException w:name="Normal" w:uiPriority="0" w:qFormat="1"/>
+    <w:lsdException w:name="heading 1" w:uiPriority="9" w:qFormat="1"/>
+    <w:lsdException w:name="heading 2" w:semiHidden="1" w:uiPriority="9" w:unhideWhenUsed="1" w:qFormat="1"/>
+    <w:lsdException w:name="heading 3" w:semiHidden="1" w:uiPriority="9" w:unhideWhenUsed="1" w:qFormat="1"/>
+    <w:lsdException w:name="heading 4" w:semiHidden="1" w:uiPriority="9" w:unhideWhenUsed="1" w:qFormat="1"/>
+    <w:lsdException w:name="heading 5" w:semiHidden="1" w:uiPriority="9" w:unhideWhenUsed="1" w:qFormat="1"/>
+    <w:lsdException w:name="heading 6" w:semiHidden="1" w:uiPriority="9" w:unhideWhenUsed="1" w:qFormat="1"/>
+    <w:lsdException w:name="heading 7" w:semiHidden="1" w:uiPriority="9" w:unhideWhenUsed="1" w:qFormat="1"/>
+    <w:lsdException w:name="heading 8" w:semiHidden="1" w:uiPriority="9" w:unhideWhenUsed="1" w:qFormat="1"/>
+    <w:lsdException w:name="heading 9" w:semiHidden="1" w:uiPriority="9" w:unhideWhenUsed="1" w:qFormat="1"/>
+    <w:lsdException w:name="index 1" w:semiHidden="1" w:unhideWhenUsed="1"/>
+    <w:lsdException w:name="index 2" w:semiHidden="1" w:unhideWhenUsed="1"/>
+    <w:lsdException w:name="index 3" w:semiHidden="1" w:unhideWhenUsed="1"/>
+    <w:lsdException w:name="index 4" w:semiHidden="1" w:unhideWhenUsed="1"/>
+    <w:lsdException w:name="index 5" w:semiHidden="1" w:unhideWhenUsed="1"/>
+    <w:lsdException w:name="index 6" w:semiHidden="1" w:unhideWhenUsed="1"/>
+    <w:lsdException w:name="index 7" w:semiHidden="1" w:unhideWhenUsed="1"/>
+    <w:lsdException w:name="index 8" w:semiHidden="1" w:unhideWhenUsed="1"/>
+    <w:lsdException w:name="index 9" w:semiHidden="1" w:unhideWhenUsed="1"/>
+    <w:lsdException w:name="toc 1" w:semiHidden="1" w:uiPriority="39" w:unhideWhenUsed="1"/>
+    <w:lsdException w:name="toc 2" w:semiHidden="1" w:uiPriority="39" w:unhideWhenUsed="1"/>
+    <w:lsdException w:name="toc 3" w:semiHidden="1" w:uiPriority="39" w:unhideWhenUsed="1"/>
+    <w:lsdException w:name="toc 4" w:semiHidden="1" w:uiPriority="39" w:unhideWhenUsed="1"/>
+    <w:lsdException w:name="toc 5" w:semiHidden="1" w:uiPriority="39" w:unhideWhenUsed="1"/>
+    <w:lsdException w:name="toc 6" w:semiHidden="1" w:uiPriority="39" w:unhideWhenUsed="1"/>
+    <w:lsdException w:name="toc 7" w:semiHidden="1" w:uiPriority="39" w:unhideWhenUsed="1"/>
+    <w:lsdException w:name="toc 8" w:semiHidden="1" w:uiPriority="39" w:unhideWhenUsed="1"/>
+    <w:lsdException w:name="toc 9" w:semiHidden="1" w:uiPriority="39" w:unhideWhenUsed="1"/>
+    <w:lsdException w:name="Normal Indent" w:semiHidden="1" w:unhideWhenUsed="1"/>
+    <w:lsdException w:name="footnote text" w:semiHidden="1" w:unhideWhenUsed="1"/>
+    <w:lsdException w:name="annotation text" w:semiHidden="1" w:unhideWhenUsed="1"/>
+    <w:lsdException w:name="header" w:semiHidden="1" w:unhideWhenUsed="1"/>
+    <w:lsdException w:name="footer" w:semiHidden="1" w:unhideWhenUsed="1"/>
+    <w:lsdException w:name="index heading" w:semiHidden="1" w:unhideWhenUsed="1"/>
+    <w:lsdException w:name="caption" w:semiHidden="1" w:uiPriority="35" w:unhideWhenUsed="1" w:qFormat="1"/>
+    <w:lsdException w:name="table of figures" w:semiHidden="1" w:unhideWhenUsed="1"/>
+    <w:lsdException w:name="envelope address" w:semiHidden="1" w:unhideWhenUsed="1"/>
+    <w:lsdException w:name="envelope return" w:semiHidden="1" w:unhideWhenUsed="1"/>
+    <w:lsdException w:name="footnote reference" w:semiHidden="1" w:unhideWhenUsed="1"/>
+    <w:lsdException w:name="annotation reference" w:semiHidden="1" w:unhideWhenUsed="1"/>
+    <w:lsdException w:name="line number" w:semiHidden="1" w:unhideWhenUsed="1"/>
+    <w:lsdException w:name="page number" w:semiHidden="1" w:unhideWhenUsed="1"/>
+    <w:lsdException w:name="endnote reference" w:semiHidden="1" w:unhideWhenUsed="1"/>
+    <w:lsdException w:name="endnote text" w:semiHidden="1" w:unhideWhenUsed="1"/>
+    <w:lsdException w:name="table of authorities" w:semiHidden="1" w:unhideWhenUsed="1"/>
+    <w:lsdException w:name="macro" w:semiHidden="1" w:unhideWhenUsed="1"/>
+    <w:lsdException w:name="toa heading" w:semiHidden="1" w:unhideWhenUsed="1"/>
+    <w:lsdException w:name="List" w:semiHidden="1" w:unhideWhenUsed="1"/>
+    <w:lsdException w:name="List Bullet" w:semiHidden="1" w:unhideWhenUsed="1"/>
+    <w:lsdException w:name="List Number" w:semiHidden="1"/>
+    <w:lsdException w:name="List 2" w:semiHidden="1" w:unhideWhenUsed="1"/>
+    <w:lsdException w:name="List 3" w:semiHidden="1" w:unhideWhenUsed="1"/>
+    <w:lsdException w:name="List 4" w:semiHidden="1" w:unhideWhenUsed="1"/>
+    <w:lsdException w:name="List 5" w:semiHidden="1" w:unhideWhenUsed="1"/>
+    <w:lsdException w:name="List Bullet 2" w:semiHidden="1"/>
+    <w:lsdException w:name="List Bullet 3" w:semiHidden="1"/>
+    <w:lsdException w:name="List Bullet 4" w:semiHidden="1"/>
+    <w:lsdException w:name="List Bullet 5" w:semiHidden="1"/>
+    <w:lsdException w:name="List Number 2" w:semiHidden="1"/>
+    <w:lsdException w:name="List Number 3" w:semiHidden="1"/>
+    <w:lsdException w:name="List Number 4" w:semiHidden="1"/>
+    <w:lsdException w:name="List Number 5" w:semiHidden="1"/>
+    <w:lsdException w:name="Title" w:semiHidden="1" w:uiPriority="10" w:qFormat="1"/>
+    <w:lsdException w:name="Closing" w:semiHidden="1" w:unhideWhenUsed="1"/>
+    <w:lsdException w:name="Signature" w:semiHidden="1" w:unhideWhenUsed="1"/>
+    <w:lsdException w:name="Default Paragraph Font" w:semiHidden="1" w:uiPriority="1" w:unhideWhenUsed="1"/>
+    <w:lsdException w:name="Body Text" w:semiHidden="1" w:unhideWhenUsed="1"/>
+    <w:lsdException w:name="Body Text Indent" w:semiHidden="1" w:unhideWhenUsed="1"/>
+    <w:lsdException w:name="List Continue" w:semiHidden="1" w:unhideWhenUsed="1"/>
+    <w:lsdException w:name="List Continue 2" w:semiHidden="1" w:unhideWhenUsed="1"/>
+    <w:lsdException w:name="List Continue 3" w:semiHidden="1" w:unhideWhenUsed="1"/>
+    <w:lsdException w:name="List Continue 4" w:semiHidden="1" w:unhideWhenUsed="1"/>
+    <w:lsdException w:name="List Continue 5" w:semiHidden="1" w:unhideWhenUsed="1"/>
+    <w:lsdException w:name="Message Header" w:semiHidden="1" w:unhideWhenUsed="1"/>
     <w:lsdException w:name="Subtitle" w:uiPriority="11" w:qFormat="1"/>
-    <w:lsdException w:name="Hyperlink" w:uiPriority="0"/>
+    <w:lsdException w:name="Salutation" w:semiHidden="1" w:unhideWhenUsed="1"/>
+    <w:lsdException w:name="Date" w:semiHidden="1" w:unhideWhenUsed="1"/>
+    <w:lsdException w:name="Body Text First Indent" w:semiHidden="1" w:unhideWhenUsed="1"/>
+    <w:lsdException w:name="Body Text First Indent 2" w:semiHidden="1" w:unhideWhenUsed="1"/>
+    <w:lsdException w:name="Note Heading" w:semiHidden="1" w:unhideWhenUsed="1"/>
+    <w:lsdException w:name="Body Text 2" w:semiHidden="1" w:unhideWhenUsed="1"/>
+    <w:lsdException w:name="Body Text 3" w:semiHidden="1" w:unhideWhenUsed="1"/>
+    <w:lsdException w:name="Body Text Indent 2" w:semiHidden="1" w:unhideWhenUsed="1"/>
+    <w:lsdException w:name="Body Text Indent 3" w:semiHidden="1"/>
+    <w:lsdException w:name="Block Text" w:semiHidden="1"/>
+    <w:lsdException w:name="Hyperlink" w:semiHidden="1" w:uiPriority="0"/>
+    <w:lsdException w:name="FollowedHyperlink" w:semiHidden="1"/>
     <w:lsdException w:name="Strong" w:uiPriority="22" w:qFormat="1"/>
     <w:lsdException w:name="Emphasis" w:uiPriority="20" w:qFormat="1"/>
-    <w:lsdException w:name="HTML Top of Form" w:unhideWhenUsed="1"/>
-    <w:lsdException w:name="HTML Bottom of Form" w:unhideWhenUsed="1"/>
-    <w:lsdException w:name="Normal Table" w:unhideWhenUsed="1"/>
-    <w:lsdException w:name="No List" w:unhideWhenUsed="1"/>
-    <w:lsdException w:name="Outline List 1" w:unhideWhenUsed="1"/>
-    <w:lsdException w:name="Outline List 2" w:unhideWhenUsed="1"/>
-    <w:lsdException w:name="Outline List 3" w:unhideWhenUsed="1"/>
-    <w:lsdException w:name="Table Simple 1" w:unhideWhenUsed="1"/>
-    <w:lsdException w:name="Table Simple 2" w:unhideWhenUsed="1"/>
-    <w:lsdException w:name="Table Simple 3" w:unhideWhenUsed="1"/>
-    <w:lsdException w:name="Table Classic 1" w:unhideWhenUsed="1"/>
-    <w:lsdException w:name="Table Classic 2" w:unhideWhenUsed="1"/>
-    <w:lsdException w:name="Table Classic 3" w:unhideWhenUsed="1"/>
-    <w:lsdException w:name="Table Classic 4" w:unhideWhenUsed="1"/>
-    <w:lsdException w:name="Table Colorful 1" w:unhideWhenUsed="1"/>
-    <w:lsdException w:name="Table Colorful 2" w:unhideWhenUsed="1"/>
-    <w:lsdException w:name="Table Colorful 3" w:unhideWhenUsed="1"/>
-    <w:lsdException w:name="Table Columns 1" w:unhideWhenUsed="1"/>
-    <w:lsdException w:name="Table Columns 2" w:unhideWhenUsed="1"/>
-    <w:lsdException w:name="Table Columns 3" w:unhideWhenUsed="1"/>
-    <w:lsdException w:name="Table Columns 4" w:unhideWhenUsed="1"/>
-    <w:lsdException w:name="Table Columns 5" w:unhideWhenUsed="1"/>
-    <w:lsdException w:name="Table Grid 1" w:unhideWhenUsed="1"/>
-    <w:lsdException w:name="Table Grid 2" w:unhideWhenUsed="1"/>
-    <w:lsdException w:name="Table Grid 3" w:unhideWhenUsed="1"/>
-    <w:lsdException w:name="Table Grid 4" w:unhideWhenUsed="1"/>
-    <w:lsdException w:name="Table Grid 5" w:unhideWhenUsed="1"/>
-    <w:lsdException w:name="Table Grid 6" w:unhideWhenUsed="1"/>
-    <w:lsdException w:name="Table Grid 7" w:unhideWhenUsed="1"/>
-    <w:lsdException w:name="Table Grid 8" w:unhideWhenUsed="1"/>
-    <w:lsdException w:name="Table List 1" w:unhideWhenUsed="1"/>
-    <w:lsdException w:name="Table List 2" w:unhideWhenUsed="1"/>
-    <w:lsdException w:name="Table List 3" w:unhideWhenUsed="1"/>
-    <w:lsdException w:name="Table List 4" w:unhideWhenUsed="1"/>
-    <w:lsdException w:name="Table List 5" w:unhideWhenUsed="1"/>
-    <w:lsdException w:name="Table List 6" w:unhideWhenUsed="1"/>
-    <w:lsdException w:name="Table List 7" w:unhideWhenUsed="1"/>
-    <w:lsdException w:name="Table List 8" w:unhideWhenUsed="1"/>
-    <w:lsdException w:name="Table 3D effects 1" w:unhideWhenUsed="1"/>
-    <w:lsdException w:name="Table 3D effects 2" w:unhideWhenUsed="1"/>
-    <w:lsdException w:name="Table 3D effects 3" w:unhideWhenUsed="1"/>
-    <w:lsdException w:name="Table Contemporary" w:unhideWhenUsed="1"/>
-    <w:lsdException w:name="Table Elegant" w:unhideWhenUsed="1"/>
-    <w:lsdException w:name="Table Professional" w:unhideWhenUsed="1"/>
-    <w:lsdException w:name="Table Subtle 1" w:unhideWhenUsed="1"/>
-    <w:lsdException w:name="Table Subtle 2" w:unhideWhenUsed="1"/>
-    <w:lsdException w:name="Table Web 1" w:unhideWhenUsed="1"/>
-    <w:lsdException w:name="Table Web 2" w:unhideWhenUsed="1"/>
-    <w:lsdException w:name="Table Web 3" w:unhideWhenUsed="1"/>
-    <w:lsdException w:name="Table Grid" w:semiHidden="0" w:uiPriority="39"/>
-    <w:lsdException w:name="Table Theme" w:unhideWhenUsed="1"/>
-    <w:lsdException w:name="Note Level 1" w:semiHidden="0"/>
-    <w:lsdException w:name="Note Level 2" w:semiHidden="0"/>
-    <w:lsdException w:name="Note Level 3" w:semiHidden="0"/>
-    <w:lsdException w:name="Note Level 4" w:semiHidden="0"/>
-    <w:lsdException w:name="Note Level 5" w:semiHidden="0"/>
-    <w:lsdException w:name="Note Level 6" w:semiHidden="0"/>
-    <w:lsdException w:name="Note Level 7" w:semiHidden="0"/>
-    <w:lsdException w:name="Note Level 8" w:semiHidden="0"/>
-    <w:lsdException w:name="Note Level 9" w:semiHidden="0"/>
-    <w:lsdException w:name="No Spacing" w:uiPriority="1" w:qFormat="1"/>
-    <w:lsdException w:name="Light Shading" w:semiHidden="0" w:uiPriority="60"/>
-    <w:lsdException w:name="Light List" w:semiHidden="0" w:uiPriority="61"/>
-    <w:lsdException w:name="Light Grid" w:semiHidden="0" w:uiPriority="62"/>
-    <w:lsdException w:name="Medium Shading 1" w:semiHidden="0" w:uiPriority="63"/>
-    <w:lsdException w:name="Medium Shading 2" w:semiHidden="0" w:uiPriority="64"/>
-    <w:lsdException w:name="Medium List 1" w:semiHidden="0" w:uiPriority="65"/>
-    <w:lsdException w:name="Medium List 2" w:semiHidden="0" w:uiPriority="66"/>
-    <w:lsdException w:name="Medium Grid 1" w:semiHidden="0" w:uiPriority="67"/>
-    <w:lsdException w:name="Medium Grid 2" w:semiHidden="0" w:uiPriority="68"/>
-    <w:lsdException w:name="Medium Grid 3" w:semiHidden="0" w:uiPriority="69"/>
-    <w:lsdException w:name="Dark List" w:semiHidden="0" w:uiPriority="70"/>
-    <w:lsdException w:name="Colorful Shading" w:semiHidden="0" w:uiPriority="71"/>
-    <w:lsdException w:name="Colorful List" w:semiHidden="0" w:uiPriority="72"/>
-    <w:lsdException w:name="Colorful Grid" w:semiHidden="0" w:uiPriority="73"/>
-    <w:lsdException w:name="Light Shading Accent 1" w:semiHidden="0" w:uiPriority="60"/>
-    <w:lsdException w:name="Light List Accent 1" w:semiHidden="0" w:uiPriority="61"/>
-    <w:lsdException w:name="Light Grid Accent 1" w:semiHidden="0" w:uiPriority="62"/>
-    <w:lsdException w:name="Medium Shading 1 Accent 1" w:semiHidden="0" w:uiPriority="63"/>
-    <w:lsdException w:name="Medium Shading 2 Accent 1" w:semiHidden="0" w:uiPriority="64"/>
-    <w:lsdException w:name="Medium List 1 Accent 1" w:semiHidden="0" w:uiPriority="65"/>
+    <w:lsdException w:name="Document Map" w:semiHidden="1" w:unhideWhenUsed="1"/>
+    <w:lsdException w:name="Plain Text" w:semiHidden="1" w:unhideWhenUsed="1"/>
+    <w:lsdException w:name="E-mail Signature" w:semiHidden="1" w:unhideWhenUsed="1"/>
+    <w:lsdException w:name="HTML Top of Form" w:semiHidden="1" w:unhideWhenUsed="1"/>
+    <w:lsdException w:name="HTML Bottom of Form" w:semiHidden="1" w:unhideWhenUsed="1"/>
+    <w:lsdException w:name="Normal (Web)" w:semiHidden="1" w:unhideWhenUsed="1"/>
+    <w:lsdException w:name="HTML Acronym" w:semiHidden="1" w:unhideWhenUsed="1"/>
+    <w:lsdException w:name="HTML Address" w:semiHidden="1" w:unhideWhenUsed="1"/>
+    <w:lsdException w:name="HTML Cite" w:semiHidden="1" w:unhideWhenUsed="1"/>
+    <w:lsdException w:name="HTML Code" w:semiHidden="1" w:unhideWhenUsed="1"/>
+    <w:lsdException w:name="HTML Definition" w:semiHidden="1" w:unhideWhenUsed="1"/>
+    <w:lsdException w:name="HTML Keyboard" w:semiHidden="1" w:unhideWhenUsed="1"/>
+    <w:lsdException w:name="HTML Preformatted" w:semiHidden="1" w:unhideWhenUsed="1"/>
+    <w:lsdException w:name="HTML Sample" w:semiHidden="1" w:unhideWhenUsed="1"/>
+    <w:lsdException w:name="HTML Typewriter" w:semiHidden="1" w:unhideWhenUsed="1"/>
+    <w:lsdException w:name="HTML Variable" w:semiHidden="1" w:unhideWhenUsed="1"/>
+    <w:lsdException w:name="Normal Table" w:semiHidden="1" w:unhideWhenUsed="1"/>
+    <w:lsdException w:name="annotation subject" w:semiHidden="1" w:unhideWhenUsed="1"/>
+    <w:lsdException w:name="No List" w:semiHidden="1" w:unhideWhenUsed="1"/>
+    <w:lsdException w:name="Outline List 1" w:semiHidden="1" w:unhideWhenUsed="1"/>
+    <w:lsdException w:name="Outline List 2" w:semiHidden="1" w:unhideWhenUsed="1"/>
+    <w:lsdException w:name="Outline List 3" w:semiHidden="1" w:unhideWhenUsed="1"/>
+    <w:lsdException w:name="Table Simple 1" w:semiHidden="1" w:unhideWhenUsed="1"/>
+    <w:lsdException w:name="Table Simple 2" w:semiHidden="1" w:unhideWhenUsed="1"/>
+    <w:lsdException w:name="Table Simple 3" w:semiHidden="1" w:unhideWhenUsed="1"/>
+    <w:lsdException w:name="Table Classic 1" w:semiHidden="1" w:unhideWhenUsed="1"/>
+    <w:lsdException w:name="Table Classic 2" w:semiHidden="1" w:unhideWhenUsed="1"/>
+    <w:lsdException w:name="Table Classic 3" w:semiHidden="1" w:unhideWhenUsed="1"/>
+    <w:lsdException w:name="Table Classic 4" w:semiHidden="1" w:unhideWhenUsed="1"/>
+    <w:lsdException w:name="Table Colorful 1" w:semiHidden="1" w:unhideWhenUsed="1"/>
+    <w:lsdException w:name="Table Colorful 2" w:semiHidden="1" w:unhideWhenUsed="1"/>
+    <w:lsdException w:name="Table Colorful 3" w:semiHidden="1" w:unhideWhenUsed="1"/>
+    <w:lsdException w:name="Table Columns 1" w:semiHidden="1" w:unhideWhenUsed="1"/>
+    <w:lsdException w:name="Table Columns 2" w:semiHidden="1" w:unhideWhenUsed="1"/>
+    <w:lsdException w:name="Table Columns 3" w:semiHidden="1" w:unhideWhenUsed="1"/>
+    <w:lsdException w:name="Table Columns 4" w:semiHidden="1" w:unhideWhenUsed="1"/>
+    <w:lsdException w:name="Table Columns 5" w:semiHidden="1" w:unhideWhenUsed="1"/>
+    <w:lsdException w:name="Table Grid 1" w:semiHidden="1" w:unhideWhenUsed="1"/>
+    <w:lsdException w:name="Table Grid 2" w:semiHidden="1" w:unhideWhenUsed="1"/>
+    <w:lsdException w:name="Table Grid 3" w:semiHidden="1" w:unhideWhenUsed="1"/>
+    <w:lsdException w:name="Table Grid 4" w:semiHidden="1" w:unhideWhenUsed="1"/>
+    <w:lsdException w:name="Table Grid 5" w:semiHidden="1" w:unhideWhenUsed="1"/>
+    <w:lsdException w:name="Table Grid 6" w:semiHidden="1" w:unhideWhenUsed="1"/>
+    <w:lsdException w:name="Table Grid 7" w:semiHidden="1" w:unhideWhenUsed="1"/>
+    <w:lsdException w:name="Table Grid 8" w:semiHidden="1" w:unhideWhenUsed="1"/>
+    <w:lsdException w:name="Table List 1" w:semiHidden="1" w:unhideWhenUsed="1"/>
+    <w:lsdException w:name="Table List 2" w:semiHidden="1" w:unhideWhenUsed="1"/>
+    <w:lsdException w:name="Table List 3" w:semiHidden="1" w:unhideWhenUsed="1"/>
+    <w:lsdException w:name="Table List 4" w:semiHidden="1" w:unhideWhenUsed="1"/>
+    <w:lsdException w:name="Table List 5" w:semiHidden="1" w:unhideWhenUsed="1"/>
+    <w:lsdException w:name="Table List 6" w:semiHidden="1" w:unhideWhenUsed="1"/>
+    <w:lsdException w:name="Table List 7" w:semiHidden="1" w:unhideWhenUsed="1"/>
+    <w:lsdException w:name="Table List 8" w:semiHidden="1" w:unhideWhenUsed="1"/>
+    <w:lsdException w:name="Table 3D effects 1" w:semiHidden="1" w:unhideWhenUsed="1"/>
+    <w:lsdException w:name="Table 3D effects 2" w:semiHidden="1" w:unhideWhenUsed="1"/>
+    <w:lsdException w:name="Table 3D effects 3" w:semiHidden="1" w:unhideWhenUsed="1"/>
+    <w:lsdException w:name="Table Contemporary" w:semiHidden="1" w:unhideWhenUsed="1"/>
+    <w:lsdException w:name="Table Elegant" w:semiHidden="1" w:unhideWhenUsed="1"/>
+    <w:lsdException w:name="Table Professional" w:semiHidden="1" w:unhideWhenUsed="1"/>
+    <w:lsdException w:name="Table Subtle 1" w:semiHidden="1" w:unhideWhenUsed="1"/>
+    <w:lsdException w:name="Table Subtle 2" w:semiHidden="1" w:unhideWhenUsed="1"/>
+    <w:lsdException w:name="Table Web 1" w:semiHidden="1" w:unhideWhenUsed="1"/>
+    <w:lsdException w:name="Table Web 2" w:semiHidden="1" w:unhideWhenUsed="1"/>
+    <w:lsdException w:name="Table Web 3" w:semiHidden="1" w:unhideWhenUsed="1"/>
+    <w:lsdException w:name="Balloon Text" w:semiHidden="1" w:unhideWhenUsed="1"/>
+    <w:lsdException w:name="Table Grid" w:uiPriority="39"/>
+    <w:lsdException w:name="Table Theme" w:semiHidden="1" w:unhideWhenUsed="1"/>
+    <w:lsdException w:name="Note Level 1" w:unhideWhenUsed="1"/>
+    <w:lsdException w:name="Note Level 2" w:unhideWhenUsed="1"/>
+    <w:lsdException w:name="Note Level 3" w:unhideWhenUsed="1"/>
+    <w:lsdException w:name="Note Level 4" w:unhideWhenUsed="1"/>
+    <w:lsdException w:name="Note Level 5" w:unhideWhenUsed="1"/>
+    <w:lsdException w:name="Note Level 6" w:unhideWhenUsed="1"/>
+    <w:lsdException w:name="Note Level 7" w:unhideWhenUsed="1"/>
+    <w:lsdException w:name="Note Level 8" w:unhideWhenUsed="1"/>
+    <w:lsdException w:name="Note Level 9" w:unhideWhenUsed="1"/>
+    <w:lsdException w:name="Placeholder Text" w:semiHidden="1"/>
+    <w:lsdException w:name="No Spacing" w:semiHidden="1" w:uiPriority="1" w:qFormat="1"/>
+    <w:lsdException w:name="Light Shading" w:uiPriority="60"/>
+    <w:lsdException w:name="Light List" w:uiPriority="61"/>
+    <w:lsdException w:name="Light Grid" w:uiPriority="62"/>
+    <w:lsdException w:name="Medium Shading 1" w:uiPriority="63"/>
+    <w:lsdException w:name="Medium Shading 2" w:uiPriority="64"/>
+    <w:lsdException w:name="Medium List 1" w:uiPriority="65"/>
+    <w:lsdException w:name="Medium List 2" w:uiPriority="66"/>
+    <w:lsdException w:name="Medium Grid 1" w:uiPriority="67"/>
+    <w:lsdException w:name="Medium Grid 2" w:uiPriority="68"/>
+    <w:lsdException w:name="Medium Grid 3" w:uiPriority="69"/>
+    <w:lsdException w:name="Dark List" w:uiPriority="70"/>
+    <w:lsdException w:name="Colorful Shading" w:uiPriority="71"/>
+    <w:lsdException w:name="Colorful List" w:uiPriority="72"/>
+    <w:lsdException w:name="Colorful Grid" w:uiPriority="73"/>
+    <w:lsdException w:name="Light Shading Accent 1" w:uiPriority="60"/>
+    <w:lsdException w:name="Light List Accent 1" w:uiPriority="61"/>
+    <w:lsdException w:name="Light Grid Accent 1" w:uiPriority="62"/>
+    <w:lsdException w:name="Medium Shading 1 Accent 1" w:uiPriority="63"/>
+    <w:lsdException w:name="Medium Shading 2 Accent 1" w:uiPriority="64"/>
+    <w:lsdException w:name="Medium List 1 Accent 1" w:uiPriority="65"/>
+    <w:lsdException w:name="Revision" w:semiHidden="1"/>
     <w:lsdException w:name="List Paragraph" w:uiPriority="34" w:qFormat="1"/>
     <w:lsdException w:name="Quote" w:uiPriority="29" w:qFormat="1"/>
     <w:lsdException w:name="Intense Quote" w:uiPriority="30" w:qFormat="1"/>
-    <w:lsdException w:name="Medium List 2 Accent 1" w:semiHidden="0" w:uiPriority="66"/>
-    <w:lsdException w:name="Medium Grid 1 Accent 1" w:semiHidden="0" w:uiPriority="67"/>
-    <w:lsdException w:name="Medium Grid 2 Accent 1" w:semiHidden="0" w:uiPriority="68"/>
-    <w:lsdException w:name="Medium Grid 3 Accent 1" w:semiHidden="0" w:uiPriority="69"/>
-    <w:lsdException w:name="Dark List Accent 1" w:semiHidden="0" w:uiPriority="70"/>
-    <w:lsdException w:name="Colorful Shading Accent 1" w:semiHidden="0" w:uiPriority="71"/>
-    <w:lsdException w:name="Colorful List Accent 1" w:semiHidden="0" w:uiPriority="72"/>
-    <w:lsdException w:name="Colorful Grid Accent 1" w:semiHidden="0" w:uiPriority="73"/>
-    <w:lsdException w:name="Light Shading Accent 2" w:semiHidden="0" w:uiPriority="60"/>
-    <w:lsdException w:name="Light List Accent 2" w:semiHidden="0" w:uiPriority="61"/>
-    <w:lsdException w:name="Light Grid Accent 2" w:semiHidden="0" w:uiPriority="62"/>
-    <w:lsdException w:name="Medium Shading 1 Accent 2" w:semiHidden="0" w:uiPriority="63"/>
-    <w:lsdException w:name="Medium Shading 2 Accent 2" w:semiHidden="0" w:uiPriority="64"/>
-    <w:lsdException w:name="Medium List 1 Accent 2" w:semiHidden="0" w:uiPriority="65"/>
-    <w:lsdException w:name="Medium List 2 Accent 2" w:semiHidden="0" w:uiPriority="66"/>
-    <w:lsdException w:name="Medium Grid 1 Accent 2" w:semiHidden="0" w:uiPriority="67"/>
-    <w:lsdException w:name="Medium Grid 2 Accent 2" w:semiHidden="0" w:uiPriority="68"/>
-    <w:lsdException w:name="Medium Grid 3 Accent 2" w:semiHidden="0" w:uiPriority="69"/>
-    <w:lsdException w:name="Dark List Accent 2" w:semiHidden="0" w:uiPriority="70"/>
-    <w:lsdException w:name="Colorful Shading Accent 2" w:semiHidden="0" w:uiPriority="71"/>
-    <w:lsdException w:name="Colorful List Accent 2" w:semiHidden="0" w:uiPriority="72"/>
-    <w:lsdException w:name="Colorful Grid Accent 2" w:semiHidden="0" w:uiPriority="73"/>
-    <w:lsdException w:name="Light Shading Accent 3" w:semiHidden="0" w:uiPriority="60"/>
-    <w:lsdException w:name="Light List Accent 3" w:semiHidden="0" w:uiPriority="61"/>
-    <w:lsdException w:name="Light Grid Accent 3" w:semiHidden="0" w:uiPriority="62"/>
-    <w:lsdException w:name="Medium Shading 1 Accent 3" w:semiHidden="0" w:uiPriority="63"/>
-    <w:lsdException w:name="Medium Shading 2 Accent 3" w:semiHidden="0" w:uiPriority="64"/>
-    <w:lsdException w:name="Medium List 1 Accent 3" w:semiHidden="0" w:uiPriority="65"/>
-    <w:lsdException w:name="Medium List 2 Accent 3" w:semiHidden="0" w:uiPriority="66"/>
-    <w:lsdException w:name="Medium Grid 1 Accent 3" w:semiHidden="0" w:uiPriority="67"/>
-    <w:lsdException w:name="Medium Grid 2 Accent 3" w:semiHidden="0" w:uiPriority="68"/>
-    <w:lsdException w:name="Medium Grid 3 Accent 3" w:semiHidden="0" w:uiPriority="69"/>
-    <w:lsdException w:name="Dark List Accent 3" w:semiHidden="0" w:uiPriority="70"/>
-    <w:lsdException w:name="Colorful Shading Accent 3" w:semiHidden="0" w:uiPriority="71"/>
-    <w:lsdException w:name="Colorful List Accent 3" w:semiHidden="0" w:uiPriority="72"/>
-    <w:lsdException w:name="Colorful Grid Accent 3" w:semiHidden="0" w:uiPriority="73"/>
-    <w:lsdException w:name="Light Shading Accent 4" w:semiHidden="0" w:uiPriority="60"/>
-    <w:lsdException w:name="Light List Accent 4" w:semiHidden="0" w:uiPriority="61"/>
-    <w:lsdException w:name="Light Grid Accent 4" w:semiHidden="0" w:uiPriority="62"/>
-    <w:lsdException w:name="Medium Shading 1 Accent 4" w:semiHidden="0" w:uiPriority="63"/>
-    <w:lsdException w:name="Medium Shading 2 Accent 4" w:semiHidden="0" w:uiPriority="64"/>
-    <w:lsdException w:name="Medium List 1 Accent 4" w:semiHidden="0" w:uiPriority="65"/>
-    <w:lsdException w:name="Medium List 2 Accent 4" w:semiHidden="0" w:uiPriority="66"/>
-    <w:lsdException w:name="Medium Grid 1 Accent 4" w:semiHidden="0" w:uiPriority="67"/>
-    <w:lsdException w:name="Medium Grid 2 Accent 4" w:semiHidden="0" w:uiPriority="68"/>
-    <w:lsdException w:name="Medium Grid 3 Accent 4" w:semiHidden="0" w:uiPriority="69"/>
-    <w:lsdException w:name="Dark List Accent 4" w:semiHidden="0" w:uiPriority="70"/>
-    <w:lsdException w:name="Colorful Shading Accent 4" w:semiHidden="0" w:uiPriority="71"/>
-    <w:lsdException w:name="Colorful List Accent 4" w:semiHidden="0" w:uiPriority="72"/>
-    <w:lsdException w:name="Colorful Grid Accent 4" w:semiHidden="0" w:uiPriority="73"/>
-    <w:lsdException w:name="Light Shading Accent 5" w:semiHidden="0" w:uiPriority="60"/>
-    <w:lsdException w:name="Light List Accent 5" w:semiHidden="0" w:uiPriority="61"/>
-    <w:lsdException w:name="Light Grid Accent 5" w:semiHidden="0" w:uiPriority="62"/>
-    <w:lsdException w:name="Medium Shading 1 Accent 5" w:semiHidden="0" w:uiPriority="63"/>
-    <w:lsdException w:name="Medium Shading 2 Accent 5" w:semiHidden="0" w:uiPriority="64"/>
-    <w:lsdException w:name="Medium List 1 Accent 5" w:semiHidden="0" w:uiPriority="65"/>
-    <w:lsdException w:name="Medium List 2 Accent 5" w:semiHidden="0" w:uiPriority="66"/>
-    <w:lsdException w:name="Medium Grid 1 Accent 5" w:semiHidden="0" w:uiPriority="67"/>
-    <w:lsdException w:name="Medium Grid 2 Accent 5" w:semiHidden="0" w:uiPriority="68"/>
-    <w:lsdException w:name="Medium Grid 3 Accent 5" w:semiHidden="0" w:uiPriority="69"/>
-    <w:lsdException w:name="Dark List Accent 5" w:semiHidden="0" w:uiPriority="70"/>
-    <w:lsdException w:name="Colorful Shading Accent 5" w:semiHidden="0" w:uiPriority="71"/>
-    <w:lsdException w:name="Colorful List Accent 5" w:semiHidden="0" w:uiPriority="72"/>
-    <w:lsdException w:name="Colorful Grid Accent 5" w:semiHidden="0" w:uiPriority="73"/>
-    <w:lsdException w:name="Light Shading Accent 6" w:semiHidden="0" w:uiPriority="60"/>
-    <w:lsdException w:name="Light List Accent 6" w:semiHidden="0" w:uiPriority="61"/>
-    <w:lsdException w:name="Light Grid Accent 6" w:semiHidden="0" w:uiPriority="62"/>
-    <w:lsdException w:name="Medium Shading 1 Accent 6" w:semiHidden="0" w:uiPriority="63"/>
-    <w:lsdException w:name="Medium Shading 2 Accent 6" w:semiHidden="0" w:uiPriority="64"/>
-    <w:lsdException w:name="Medium List 1 Accent 6" w:semiHidden="0" w:uiPriority="65"/>
-    <w:lsdException w:name="Medium List 2 Accent 6" w:semiHidden="0" w:uiPriority="66"/>
-    <w:lsdException w:name="Medium Grid 1 Accent 6" w:semiHidden="0" w:uiPriority="67"/>
-    <w:lsdException w:name="Medium Grid 2 Accent 6" w:semiHidden="0" w:uiPriority="68"/>
-    <w:lsdException w:name="Medium Grid 3 Accent 6" w:semiHidden="0" w:uiPriority="69"/>
-    <w:lsdException w:name="Dark List Accent 6" w:semiHidden="0" w:uiPriority="70"/>
-    <w:lsdException w:name="Colorful Shading Accent 6" w:semiHidden="0" w:uiPriority="71"/>
-    <w:lsdException w:name="Colorful List Accent 6" w:semiHidden="0" w:uiPriority="72"/>
-    <w:lsdException w:name="Colorful Grid Accent 6" w:semiHidden="0" w:uiPriority="73"/>
+    <w:lsdException w:name="Medium List 2 Accent 1" w:uiPriority="66"/>
+    <w:lsdException w:name="Medium Grid 1 Accent 1" w:uiPriority="67"/>
+    <w:lsdException w:name="Medium Grid 2 Accent 1" w:uiPriority="68"/>
+    <w:lsdException w:name="Medium Grid 3 Accent 1" w:uiPriority="69"/>
+    <w:lsdException w:name="Dark List Accent 1" w:uiPriority="70"/>
+    <w:lsdException w:name="Colorful Shading Accent 1" w:uiPriority="71"/>
+    <w:lsdException w:name="Colorful List Accent 1" w:uiPriority="72"/>
+    <w:lsdException w:name="Colorful Grid Accent 1" w:uiPriority="73"/>
+    <w:lsdException w:name="Light Shading Accent 2" w:uiPriority="60"/>
+    <w:lsdException w:name="Light List Accent 2" w:uiPriority="61"/>
+    <w:lsdException w:name="Light Grid Accent 2" w:uiPriority="62"/>
+    <w:lsdException w:name="Medium Shading 1 Accent 2" w:uiPriority="63"/>
+    <w:lsdException w:name="Medium Shading 2 Accent 2" w:uiPriority="64"/>
+    <w:lsdException w:name="Medium List 1 Accent 2" w:uiPriority="65"/>
+    <w:lsdException w:name="Medium List 2 Accent 2" w:uiPriority="66"/>
+    <w:lsdException w:name="Medium Grid 1 Accent 2" w:uiPriority="67"/>
+    <w:lsdException w:name="Medium Grid 2 Accent 2" w:uiPriority="68"/>
+    <w:lsdException w:name="Medium Grid 3 Accent 2" w:uiPriority="69"/>
+    <w:lsdException w:name="Dark List Accent 2" w:uiPriority="70"/>
+    <w:lsdException w:name="Colorful Shading Accent 2" w:uiPriority="71"/>
+    <w:lsdException w:name="Colorful List Accent 2" w:uiPriority="72"/>
+    <w:lsdException w:name="Colorful Grid Accent 2" w:uiPriority="73"/>
+    <w:lsdException w:name="Light Shading Accent 3" w:uiPriority="60"/>
+    <w:lsdException w:name="Light List Accent 3" w:uiPriority="61"/>
+    <w:lsdException w:name="Light Grid Accent 3" w:uiPriority="62"/>
+    <w:lsdException w:name="Medium Shading 1 Accent 3" w:uiPriority="63"/>
+    <w:lsdException w:name="Medium Shading 2 Accent 3" w:uiPriority="64"/>
+    <w:lsdException w:name="Medium List 1 Accent 3" w:uiPriority="65"/>
+    <w:lsdException w:name="Medium List 2 Accent 3" w:uiPriority="66"/>
+    <w:lsdException w:name="Medium Grid 1 Accent 3" w:uiPriority="67"/>
+    <w:lsdException w:name="Medium Grid 2 Accent 3" w:uiPriority="68"/>
+    <w:lsdException w:name="Medium Grid 3 Accent 3" w:uiPriority="69"/>
+    <w:lsdException w:name="Dark List Accent 3" w:uiPriority="70"/>
+    <w:lsdException w:name="Colorful Shading Accent 3" w:uiPriority="71"/>
+    <w:lsdException w:name="Colorful List Accent 3" w:uiPriority="72"/>
+    <w:lsdException w:name="Colorful Grid Accent 3" w:uiPriority="73"/>
+    <w:lsdException w:name="Light Shading Accent 4" w:uiPriority="60"/>
+    <w:lsdException w:name="Light List Accent 4" w:uiPriority="61"/>
+    <w:lsdException w:name="Light Grid Accent 4" w:uiPriority="62"/>
+    <w:lsdException w:name="Medium Shading 1 Accent 4" w:uiPriority="63"/>
+    <w:lsdException w:name="Medium Shading 2 Accent 4" w:uiPriority="64"/>
+    <w:lsdException w:name="Medium List 1 Accent 4" w:uiPriority="65"/>
+    <w:lsdException w:name="Medium List 2 Accent 4" w:uiPriority="66"/>
+    <w:lsdException w:name="Medium Grid 1 Accent 4" w:uiPriority="67"/>
+    <w:lsdException w:name="Medium Grid 2 Accent 4" w:uiPriority="68"/>
+    <w:lsdException w:name="Medium Grid 3 Accent 4" w:uiPriority="69"/>
+    <w:lsdException w:name="Dark List Accent 4" w:uiPriority="70"/>
+    <w:lsdException w:name="Colorful Shading Accent 4" w:uiPriority="71"/>
+    <w:lsdException w:name="Colorful List Accent 4" w:uiPriority="72"/>
+    <w:lsdException w:name="Colorful Grid Accent 4" w:uiPriority="73"/>
+    <w:lsdException w:name="Light Shading Accent 5" w:uiPriority="60"/>
+    <w:lsdException w:name="Light List Accent 5" w:uiPriority="61"/>
+    <w:lsdException w:name="Light Grid Accent 5" w:uiPriority="62"/>
+    <w:lsdException w:name="Medium Shading 1 Accent 5" w:uiPriority="63"/>
+    <w:lsdException w:name="Medium Shading 2 Accent 5" w:uiPriority="64"/>
+    <w:lsdException w:name="Medium List 1 Accent 5" w:uiPriority="65"/>
+    <w:lsdException w:name="Medium List 2 Accent 5" w:uiPriority="66"/>
+    <w:lsdException w:name="Medium Grid 1 Accent 5" w:uiPriority="67"/>
+    <w:lsdException w:name="Medium Grid 2 Accent 5" w:uiPriority="68"/>
+    <w:lsdException w:name="Medium Grid 3 Accent 5" w:uiPriority="69"/>
+    <w:lsdException w:name="Dark List Accent 5" w:uiPriority="70"/>
+    <w:lsdException w:name="Colorful Shading Accent 5" w:uiPriority="71"/>
+    <w:lsdException w:name="Colorful List Accent 5" w:uiPriority="72"/>
+    <w:lsdException w:name="Colorful Grid Accent 5" w:uiPriority="73"/>
+    <w:lsdException w:name="Light Shading Accent 6" w:uiPriority="60"/>
+    <w:lsdException w:name="Light List Accent 6" w:uiPriority="61"/>
+    <w:lsdException w:name="Light Grid Accent 6" w:uiPriority="62"/>
+    <w:lsdException w:name="Medium Shading 1 Accent 6" w:uiPriority="63"/>
+    <w:lsdException w:name="Medium Shading 2 Accent 6" w:uiPriority="64"/>
+    <w:lsdException w:name="Medium List 1 Accent 6" w:uiPriority="65"/>
+    <w:lsdException w:name="Medium List 2 Accent 6" w:uiPriority="66"/>
+    <w:lsdException w:name="Medium Grid 1 Accent 6" w:uiPriority="67"/>
+    <w:lsdException w:name="Medium Grid 2 Accent 6" w:uiPriority="68"/>
+    <w:lsdException w:name="Medium Grid 3 Accent 6" w:uiPriority="69"/>
+    <w:lsdException w:name="Dark List Accent 6" w:uiPriority="70"/>
+    <w:lsdException w:name="Colorful Shading Accent 6" w:uiPriority="71"/>
+    <w:lsdException w:name="Colorful List Accent 6" w:uiPriority="72"/>
+    <w:lsdException w:name="Colorful Grid Accent 6" w:uiPriority="73"/>
     <w:lsdException w:name="Subtle Emphasis" w:uiPriority="19"/>
     <w:lsdException w:name="Intense Emphasis" w:uiPriority="21" w:qFormat="1"/>
     <w:lsdException w:name="Subtle Reference" w:uiPriority="31" w:qFormat="1"/>
     <w:lsdException w:name="Intense Reference" w:uiPriority="32" w:qFormat="1"/>
     <w:lsdException w:name="Book Title" w:uiPriority="33" w:qFormat="1"/>
-    <w:lsdException w:name="Bibliography" w:uiPriority="37" w:unhideWhenUsed="1"/>
-    <w:lsdException w:name="TOC Heading" w:uiPriority="39" w:unhideWhenUsed="1" w:qFormat="1"/>
-  </w:latentStyles>
-  <w:style w:type="paragraph" w:default="1" w:styleId="Normal">
-    <w:name w:val="Normal"/>
-    <w:qFormat/>
-    <w:rsid w:val="00846CE1"/>
-  </w:style>
-  <w:style w:type="paragraph" w:styleId="Heading1">
-    <w:name w:val="heading 1"/>
-    <w:basedOn w:val="Normal"/>
-    <w:next w:val="Normal"/>
-    <w:link w:val="Heading1Char"/>
-    <w:uiPriority w:val="9"/>
-    <w:qFormat/>
-    <w:rsid w:val="002B0B37"/>
-    <w:pPr>
-      <w:keepNext/>
-      <w:keepLines/>
-      <w:spacing w:after="220"/>
-      <w:outlineLvl w:val="0"/>
-    </w:pPr>
-    <w:rPr>
-      <w:rFonts w:asciiTheme="majorHAnsi" w:eastAsiaTheme="majorEastAsia" w:hAnsiTheme="majorHAnsi" w:cstheme="majorBidi"/>
-      <w:b/>
-      <w:color w:val="595959" w:themeColor="text1" w:themeTint="A6"/>
-      <w:szCs w:val="32"/>
-    </w:rPr>
-  </w:style>
-  <w:style w:type="paragraph" w:styleId="Heading2">
-    <w:name w:val="heading 2"/>
-    <w:basedOn w:val="Normal"/>
-    <w:next w:val="NormalfollowingH2"/>
-    <w:link w:val="Heading2Char"/>
-    <w:uiPriority w:val="9"/>
-    <w:unhideWhenUsed/>
-    <w:qFormat/>
-    <w:rsid w:val="002B0B37"/>
-    <w:pPr>
-      <w:keepNext/>
-      <w:keepLines/>
-      <w:spacing w:after="220"/>
-      <w:ind w:left="113"/>
-      <w:outlineLvl w:val="1"/>
-    </w:pPr>
-    <w:rPr>
-      <w:rFonts w:asciiTheme="majorHAnsi" w:eastAsiaTheme="majorEastAsia" w:hAnsiTheme="majorHAnsi" w:cstheme="majorBidi"/>
-      <w:color w:val="404040" w:themeColor="text1" w:themeTint="BF"/>
-      <w:szCs w:val="26"/>
-    </w:rPr>
-  </w:style>
-  <w:style w:type="paragraph" w:styleId="Heading3">
-    <w:name w:val="heading 3"/>
-    <w:basedOn w:val="Normal"/>
-    <w:next w:val="NormalfollowingH3"/>
-    <w:link w:val="Heading3Char"/>
-    <w:uiPriority w:val="9"/>
-    <w:qFormat/>
-    <w:rsid w:val="002B0B37"/>
-    <w:pPr>
-      <w:keepNext/>
-      <w:keepLines/>
-      <w:spacing w:after="220"/>
-      <w:ind w:left="227"/>
-      <w:outlineLvl w:val="2"/>
-    </w:pPr>
-    <w:rPr>
-      <w:rFonts w:asciiTheme="majorHAnsi" w:eastAsiaTheme="majorEastAsia" w:hAnsiTheme="majorHAnsi" w:cstheme="majorBidi"/>
-      <w:color w:val="404040" w:themeColor="text1" w:themeTint="BF"/>
-      <w:szCs w:val="24"/>
-    </w:rPr>
-  </w:style>
-  <w:style w:type="paragraph" w:styleId="Heading4">
-    <w:name w:val="heading 4"/>
-    <w:basedOn w:val="Normal"/>
-    <w:next w:val="Normal"/>
-    <w:link w:val="Heading4Char"/>
-    <w:uiPriority w:val="9"/>
-    <w:semiHidden/>
-    <w:unhideWhenUsed/>
-    <w:qFormat/>
-    <w:rsid w:val="00000B0D"/>
-    <w:pPr>
-      <w:keepNext/>
-      <w:keepLines/>
-      <w:spacing w:before="200" w:after="0"/>
-      <w:outlineLvl w:val="3"/>
-    </w:pPr>
-    <w:rPr>
-      <w:rFonts w:asciiTheme="majorHAnsi" w:eastAsiaTheme="majorEastAsia" w:hAnsiTheme="majorHAnsi" w:cstheme="majorBidi"/>
-      <w:b/>
-      <w:bCs/>
-      <w:i/>
-      <w:iCs/>
-      <w:color w:val="5B9BD5" w:themeColor="accent1"/>
-    </w:rPr>
-  </w:style>
-  <w:style w:type="character" w:default="1" w:styleId="DefaultParagraphFont">
-    <w:name w:val="Default Paragraph Font"/>
-    <w:uiPriority w:val="1"/>
-    <w:semiHidden/>
-    <w:unhideWhenUsed/>
-  </w:style>
-  <w:style w:type="table" w:default="1" w:styleId="TableNormal">
-    <w:name w:val="Normal Table"/>
-    <w:uiPriority w:val="99"/>
-    <w:semiHidden/>
-    <w:unhideWhenUsed/>
-    <w:tblPr>
-      <w:tblInd w:w="0" w:type="dxa"/>
-      <w:tblCellMar>
-        <w:top w:w="0" w:type="dxa"/>
-        <w:left w:w="108" w:type="dxa"/>
-        <w:bottom w:w="0" w:type="dxa"/>
-        <w:right w:w="108" w:type="dxa"/>
-      </w:tblCellMar>
-    </w:tblPr>
-  </w:style>
-  <w:style w:type="numbering" w:default="1" w:styleId="NoList">
-    <w:name w:val="No List"/>
-    <w:uiPriority w:val="99"/>
-    <w:semiHidden/>
-    <w:unhideWhenUsed/>
-  </w:style>
-  <w:style w:type="character" w:styleId="PlaceholderText">
-    <w:name w:val="Placeholder Text"/>
-    <w:basedOn w:val="DefaultParagraphFont"/>
-    <w:uiPriority w:val="99"/>
-    <w:semiHidden/>
-    <w:rsid w:val="00EB51FD"/>
-    <w:rPr>
-      <w:color w:val="808080"/>
-    </w:rPr>
-  </w:style>
-  <w:style w:type="table" w:styleId="TableGrid">
-    <w:name w:val="Table Grid"/>
-    <w:basedOn w:val="TableNormal"/>
-    <w:uiPriority w:val="39"/>
-    <w:rsid w:val="008A5B87"/>
-    <w:pPr>
-      <w:spacing w:after="0" w:line="240" w:lineRule="auto"/>
-    </w:pPr>
-    <w:tblPr>
-      <w:tblInd w:w="0" w:type="dxa"/>
-      <w:tblBorders>
-        <w:top w:val="single" w:sz="4" w:space="0" w:color="auto"/>
-        <w:left w:val="single" w:sz="4" w:space="0" w:color="auto"/>
-        <w:bottom w:val="single" w:sz="4" w:space="0" w:color="auto"/>
-        <w:right w:val="single" w:sz="4" w:space="0" w:color="auto"/>
-        <w:insideH w:val="single" w:sz="4" w:space="0" w:color="auto"/>
-        <w:insideV w:val="single" w:sz="4" w:space="0" w:color="auto"/>
-      </w:tblBorders>
-      <w:tblCellMar>
-        <w:top w:w="0" w:type="dxa"/>
-        <w:left w:w="108" w:type="dxa"/>
-        <w:bottom w:w="0" w:type="dxa"/>
-        <w:right w:w="108" w:type="dxa"/>
-      </w:tblCellMar>
-    </w:tblPr>
-  </w:style>
-  <w:style w:type="paragraph" w:customStyle="1" w:styleId="Referenceslist">
-    <w:name w:val="References list"/>
-    <w:basedOn w:val="List"/>
-    <w:link w:val="ReferenceslistChar"/>
-    <w:semiHidden/>
-    <w:rsid w:val="00225C5A"/>
-    <w:pPr>
-      <w:numPr>
-        <w:numId w:val="1"/>
-      </w:numPr>
-    </w:pPr>
-  </w:style>
-  <w:style w:type="paragraph" w:styleId="List">
-    <w:name w:val="List"/>
-    <w:basedOn w:val="Normal"/>
-    <w:link w:val="ListChar"/>
-    <w:uiPriority w:val="99"/>
-    <w:rsid w:val="00B219AE"/>
-    <w:pPr>
-      <w:ind w:left="283" w:hanging="283"/>
-      <w:contextualSpacing/>
-    </w:pPr>
-  </w:style>
-  <w:style w:type="character" w:customStyle="1" w:styleId="ListChar">
-    <w:name w:val="List Char"/>
-    <w:basedOn w:val="DefaultParagraphFont"/>
-    <w:link w:val="List"/>
-    <w:uiPriority w:val="99"/>
-    <w:rsid w:val="00C358D4"/>
-  </w:style>
-  <w:style w:type="character" w:customStyle="1" w:styleId="ReferenceslistChar">
-    <w:name w:val="References list Char"/>
-    <w:basedOn w:val="ListChar"/>
-    <w:link w:val="Referenceslist"/>
-    <w:semiHidden/>
-    <w:rsid w:val="0030662D"/>
-  </w:style>
-  <w:style w:type="paragraph" w:styleId="Header">
-    <w:name w:val="header"/>
-    <w:basedOn w:val="Normal"/>
-    <w:link w:val="HeaderChar"/>
-    <w:uiPriority w:val="99"/>
-    <w:semiHidden/>
-    <w:rsid w:val="007A0D55"/>
-    <w:pPr>
-      <w:tabs>
-        <w:tab w:val="center" w:pos="4513"/>
-        <w:tab w:val="right" w:pos="9026"/>
-      </w:tabs>
-      <w:spacing w:after="0" w:line="240" w:lineRule="auto"/>
-    </w:pPr>
-  </w:style>
-  <w:style w:type="character" w:customStyle="1" w:styleId="HeaderChar">
-    <w:name w:val="Header Char"/>
-    <w:basedOn w:val="DefaultParagraphFont"/>
-    <w:link w:val="Header"/>
-    <w:uiPriority w:val="99"/>
-    <w:semiHidden/>
-    <w:rsid w:val="00C358D4"/>
-  </w:style>
-  <w:style w:type="paragraph" w:styleId="Footer">
-    <w:name w:val="footer"/>
-    <w:basedOn w:val="Normal"/>
-    <w:link w:val="FooterChar"/>
-    <w:uiPriority w:val="99"/>
-    <w:semiHidden/>
-    <w:rsid w:val="007A0D55"/>
-    <w:pPr>
-      <w:tabs>
-        <w:tab w:val="center" w:pos="4513"/>
-        <w:tab w:val="right" w:pos="9026"/>
-      </w:tabs>
-      <w:spacing w:after="0" w:line="240" w:lineRule="auto"/>
-    </w:pPr>
-  </w:style>
-  <w:style w:type="character" w:customStyle="1" w:styleId="FooterChar">
-    <w:name w:val="Footer Char"/>
-    <w:basedOn w:val="DefaultParagraphFont"/>
-    <w:link w:val="Footer"/>
-    <w:uiPriority w:val="99"/>
-    <w:semiHidden/>
-    <w:rsid w:val="00C358D4"/>
-  </w:style>
-  <w:style w:type="character" w:customStyle="1" w:styleId="Heading1Char">
-    <w:name w:val="Heading 1 Char"/>
-    <w:basedOn w:val="DefaultParagraphFont"/>
-    <w:link w:val="Heading1"/>
-    <w:uiPriority w:val="9"/>
-    <w:rsid w:val="002B0B37"/>
-    <w:rPr>
-      <w:rFonts w:asciiTheme="majorHAnsi" w:eastAsiaTheme="majorEastAsia" w:hAnsiTheme="majorHAnsi" w:cstheme="majorBidi"/>
-      <w:b/>
-      <w:color w:val="595959" w:themeColor="text1" w:themeTint="A6"/>
-      <w:szCs w:val="32"/>
-    </w:rPr>
-  </w:style>
-  <w:style w:type="character" w:customStyle="1" w:styleId="Heading2Char">
-    <w:name w:val="Heading 2 Char"/>
-    <w:basedOn w:val="DefaultParagraphFont"/>
-    <w:link w:val="Heading2"/>
-    <w:uiPriority w:val="9"/>
-    <w:rsid w:val="002B0B37"/>
-    <w:rPr>
-      <w:rFonts w:asciiTheme="majorHAnsi" w:eastAsiaTheme="majorEastAsia" w:hAnsiTheme="majorHAnsi" w:cstheme="majorBidi"/>
-      <w:color w:val="404040" w:themeColor="text1" w:themeTint="BF"/>
-      <w:szCs w:val="26"/>
-    </w:rPr>
-  </w:style>
-  <w:style w:type="character" w:customStyle="1" w:styleId="Heading3Char">
-    <w:name w:val="Heading 3 Char"/>
-    <w:basedOn w:val="DefaultParagraphFont"/>
-    <w:link w:val="Heading3"/>
-    <w:uiPriority w:val="9"/>
-    <w:rsid w:val="00CC586D"/>
-    <w:rPr>
-      <w:rFonts w:asciiTheme="majorHAnsi" w:eastAsiaTheme="majorEastAsia" w:hAnsiTheme="majorHAnsi" w:cstheme="majorBidi"/>
-      <w:color w:val="404040" w:themeColor="text1" w:themeTint="BF"/>
-      <w:szCs w:val="24"/>
-    </w:rPr>
-  </w:style>
-  <w:style w:type="paragraph" w:customStyle="1" w:styleId="NormalfollowingH2">
-    <w:name w:val="Normal following H2"/>
-    <w:basedOn w:val="Normal"/>
-    <w:qFormat/>
-    <w:rsid w:val="002B0B37"/>
-    <w:pPr>
-      <w:ind w:left="113"/>
-    </w:pPr>
-  </w:style>
-  <w:style w:type="paragraph" w:customStyle="1" w:styleId="NormalfollowingH3">
-    <w:name w:val="Normal following H3"/>
-    <w:basedOn w:val="NormalfollowingH2"/>
-    <w:qFormat/>
-    <w:rsid w:val="002B0B37"/>
-    <w:pPr>
-      <w:ind w:left="227"/>
-    </w:pPr>
-  </w:style>
-  <w:style w:type="paragraph" w:customStyle="1" w:styleId="Authornote">
-    <w:name w:val="Author note"/>
-    <w:basedOn w:val="Normal"/>
-    <w:next w:val="Normal"/>
-    <w:qFormat/>
-    <w:rsid w:val="009E73D7"/>
-    <w:pPr>
-      <w:spacing w:after="0" w:line="240" w:lineRule="auto"/>
-      <w:ind w:left="113" w:right="113"/>
-    </w:pPr>
-    <w:rPr>
-      <w:b/>
-      <w:color w:val="385623" w:themeColor="accent6" w:themeShade="80"/>
-    </w:rPr>
-  </w:style>
-  <w:style w:type="paragraph" w:customStyle="1" w:styleId="Blockquote">
-    <w:name w:val="Block quote"/>
-    <w:basedOn w:val="Normal"/>
-    <w:next w:val="Normal"/>
-    <w:qFormat/>
-    <w:rsid w:val="007B3377"/>
-    <w:pPr>
-      <w:spacing w:after="220" w:line="240" w:lineRule="auto"/>
-      <w:ind w:left="284"/>
-    </w:pPr>
-  </w:style>
-  <w:style w:type="paragraph" w:styleId="BalloonText">
-    <w:name w:val="Balloon Text"/>
-    <w:basedOn w:val="Normal"/>
-    <w:link w:val="BalloonTextChar"/>
-    <w:uiPriority w:val="99"/>
-    <w:semiHidden/>
-    <w:rsid w:val="00602F9F"/>
-    <w:pPr>
-      <w:spacing w:after="0" w:line="240" w:lineRule="auto"/>
-    </w:pPr>
-    <w:rPr>
-      <w:rFonts w:ascii="Lucida Grande" w:hAnsi="Lucida Grande" w:cs="Lucida Grande"/>
-      <w:sz w:val="18"/>
-      <w:szCs w:val="18"/>
-    </w:rPr>
-  </w:style>
-  <w:style w:type="character" w:customStyle="1" w:styleId="BalloonTextChar">
-    <w:name w:val="Balloon Text Char"/>
-    <w:basedOn w:val="DefaultParagraphFont"/>
-    <w:link w:val="BalloonText"/>
-    <w:uiPriority w:val="99"/>
-    <w:semiHidden/>
-    <w:rsid w:val="00602F9F"/>
-    <w:rPr>
-      <w:rFonts w:ascii="Lucida Grande" w:hAnsi="Lucida Grande" w:cs="Lucida Grande"/>
-      <w:sz w:val="18"/>
-      <w:szCs w:val="18"/>
-    </w:rPr>
-  </w:style>
-  <w:style w:type="paragraph" w:customStyle="1" w:styleId="WW-Padro">
-    <w:name w:val="WW-Padrão"/>
-    <w:rsid w:val="00E76A27"/>
-    <w:pPr>
-      <w:tabs>
-        <w:tab w:val="left" w:pos="708"/>
-      </w:tabs>
-      <w:suppressAutoHyphens/>
-      <w:spacing w:after="0" w:line="240" w:lineRule="auto"/>
-    </w:pPr>
-    <w:rPr>
-      <w:rFonts w:ascii="Times New Roman" w:eastAsia="Arial Unicode MS" w:hAnsi="Times New Roman" w:cs="Arial Unicode MS"/>
-      <w:sz w:val="24"/>
-      <w:szCs w:val="24"/>
-      <w:lang w:val="pt-BR" w:eastAsia="hi-IN" w:bidi="hi-IN"/>
-    </w:rPr>
-  </w:style>
-  <w:style w:type="character" w:styleId="Hyperlink">
-    <w:name w:val="Hyperlink"/>
-    <w:rsid w:val="00E76A27"/>
-    <w:rPr>
-      <w:color w:val="000080"/>
-      <w:u w:val="single"/>
-    </w:rPr>
-  </w:style>
-  <w:style w:type="character" w:customStyle="1" w:styleId="Heading4Char">
-    <w:name w:val="Heading 4 Char"/>
-    <w:basedOn w:val="DefaultParagraphFont"/>
-    <w:link w:val="Heading4"/>
-    <w:uiPriority w:val="9"/>
-    <w:semiHidden/>
-    <w:rsid w:val="00000B0D"/>
-    <w:rPr>
-      <w:rFonts w:asciiTheme="majorHAnsi" w:eastAsiaTheme="majorEastAsia" w:hAnsiTheme="majorHAnsi" w:cstheme="majorBidi"/>
-      <w:b/>
-      <w:bCs/>
-      <w:i/>
-      <w:iCs/>
-      <w:color w:val="5B9BD5" w:themeColor="accent1"/>
-    </w:rPr>
-  </w:style>
-  <w:style w:type="paragraph" w:styleId="Caption">
-    <w:name w:val="caption"/>
-    <w:basedOn w:val="Normal"/>
-    <w:next w:val="Normal"/>
-    <w:uiPriority w:val="35"/>
-    <w:semiHidden/>
-    <w:qFormat/>
-    <w:rsid w:val="00950E9D"/>
-    <w:pPr>
-      <w:spacing w:after="200" w:line="240" w:lineRule="auto"/>
-    </w:pPr>
-    <w:rPr>
-      <w:b/>
-      <w:bCs/>
-      <w:color w:val="5B9BD5" w:themeColor="accent1"/>
-      <w:sz w:val="18"/>
-      <w:szCs w:val="18"/>
-    </w:rPr>
-  </w:style>
-  <w:style w:type="character" w:styleId="FollowedHyperlink">
-    <w:name w:val="FollowedHyperlink"/>
-    <w:basedOn w:val="DefaultParagraphFont"/>
-    <w:uiPriority w:val="99"/>
-    <w:semiHidden/>
-    <w:rsid w:val="00950E9D"/>
-    <w:rPr>
-      <w:color w:val="954F72" w:themeColor="followedHyperlink"/>
-      <w:u w:val="single"/>
-    </w:rPr>
-  </w:style>
-</w:styles>
-</file>
-
-<file path=word/stylesWithEffects.xml><?xml version="1.0" encoding="utf-8"?>
-<w:styles xmlns:wpc="http://schemas.microsoft.com/office/word/2010/wordprocessingCanvas" xmlns:mo="http://schemas.microsoft.com/office/mac/office/2008/main" xmlns:mc="http://schemas.openxmlformats.org/markup-compatibility/2006" xmlns:mv="urn:schemas-microsoft-com:mac:vml" xmlns:o="urn:schemas-microsoft-com:office:office" xmlns:r="http://schemas.openxmlformats.org/officeDocument/2006/relationships" xmlns:m="http://schemas.openxmlformats.org/officeDocument/2006/math" xmlns:v="urn:schemas-microsoft-com:vml" xmlns:wp14="http://schemas.microsoft.com/office/word/2010/wordprocessingDrawing" xmlns:wp="http://schemas.openxmlformats.org/drawingml/2006/wordprocessingDrawing" xmlns:w10="urn:schemas-microsoft-com:office:word" xmlns:w="http://schemas.openxmlformats.org/wordprocessingml/2006/main" xmlns:w14="http://schemas.microsoft.com/office/word/2010/wordml" xmlns:wpg="http://schemas.microsoft.com/office/word/2010/wordprocessingGroup" xmlns:wpi="http://schemas.microsoft.com/office/word/2010/wordprocessingInk" xmlns:wne="http://schemas.microsoft.com/office/word/2006/wordml" xmlns:wps="http://schemas.microsoft.com/office/word/2010/wordprocessingShape" mc:Ignorable="w14 wp14">
-  <w:docDefaults>
-    <w:rPrDefault>
-      <w:rPr>
-        <w:rFonts w:asciiTheme="minorHAnsi" w:eastAsiaTheme="minorHAnsi" w:hAnsiTheme="minorHAnsi" w:cstheme="minorBidi"/>
-        <w:sz w:val="22"/>
-        <w:szCs w:val="22"/>
-        <w:lang w:val="en-GB" w:eastAsia="en-US" w:bidi="ar-SA"/>
-      </w:rPr>
-    </w:rPrDefault>
-    <w:pPrDefault>
-      <w:pPr>
-        <w:spacing w:after="160" w:line="259" w:lineRule="auto"/>
-      </w:pPr>
-    </w:pPrDefault>
-  </w:docDefaults>
-  <w:latentStyles w:defLockedState="0" w:defUIPriority="99" w:defSemiHidden="1" w:defUnhideWhenUsed="0" w:defQFormat="0" w:count="276">
-    <w:lsdException w:name="Normal" w:semiHidden="0" w:uiPriority="0" w:qFormat="1"/>
-    <w:lsdException w:name="heading 1" w:semiHidden="0" w:uiPriority="9" w:qFormat="1"/>
-    <w:lsdException w:name="heading 2" w:uiPriority="9" w:unhideWhenUsed="1" w:qFormat="1"/>
-    <w:lsdException w:name="heading 3" w:uiPriority="9" w:unhideWhenUsed="1" w:qFormat="1"/>
-    <w:lsdException w:name="heading 4" w:uiPriority="9" w:unhideWhenUsed="1" w:qFormat="1"/>
-    <w:lsdException w:name="heading 5" w:uiPriority="9" w:unhideWhenUsed="1" w:qFormat="1"/>
-    <w:lsdException w:name="heading 6" w:uiPriority="9" w:unhideWhenUsed="1" w:qFormat="1"/>
-    <w:lsdException w:name="heading 7" w:uiPriority="9" w:unhideWhenUsed="1" w:qFormat="1"/>
-    <w:lsdException w:name="heading 8" w:uiPriority="9" w:unhideWhenUsed="1" w:qFormat="1"/>
-    <w:lsdException w:name="heading 9" w:uiPriority="9" w:unhideWhenUsed="1" w:qFormat="1"/>
-    <w:lsdException w:name="toc 1" w:uiPriority="39" w:unhideWhenUsed="1"/>
-    <w:lsdException w:name="toc 2" w:uiPriority="39" w:unhideWhenUsed="1"/>
-    <w:lsdException w:name="toc 3" w:uiPriority="39" w:unhideWhenUsed="1"/>
-    <w:lsdException w:name="toc 4" w:uiPriority="39" w:unhideWhenUsed="1"/>
-    <w:lsdException w:name="toc 5" w:uiPriority="39" w:unhideWhenUsed="1"/>
-    <w:lsdException w:name="toc 6" w:uiPriority="39" w:unhideWhenUsed="1"/>
-    <w:lsdException w:name="toc 7" w:uiPriority="39" w:unhideWhenUsed="1"/>
-    <w:lsdException w:name="toc 8" w:uiPriority="39" w:unhideWhenUsed="1"/>
-    <w:lsdException w:name="toc 9" w:uiPriority="39" w:unhideWhenUsed="1"/>
-    <w:lsdException w:name="Normal Indent" w:unhideWhenUsed="1"/>
-    <w:lsdException w:name="header" w:unhideWhenUsed="1"/>
-    <w:lsdException w:name="footer" w:unhideWhenUsed="1"/>
-    <w:lsdException w:name="caption" w:uiPriority="35" w:qFormat="1"/>
-    <w:lsdException w:name="List" w:unhideWhenUsed="1"/>
-    <w:lsdException w:name="List 2" w:unhideWhenUsed="1"/>
-    <w:lsdException w:name="List 3" w:unhideWhenUsed="1"/>
-    <w:lsdException w:name="List 4" w:unhideWhenUsed="1"/>
-    <w:lsdException w:name="List 5" w:unhideWhenUsed="1"/>
-    <w:lsdException w:name="Title" w:uiPriority="10" w:qFormat="1"/>
-    <w:lsdException w:name="Default Paragraph Font" w:uiPriority="1" w:unhideWhenUsed="1"/>
-    <w:lsdException w:name="Subtitle" w:uiPriority="11" w:qFormat="1"/>
-    <w:lsdException w:name="Hyperlink" w:uiPriority="0"/>
-    <w:lsdException w:name="Strong" w:uiPriority="22" w:qFormat="1"/>
-    <w:lsdException w:name="Emphasis" w:uiPriority="20" w:qFormat="1"/>
-    <w:lsdException w:name="HTML Top of Form" w:unhideWhenUsed="1"/>
-    <w:lsdException w:name="HTML Bottom of Form" w:unhideWhenUsed="1"/>
-    <w:lsdException w:name="Normal Table" w:unhideWhenUsed="1"/>
-    <w:lsdException w:name="No List" w:unhideWhenUsed="1"/>
-    <w:lsdException w:name="Outline List 1" w:unhideWhenUsed="1"/>
-    <w:lsdException w:name="Outline List 2" w:unhideWhenUsed="1"/>
-    <w:lsdException w:name="Outline List 3" w:unhideWhenUsed="1"/>
-    <w:lsdException w:name="Table Simple 1" w:unhideWhenUsed="1"/>
-    <w:lsdException w:name="Table Simple 2" w:unhideWhenUsed="1"/>
-    <w:lsdException w:name="Table Simple 3" w:unhideWhenUsed="1"/>
-    <w:lsdException w:name="Table Classic 1" w:unhideWhenUsed="1"/>
-    <w:lsdException w:name="Table Classic 2" w:unhideWhenUsed="1"/>
-    <w:lsdException w:name="Table Classic 3" w:unhideWhenUsed="1"/>
-    <w:lsdException w:name="Table Classic 4" w:unhideWhenUsed="1"/>
-    <w:lsdException w:name="Table Colorful 1" w:unhideWhenUsed="1"/>
-    <w:lsdException w:name="Table Colorful 2" w:unhideWhenUsed="1"/>
-    <w:lsdException w:name="Table Colorful 3" w:unhideWhenUsed="1"/>
-    <w:lsdException w:name="Table Columns 1" w:unhideWhenUsed="1"/>
-    <w:lsdException w:name="Table Columns 2" w:unhideWhenUsed="1"/>
-    <w:lsdException w:name="Table Columns 3" w:unhideWhenUsed="1"/>
-    <w:lsdException w:name="Table Columns 4" w:unhideWhenUsed="1"/>
-    <w:lsdException w:name="Table Columns 5" w:unhideWhenUsed="1"/>
-    <w:lsdException w:name="Table Grid 1" w:unhideWhenUsed="1"/>
-    <w:lsdException w:name="Table Grid 2" w:unhideWhenUsed="1"/>
-    <w:lsdException w:name="Table Grid 3" w:unhideWhenUsed="1"/>
-    <w:lsdException w:name="Table Grid 4" w:unhideWhenUsed="1"/>
-    <w:lsdException w:name="Table Grid 5" w:unhideWhenUsed="1"/>
-    <w:lsdException w:name="Table Grid 6" w:unhideWhenUsed="1"/>
-    <w:lsdException w:name="Table Grid 7" w:unhideWhenUsed="1"/>
-    <w:lsdException w:name="Table Grid 8" w:unhideWhenUsed="1"/>
-    <w:lsdException w:name="Table List 1" w:unhideWhenUsed="1"/>
-    <w:lsdException w:name="Table List 2" w:unhideWhenUsed="1"/>
-    <w:lsdException w:name="Table List 3" w:unhideWhenUsed="1"/>
-    <w:lsdException w:name="Table List 4" w:unhideWhenUsed="1"/>
-    <w:lsdException w:name="Table List 5" w:unhideWhenUsed="1"/>
-    <w:lsdException w:name="Table List 6" w:unhideWhenUsed="1"/>
-    <w:lsdException w:name="Table List 7" w:unhideWhenUsed="1"/>
-    <w:lsdException w:name="Table List 8" w:unhideWhenUsed="1"/>
-    <w:lsdException w:name="Table 3D effects 1" w:unhideWhenUsed="1"/>
-    <w:lsdException w:name="Table 3D effects 2" w:unhideWhenUsed="1"/>
-    <w:lsdException w:name="Table 3D effects 3" w:unhideWhenUsed="1"/>
-    <w:lsdException w:name="Table Contemporary" w:unhideWhenUsed="1"/>
-    <w:lsdException w:name="Table Elegant" w:unhideWhenUsed="1"/>
-    <w:lsdException w:name="Table Professional" w:unhideWhenUsed="1"/>
-    <w:lsdException w:name="Table Subtle 1" w:unhideWhenUsed="1"/>
-    <w:lsdException w:name="Table Subtle 2" w:unhideWhenUsed="1"/>
-    <w:lsdException w:name="Table Web 1" w:unhideWhenUsed="1"/>
-    <w:lsdException w:name="Table Web 2" w:unhideWhenUsed="1"/>
-    <w:lsdException w:name="Table Web 3" w:unhideWhenUsed="1"/>
-    <w:lsdException w:name="Table Grid" w:semiHidden="0" w:uiPriority="39"/>
-    <w:lsdException w:name="Table Theme" w:unhideWhenUsed="1"/>
-    <w:lsdException w:name="Note Level 1" w:semiHidden="0"/>
-    <w:lsdException w:name="Note Level 2" w:semiHidden="0"/>
-    <w:lsdException w:name="Note Level 3" w:semiHidden="0"/>
-    <w:lsdException w:name="Note Level 4" w:semiHidden="0"/>
-    <w:lsdException w:name="Note Level 5" w:semiHidden="0"/>
-    <w:lsdException w:name="Note Level 6" w:semiHidden="0"/>
-    <w:lsdException w:name="Note Level 7" w:semiHidden="0"/>
-    <w:lsdException w:name="Note Level 8" w:semiHidden="0"/>
-    <w:lsdException w:name="Note Level 9" w:semiHidden="0"/>
-    <w:lsdException w:name="No Spacing" w:uiPriority="1" w:qFormat="1"/>
-    <w:lsdException w:name="Light Shading" w:semiHidden="0" w:uiPriority="60"/>
-    <w:lsdException w:name="Light List" w:semiHidden="0" w:uiPriority="61"/>
-    <w:lsdException w:name="Light Grid" w:semiHidden="0" w:uiPriority="62"/>
-    <w:lsdException w:name="Medium Shading 1" w:semiHidden="0" w:uiPriority="63"/>
-    <w:lsdException w:name="Medium Shading 2" w:semiHidden="0" w:uiPriority="64"/>
-    <w:lsdException w:name="Medium List 1" w:semiHidden="0" w:uiPriority="65"/>
-    <w:lsdException w:name="Medium List 2" w:semiHidden="0" w:uiPriority="66"/>
-    <w:lsdException w:name="Medium Grid 1" w:semiHidden="0" w:uiPriority="67"/>
-    <w:lsdException w:name="Medium Grid 2" w:semiHidden="0" w:uiPriority="68"/>
-    <w:lsdException w:name="Medium Grid 3" w:semiHidden="0" w:uiPriority="69"/>
-    <w:lsdException w:name="Dark List" w:semiHidden="0" w:uiPriority="70"/>
-    <w:lsdException w:name="Colorful Shading" w:semiHidden="0" w:uiPriority="71"/>
-    <w:lsdException w:name="Colorful List" w:semiHidden="0" w:uiPriority="72"/>
-    <w:lsdException w:name="Colorful Grid" w:semiHidden="0" w:uiPriority="73"/>
-    <w:lsdException w:name="Light Shading Accent 1" w:semiHidden="0" w:uiPriority="60"/>
-    <w:lsdException w:name="Light List Accent 1" w:semiHidden="0" w:uiPriority="61"/>
-    <w:lsdException w:name="Light Grid Accent 1" w:semiHidden="0" w:uiPriority="62"/>
-    <w:lsdException w:name="Medium Shading 1 Accent 1" w:semiHidden="0" w:uiPriority="63"/>
-    <w:lsdException w:name="Medium Shading 2 Accent 1" w:semiHidden="0" w:uiPriority="64"/>
-    <w:lsdException w:name="Medium List 1 Accent 1" w:semiHidden="0" w:uiPriority="65"/>
-    <w:lsdException w:name="List Paragraph" w:uiPriority="34" w:qFormat="1"/>
-    <w:lsdException w:name="Quote" w:uiPriority="29" w:qFormat="1"/>
-    <w:lsdException w:name="Intense Quote" w:uiPriority="30" w:qFormat="1"/>
-    <w:lsdException w:name="Medium List 2 Accent 1" w:semiHidden="0" w:uiPriority="66"/>
-    <w:lsdException w:name="Medium Grid 1 Accent 1" w:semiHidden="0" w:uiPriority="67"/>
-    <w:lsdException w:name="Medium Grid 2 Accent 1" w:semiHidden="0" w:uiPriority="68"/>
-    <w:lsdException w:name="Medium Grid 3 Accent 1" w:semiHidden="0" w:uiPriority="69"/>
-    <w:lsdException w:name="Dark List Accent 1" w:semiHidden="0" w:uiPriority="70"/>
-    <w:lsdException w:name="Colorful Shading Accent 1" w:semiHidden="0" w:uiPriority="71"/>
-    <w:lsdException w:name="Colorful List Accent 1" w:semiHidden="0" w:uiPriority="72"/>
-    <w:lsdException w:name="Colorful Grid Accent 1" w:semiHidden="0" w:uiPriority="73"/>
-    <w:lsdException w:name="Light Shading Accent 2" w:semiHidden="0" w:uiPriority="60"/>
-    <w:lsdException w:name="Light List Accent 2" w:semiHidden="0" w:uiPriority="61"/>
-    <w:lsdException w:name="Light Grid Accent 2" w:semiHidden="0" w:uiPriority="62"/>
-    <w:lsdException w:name="Medium Shading 1 Accent 2" w:semiHidden="0" w:uiPriority="63"/>
-    <w:lsdException w:name="Medium Shading 2 Accent 2" w:semiHidden="0" w:uiPriority="64"/>
-    <w:lsdException w:name="Medium List 1 Accent 2" w:semiHidden="0" w:uiPriority="65"/>
-    <w:lsdException w:name="Medium List 2 Accent 2" w:semiHidden="0" w:uiPriority="66"/>
-    <w:lsdException w:name="Medium Grid 1 Accent 2" w:semiHidden="0" w:uiPriority="67"/>
-    <w:lsdException w:name="Medium Grid 2 Accent 2" w:semiHidden="0" w:uiPriority="68"/>
-    <w:lsdException w:name="Medium Grid 3 Accent 2" w:semiHidden="0" w:uiPriority="69"/>
-    <w:lsdException w:name="Dark List Accent 2" w:semiHidden="0" w:uiPriority="70"/>
-    <w:lsdException w:name="Colorful Shading Accent 2" w:semiHidden="0" w:uiPriority="71"/>
-    <w:lsdException w:name="Colorful List Accent 2" w:semiHidden="0" w:uiPriority="72"/>
-    <w:lsdException w:name="Colorful Grid Accent 2" w:semiHidden="0" w:uiPriority="73"/>
-    <w:lsdException w:name="Light Shading Accent 3" w:semiHidden="0" w:uiPriority="60"/>
-    <w:lsdException w:name="Light List Accent 3" w:semiHidden="0" w:uiPriority="61"/>
-    <w:lsdException w:name="Light Grid Accent 3" w:semiHidden="0" w:uiPriority="62"/>
-    <w:lsdException w:name="Medium Shading 1 Accent 3" w:semiHidden="0" w:uiPriority="63"/>
-    <w:lsdException w:name="Medium Shading 2 Accent 3" w:semiHidden="0" w:uiPriority="64"/>
-    <w:lsdException w:name="Medium List 1 Accent 3" w:semiHidden="0" w:uiPriority="65"/>
-    <w:lsdException w:name="Medium List 2 Accent 3" w:semiHidden="0" w:uiPriority="66"/>
-    <w:lsdException w:name="Medium Grid 1 Accent 3" w:semiHidden="0" w:uiPriority="67"/>
-    <w:lsdException w:name="Medium Grid 2 Accent 3" w:semiHidden="0" w:uiPriority="68"/>
-    <w:lsdException w:name="Medium Grid 3 Accent 3" w:semiHidden="0" w:uiPriority="69"/>
-    <w:lsdException w:name="Dark List Accent 3" w:semiHidden="0" w:uiPriority="70"/>
-    <w:lsdException w:name="Colorful Shading Accent 3" w:semiHidden="0" w:uiPriority="71"/>
-    <w:lsdException w:name="Colorful List Accent 3" w:semiHidden="0" w:uiPriority="72"/>
-    <w:lsdException w:name="Colorful Grid Accent 3" w:semiHidden="0" w:uiPriority="73"/>
-    <w:lsdException w:name="Light Shading Accent 4" w:semiHidden="0" w:uiPriority="60"/>
-    <w:lsdException w:name="Light List Accent 4" w:semiHidden="0" w:uiPriority="61"/>
-    <w:lsdException w:name="Light Grid Accent 4" w:semiHidden="0" w:uiPriority="62"/>
-    <w:lsdException w:name="Medium Shading 1 Accent 4" w:semiHidden="0" w:uiPriority="63"/>
-    <w:lsdException w:name="Medium Shading 2 Accent 4" w:semiHidden="0" w:uiPriority="64"/>
-    <w:lsdException w:name="Medium List 1 Accent 4" w:semiHidden="0" w:uiPriority="65"/>
-    <w:lsdException w:name="Medium List 2 Accent 4" w:semiHidden="0" w:uiPriority="66"/>
-    <w:lsdException w:name="Medium Grid 1 Accent 4" w:semiHidden="0" w:uiPriority="67"/>
-    <w:lsdException w:name="Medium Grid 2 Accent 4" w:semiHidden="0" w:uiPriority="68"/>
-    <w:lsdException w:name="Medium Grid 3 Accent 4" w:semiHidden="0" w:uiPriority="69"/>
-    <w:lsdException w:name="Dark List Accent 4" w:semiHidden="0" w:uiPriority="70"/>
-    <w:lsdException w:name="Colorful Shading Accent 4" w:semiHidden="0" w:uiPriority="71"/>
-    <w:lsdException w:name="Colorful List Accent 4" w:semiHidden="0" w:uiPriority="72"/>
-    <w:lsdException w:name="Colorful Grid Accent 4" w:semiHidden="0" w:uiPriority="73"/>
-    <w:lsdException w:name="Light Shading Accent 5" w:semiHidden="0" w:uiPriority="60"/>
-    <w:lsdException w:name="Light List Accent 5" w:semiHidden="0" w:uiPriority="61"/>
-    <w:lsdException w:name="Light Grid Accent 5" w:semiHidden="0" w:uiPriority="62"/>
-    <w:lsdException w:name="Medium Shading 1 Accent 5" w:semiHidden="0" w:uiPriority="63"/>
-    <w:lsdException w:name="Medium Shading 2 Accent 5" w:semiHidden="0" w:uiPriority="64"/>
-    <w:lsdException w:name="Medium List 1 Accent 5" w:semiHidden="0" w:uiPriority="65"/>
-    <w:lsdException w:name="Medium List 2 Accent 5" w:semiHidden="0" w:uiPriority="66"/>
-    <w:lsdException w:name="Medium Grid 1 Accent 5" w:semiHidden="0" w:uiPriority="67"/>
-    <w:lsdException w:name="Medium Grid 2 Accent 5" w:semiHidden="0" w:uiPriority="68"/>
-    <w:lsdException w:name="Medium Grid 3 Accent 5" w:semiHidden="0" w:uiPriority="69"/>
-    <w:lsdException w:name="Dark List Accent 5" w:semiHidden="0" w:uiPriority="70"/>
-    <w:lsdException w:name="Colorful Shading Accent 5" w:semiHidden="0" w:uiPriority="71"/>
-    <w:lsdException w:name="Colorful List Accent 5" w:semiHidden="0" w:uiPriority="72"/>
-    <w:lsdException w:name="Colorful Grid Accent 5" w:semiHidden="0" w:uiPriority="73"/>
-    <w:lsdException w:name="Light Shading Accent 6" w:semiHidden="0" w:uiPriority="60"/>
-    <w:lsdException w:name="Light List Accent 6" w:semiHidden="0" w:uiPriority="61"/>
-    <w:lsdException w:name="Light Grid Accent 6" w:semiHidden="0" w:uiPriority="62"/>
-    <w:lsdException w:name="Medium Shading 1 Accent 6" w:semiHidden="0" w:uiPriority="63"/>
-    <w:lsdException w:name="Medium Shading 2 Accent 6" w:semiHidden="0" w:uiPriority="64"/>
-    <w:lsdException w:name="Medium List 1 Accent 6" w:semiHidden="0" w:uiPriority="65"/>
-    <w:lsdException w:name="Medium List 2 Accent 6" w:semiHidden="0" w:uiPriority="66"/>
-    <w:lsdException w:name="Medium Grid 1 Accent 6" w:semiHidden="0" w:uiPriority="67"/>
-    <w:lsdException w:name="Medium Grid 2 Accent 6" w:semiHidden="0" w:uiPriority="68"/>
-    <w:lsdException w:name="Medium Grid 3 Accent 6" w:semiHidden="0" w:uiPriority="69"/>
-    <w:lsdException w:name="Dark List Accent 6" w:semiHidden="0" w:uiPriority="70"/>
-    <w:lsdException w:name="Colorful Shading Accent 6" w:semiHidden="0" w:uiPriority="71"/>
-    <w:lsdException w:name="Colorful List Accent 6" w:semiHidden="0" w:uiPriority="72"/>
-    <w:lsdException w:name="Colorful Grid Accent 6" w:semiHidden="0" w:uiPriority="73"/>
-    <w:lsdException w:name="Subtle Emphasis" w:uiPriority="19"/>
-    <w:lsdException w:name="Intense Emphasis" w:uiPriority="21" w:qFormat="1"/>
-    <w:lsdException w:name="Subtle Reference" w:uiPriority="31" w:qFormat="1"/>
-    <w:lsdException w:name="Intense Reference" w:uiPriority="32" w:qFormat="1"/>
-    <w:lsdException w:name="Book Title" w:uiPriority="33" w:qFormat="1"/>
-    <w:lsdException w:name="Bibliography" w:uiPriority="37" w:unhideWhenUsed="1"/>
-    <w:lsdException w:name="TOC Heading" w:uiPriority="39" w:unhideWhenUsed="1" w:qFormat="1"/>
+    <w:lsdException w:name="Bibliography" w:semiHidden="1" w:uiPriority="37" w:unhideWhenUsed="1"/>
+    <w:lsdException w:name="TOC Heading" w:semiHidden="1" w:uiPriority="39" w:unhideWhenUsed="1" w:qFormat="1"/>
+    <w:lsdException w:name="Plain Table 1" w:uiPriority="41"/>
+    <w:lsdException w:name="Plain Table 2" w:uiPriority="42"/>
+    <w:lsdException w:name="Plain Table 3" w:uiPriority="43"/>
+    <w:lsdException w:name="Plain Table 4" w:uiPriority="44"/>
+    <w:lsdException w:name="Plain Table 5" w:uiPriority="45"/>
+    <w:lsdException w:name="Grid Table Light" w:uiPriority="40"/>
+    <w:lsdException w:name="Grid Table 1 Light" w:uiPriority="46"/>
+    <w:lsdException w:name="Grid Table 2" w:uiPriority="47"/>
+    <w:lsdException w:name="Grid Table 3" w:uiPriority="48"/>
+    <w:lsdException w:name="Grid Table 4" w:uiPriority="49"/>
+    <w:lsdException w:name="Grid Table 5 Dark" w:uiPriority="50"/>
+    <w:lsdException w:name="Grid Table 6 Colorful" w:uiPriority="51"/>
+    <w:lsdException w:name="Grid Table 7 Colorful" w:uiPriority="52"/>
+    <w:lsdException w:name="Grid Table 1 Light Accent 1" w:uiPriority="46"/>
+    <w:lsdException w:name="Grid Table 2 Accent 1" w:uiPriority="47"/>
+    <w:lsdException w:name="Grid Table 3 Accent 1" w:uiPriority="48"/>
+    <w:lsdException w:name="Grid Table 4 Accent 1" w:uiPriority="49"/>
+    <w:lsdException w:name="Grid Table 5 Dark Accent 1" w:uiPriority="50"/>
+    <w:lsdException w:name="Grid Table 6 Colorful Accent 1" w:uiPriority="51"/>
+    <w:lsdException w:name="Grid Table 7 Colorful Accent 1" w:uiPriority="52"/>
+    <w:lsdException w:name="Grid Table 1 Light Accent 2" w:uiPriority="46"/>
+    <w:lsdException w:name="Grid Table 2 Accent 2" w:uiPriority="47"/>
+    <w:lsdException w:name="Grid Table 3 Accent 2" w:uiPriority="48"/>
+    <w:lsdException w:name="Grid Table 4 Accent 2" w:uiPriority="49"/>
+    <w:lsdException w:name="Grid Table 5 Dark Accent 2" w:uiPriority="50"/>
+    <w:lsdException w:name="Grid Table 6 Colorful Accent 2" w:uiPriority="51"/>
+    <w:lsdException w:name="Grid Table 7 Colorful Accent 2" w:uiPriority="52"/>
+    <w:lsdException w:name="Grid Table 1 Light Accent 3" w:uiPriority="46"/>
+    <w:lsdException w:name="Grid Table 2 Accent 3" w:uiPriority="47"/>
+    <w:lsdException w:name="Grid Table 3 Accent 3" w:uiPriority="48"/>
+    <w:lsdException w:name="Grid Table 4 Accent 3" w:uiPriority="49"/>
+    <w:lsdException w:name="Grid Table 5 Dark Accent 3" w:uiPriority="50"/>
+    <w:lsdException w:name="Grid Table 6 Colorful Accent 3" w:uiPriority="51"/>
+    <w:lsdException w:name="Grid Table 7 Colorful Accent 3" w:uiPriority="52"/>
+    <w:lsdException w:name="Grid Table 1 Light Accent 4" w:uiPriority="46"/>
+    <w:lsdException w:name="Grid Table 2 Accent 4" w:uiPriority="47"/>
+    <w:lsdException w:name="Grid Table 3 Accent 4" w:uiPriority="48"/>
+    <w:lsdException w:name="Grid Table 4 Accent 4" w:uiPriority="49"/>
+    <w:lsdException w:name="Grid Table 5 Dark Accent 4" w:uiPriority="50"/>
+    <w:lsdException w:name="Grid Table 6 Colorful Accent 4" w:uiPriority="51"/>
+    <w:lsdException w:name="Grid Table 7 Colorful Accent 4" w:uiPriority="52"/>
+    <w:lsdException w:name="Grid Table 1 Light Accent 5" w:uiPriority="46"/>
+    <w:lsdException w:name="Grid Table 2 Accent 5" w:uiPriority="47"/>
+    <w:lsdException w:name="Grid Table 3 Accent 5" w:uiPriority="48"/>
+    <w:lsdException w:name="Grid Table 4 Accent 5" w:uiPriority="49"/>
+    <w:lsdException w:name="Grid Table 5 Dark Accent 5" w:uiPriority="50"/>
+    <w:lsdException w:name="Grid Table 6 Colorful Accent 5" w:uiPriority="51"/>
+    <w:lsdException w:name="Grid Table 7 Colorful Accent 5" w:uiPriority="52"/>
+    <w:lsdException w:name="Grid Table 1 Light Accent 6" w:uiPriority="46"/>
+    <w:lsdException w:name="Grid Table 2 Accent 6" w:uiPriority="47"/>
+    <w:lsdException w:name="Grid Table 3 Accent 6" w:uiPriority="48"/>
+    <w:lsdException w:name="Grid Table 4 Accent 6" w:uiPriority="49"/>
+    <w:lsdException w:name="Grid Table 5 Dark Accent 6" w:uiPriority="50"/>
+    <w:lsdException w:name="Grid Table 6 Colorful Accent 6" w:uiPriority="51"/>
+    <w:lsdException w:name="Grid Table 7 Colorful Accent 6" w:uiPriority="52"/>
+    <w:lsdException w:name="List Table 1 Light" w:uiPriority="46"/>
+    <w:lsdException w:name="List Table 2" w:uiPriority="47"/>
+    <w:lsdException w:name="List Table 3" w:uiPriority="48"/>
+    <w:lsdException w:name="List Table 4" w:uiPriority="49"/>
+    <w:lsdException w:name="List Table 5 Dark" w:uiPriority="50"/>
+    <w:lsdException w:name="List Table 6 Colorful" w:uiPriority="51"/>
+    <w:lsdException w:name="List Table 7 Colorful" w:uiPriority="52"/>
+    <w:lsdException w:name="List Table 1 Light Accent 1" w:uiPriority="46"/>
+    <w:lsdException w:name="List Table 2 Accent 1" w:uiPriority="47"/>
+    <w:lsdException w:name="List Table 3 Accent 1" w:uiPriority="48"/>
+    <w:lsdException w:name="List Table 4 Accent 1" w:uiPriority="49"/>
+    <w:lsdException w:name="List Table 5 Dark Accent 1" w:uiPriority="50"/>
+    <w:lsdException w:name="List Table 6 Colorful Accent 1" w:uiPriority="51"/>
+    <w:lsdException w:name="List Table 7 Colorful Accent 1" w:uiPriority="52"/>
+    <w:lsdException w:name="List Table 1 Light Accent 2" w:uiPriority="46"/>
+    <w:lsdException w:name="List Table 2 Accent 2" w:uiPriority="47"/>
+    <w:lsdException w:name="List Table 3 Accent 2" w:uiPriority="48"/>
+    <w:lsdException w:name="List Table 4 Accent 2" w:uiPriority="49"/>
+    <w:lsdException w:name="List Table 5 Dark Accent 2" w:uiPriority="50"/>
+    <w:lsdException w:name="List Table 6 Colorful Accent 2" w:uiPriority="51"/>
+    <w:lsdException w:name="List Table 7 Colorful Accent 2" w:uiPriority="52"/>
+    <w:lsdException w:name="List Table 1 Light Accent 3" w:uiPriority="46"/>
+    <w:lsdException w:name="List Table 2 Accent 3" w:uiPriority="47"/>
+    <w:lsdException w:name="List Table 3 Accent 3" w:uiPriority="48"/>
+    <w:lsdException w:name="List Table 4 Accent 3" w:uiPriority="49"/>
+    <w:lsdException w:name="List Table 5 Dark Accent 3" w:uiPriority="50"/>
+    <w:lsdException w:name="List Table 6 Colorful Accent 3" w:uiPriority="51"/>
+    <w:lsdException w:name="List Table 7 Colorful Accent 3" w:uiPriority="52"/>
+    <w:lsdException w:name="List Table 1 Light Accent 4" w:uiPriority="46"/>
+    <w:lsdException w:name="List Table 2 Accent 4" w:uiPriority="47"/>
+    <w:lsdException w:name="List Table 3 Accent 4" w:uiPriority="48"/>
+    <w:lsdException w:name="List Table 4 Accent 4" w:uiPriority="49"/>
+    <w:lsdException w:name="List Table 5 Dark Accent 4" w:uiPriority="50"/>
+    <w:lsdException w:name="List Table 6 Colorful Accent 4" w:uiPriority="51"/>
+    <w:lsdException w:name="List Table 7 Colorful Accent 4" w:uiPriority="52"/>
+    <w:lsdException w:name="List Table 1 Light Accent 5" w:uiPriority="46"/>
+    <w:lsdException w:name="List Table 2 Accent 5" w:uiPriority="47"/>
+    <w:lsdException w:name="List Table 3 Accent 5" w:uiPriority="48"/>
+    <w:lsdException w:name="List Table 4 Accent 5" w:uiPriority="49"/>
+    <w:lsdException w:name="List Table 5 Dark Accent 5" w:uiPriority="50"/>
+    <w:lsdException w:name="List Table 6 Colorful Accent 5" w:uiPriority="51"/>
+    <w:lsdException w:name="List Table 7 Colorful Accent 5" w:uiPriority="52"/>
+    <w:lsdException w:name="List Table 1 Light Accent 6" w:uiPriority="46"/>
+    <w:lsdException w:name="List Table 2 Accent 6" w:uiPriority="47"/>
+    <w:lsdException w:name="List Table 3 Accent 6" w:uiPriority="48"/>
+    <w:lsdException w:name="List Table 4 Accent 6" w:uiPriority="49"/>
+    <w:lsdException w:name="List Table 5 Dark Accent 6" w:uiPriority="50"/>
+    <w:lsdException w:name="List Table 6 Colorful Accent 6" w:uiPriority="51"/>
+    <w:lsdException w:name="List Table 7 Colorful Accent 6" w:uiPriority="52"/>
   </w:latentStyles>
   <w:style w:type="paragraph" w:default="1" w:styleId="Normal">
     <w:name w:val="Normal"/>
@@ -4483,7 +3994,7 @@
 </file>
 
 <file path=word/glossary/document.xml><?xml version="1.0" encoding="utf-8"?>
-<w:glossaryDocument xmlns:wpc="http://schemas.microsoft.com/office/word/2010/wordprocessingCanvas" xmlns:mo="http://schemas.microsoft.com/office/mac/office/2008/main" xmlns:mc="http://schemas.openxmlformats.org/markup-compatibility/2006" xmlns:mv="urn:schemas-microsoft-com:mac:vml" xmlns:o="urn:schemas-microsoft-com:office:office" xmlns:r="http://schemas.openxmlformats.org/officeDocument/2006/relationships" xmlns:m="http://schemas.openxmlformats.org/officeDocument/2006/math" xmlns:v="urn:schemas-microsoft-com:vml" xmlns:wp14="http://schemas.microsoft.com/office/word/2010/wordprocessingDrawing" xmlns:wp="http://schemas.openxmlformats.org/drawingml/2006/wordprocessingDrawing" xmlns:w10="urn:schemas-microsoft-com:office:word" xmlns:w="http://schemas.openxmlformats.org/wordprocessingml/2006/main" xmlns:w14="http://schemas.microsoft.com/office/word/2010/wordml" xmlns:wpg="http://schemas.microsoft.com/office/word/2010/wordprocessingGroup" xmlns:wpi="http://schemas.microsoft.com/office/word/2010/wordprocessingInk" xmlns:wne="http://schemas.microsoft.com/office/word/2006/wordml" xmlns:wps="http://schemas.microsoft.com/office/word/2010/wordprocessingShape" mc:Ignorable="w14 wp14">
+<w:glossaryDocument xmlns:wpc="http://schemas.microsoft.com/office/word/2010/wordprocessingCanvas" xmlns:mo="http://schemas.microsoft.com/office/mac/office/2008/main" xmlns:mc="http://schemas.openxmlformats.org/markup-compatibility/2006" xmlns:mv="urn:schemas-microsoft-com:mac:vml" xmlns:o="urn:schemas-microsoft-com:office:office" xmlns:r="http://schemas.openxmlformats.org/officeDocument/2006/relationships" xmlns:m="http://schemas.openxmlformats.org/officeDocument/2006/math" xmlns:v="urn:schemas-microsoft-com:vml" xmlns:wp14="http://schemas.microsoft.com/office/word/2010/wordprocessingDrawing" xmlns:wp="http://schemas.openxmlformats.org/drawingml/2006/wordprocessingDrawing" xmlns:w10="urn:schemas-microsoft-com:office:word" xmlns:w="http://schemas.openxmlformats.org/wordprocessingml/2006/main" xmlns:w14="http://schemas.microsoft.com/office/word/2010/wordml" xmlns:w15="http://schemas.microsoft.com/office/word/2012/wordml" xmlns:wpg="http://schemas.microsoft.com/office/word/2010/wordprocessingGroup" xmlns:wpi="http://schemas.microsoft.com/office/word/2010/wordprocessingInk" xmlns:wne="http://schemas.microsoft.com/office/word/2006/wordml" xmlns:wps="http://schemas.microsoft.com/office/word/2010/wordprocessingShape" mc:Ignorable="w14 w15 wp14">
   <w:docParts>
     <w:docPart>
       <w:docPartPr>
@@ -4783,7 +4294,7 @@
 </file>
 
 <file path=word/glossary/fontTable.xml><?xml version="1.0" encoding="utf-8"?>
-<w:fonts xmlns:mc="http://schemas.openxmlformats.org/markup-compatibility/2006" xmlns:r="http://schemas.openxmlformats.org/officeDocument/2006/relationships" xmlns:w="http://schemas.openxmlformats.org/wordprocessingml/2006/main" xmlns:w14="http://schemas.microsoft.com/office/word/2010/wordml" mc:Ignorable="w14">
+<w:fonts xmlns:mc="http://schemas.openxmlformats.org/markup-compatibility/2006" xmlns:r="http://schemas.openxmlformats.org/officeDocument/2006/relationships" xmlns:w="http://schemas.openxmlformats.org/wordprocessingml/2006/main" xmlns:w14="http://schemas.microsoft.com/office/word/2010/wordml" xmlns:w15="http://schemas.microsoft.com/office/word/2012/wordml" mc:Ignorable="w14 w15">
   <w:font w:name="Symbol">
     <w:panose1 w:val="00000000000000000000"/>
     <w:charset w:val="02"/>
@@ -4796,7 +4307,7 @@
     <w:charset w:val="00"/>
     <w:family w:val="auto"/>
     <w:pitch w:val="variable"/>
-    <w:sig w:usb0="E0002AFF" w:usb1="C0007841" w:usb2="00000009" w:usb3="00000000" w:csb0="000001FF" w:csb1="00000000"/>
+    <w:sig w:usb0="E0002AEF" w:usb1="C0007841" w:usb2="00000009" w:usb3="00000000" w:csb0="000001FF" w:csb1="00000000"/>
   </w:font>
   <w:font w:name="Courier New">
     <w:panose1 w:val="02070309020205020404"/>
@@ -4817,20 +4328,20 @@
     <w:charset w:val="00"/>
     <w:family w:val="auto"/>
     <w:pitch w:val="variable"/>
-    <w:sig w:usb0="E10002FF" w:usb1="4000ACFF" w:usb2="00000009" w:usb3="00000000" w:csb0="0000019F" w:csb1="00000000"/>
+    <w:sig w:usb0="E00002FF" w:usb1="4000ACFF" w:usb2="00000001" w:usb3="00000000" w:csb0="0000019F" w:csb1="00000000"/>
   </w:font>
   <w:font w:name="Calibri Light">
     <w:panose1 w:val="020F0302020204030204"/>
     <w:charset w:val="00"/>
     <w:family w:val="auto"/>
     <w:pitch w:val="variable"/>
-    <w:sig w:usb0="A00002EF" w:usb1="4000207B" w:usb2="00000000" w:usb3="00000000" w:csb0="0000009F" w:csb1="00000000"/>
+    <w:sig w:usb0="A00002EF" w:usb1="4000207B" w:usb2="00000000" w:usb3="00000000" w:csb0="0000019F" w:csb1="00000000"/>
   </w:font>
   <w:font w:name="ＭＳ ゴシック">
-    <w:charset w:val="4E"/>
+    <w:charset w:val="80"/>
     <w:family w:val="auto"/>
     <w:pitch w:val="variable"/>
-    <w:sig w:usb0="E00002FF" w:usb1="6AC7FDFB" w:usb2="00000012" w:usb3="00000000" w:csb0="0002009F" w:csb1="00000000"/>
+    <w:sig w:usb0="E00002FF" w:usb1="6AC7FDFB" w:usb2="08000012" w:usb3="00000000" w:csb0="0002009F" w:csb1="00000000"/>
   </w:font>
   <w:font w:name="Lucida Grande">
     <w:panose1 w:val="020B0600040502020204"/>
@@ -4854,23 +4365,30 @@
     <w:sig w:usb0="E0002AFF" w:usb1="C0007843" w:usb2="00000009" w:usb3="00000000" w:csb0="000001FF" w:csb1="00000000"/>
   </w:font>
   <w:font w:name="ＭＳ 明朝">
-    <w:charset w:val="4E"/>
+    <w:charset w:val="80"/>
     <w:family w:val="auto"/>
     <w:pitch w:val="variable"/>
-    <w:sig w:usb0="00000001" w:usb1="08070000" w:usb2="00000010" w:usb3="00000000" w:csb0="00020000" w:csb1="00000000"/>
+    <w:sig w:usb0="E00002FF" w:usb1="6AC7FDFB" w:usb2="08000012" w:usb3="00000000" w:csb0="0002009F" w:csb1="00000000"/>
   </w:font>
-  <w:font w:name="Cambria">
-    <w:panose1 w:val="02040503050406030204"/>
-    <w:charset w:val="00"/>
+  <w:font w:name="Yu Mincho">
+    <w:panose1 w:val="02020400000000000000"/>
+    <w:charset w:val="80"/>
     <w:family w:val="auto"/>
     <w:pitch w:val="variable"/>
-    <w:sig w:usb0="E00002FF" w:usb1="400004FF" w:usb2="00000000" w:usb3="00000000" w:csb0="0000019F" w:csb1="00000000"/>
+    <w:sig w:usb0="800002E7" w:usb1="2AC7FCFF" w:usb2="00000012" w:usb3="00000000" w:csb0="0002009F" w:csb1="00000000"/>
+  </w:font>
+  <w:font w:name="Yu Gothic Light">
+    <w:panose1 w:val="020B0300000000000000"/>
+    <w:charset w:val="80"/>
+    <w:family w:val="auto"/>
+    <w:pitch w:val="variable"/>
+    <w:sig w:usb0="E00002FF" w:usb1="2AC7FDFF" w:usb2="00000016" w:usb3="00000000" w:csb0="0002009F" w:csb1="00000000"/>
   </w:font>
 </w:fonts>
 </file>
 
 <file path=word/glossary/settings.xml><?xml version="1.0" encoding="utf-8"?>
-<w:settings xmlns:mc="http://schemas.openxmlformats.org/markup-compatibility/2006" xmlns:o="urn:schemas-microsoft-com:office:office" xmlns:r="http://schemas.openxmlformats.org/officeDocument/2006/relationships" xmlns:m="http://schemas.openxmlformats.org/officeDocument/2006/math" xmlns:v="urn:schemas-microsoft-com:vml" xmlns:w10="urn:schemas-microsoft-com:office:word" xmlns:w="http://schemas.openxmlformats.org/wordprocessingml/2006/main" xmlns:w14="http://schemas.microsoft.com/office/word/2010/wordml" xmlns:sl="http://schemas.openxmlformats.org/schemaLibrary/2006/main" mc:Ignorable="w14">
+<w:settings xmlns:mc="http://schemas.openxmlformats.org/markup-compatibility/2006" xmlns:o="urn:schemas-microsoft-com:office:office" xmlns:r="http://schemas.openxmlformats.org/officeDocument/2006/relationships" xmlns:m="http://schemas.openxmlformats.org/officeDocument/2006/math" xmlns:v="urn:schemas-microsoft-com:vml" xmlns:w10="urn:schemas-microsoft-com:office:word" xmlns:w="http://schemas.openxmlformats.org/wordprocessingml/2006/main" xmlns:w14="http://schemas.microsoft.com/office/word/2010/wordml" xmlns:w15="http://schemas.microsoft.com/office/word/2012/wordml" xmlns:sl="http://schemas.openxmlformats.org/schemaLibrary/2006/main" mc:Ignorable="w14 w15">
   <w:view w:val="normal"/>
   <w:defaultTabStop w:val="720"/>
   <w:characterSpacingControl w:val="doNotCompress"/>
@@ -4885,6 +4403,7 @@
     <w:rsidRoot w:val="00985B12"/>
     <w:rsid w:val="00985B12"/>
     <w:rsid w:val="00B37001"/>
+    <w:rsid w:val="00C25C78"/>
   </w:rsids>
   <m:mathPr>
     <m:mathFont m:val="Cambria Math"/>
@@ -4909,7 +4428,7 @@
 </file>
 
 <file path=word/glossary/styles.xml><?xml version="1.0" encoding="utf-8"?>
-<w:styles xmlns:mc="http://schemas.openxmlformats.org/markup-compatibility/2006" xmlns:r="http://schemas.openxmlformats.org/officeDocument/2006/relationships" xmlns:w="http://schemas.openxmlformats.org/wordprocessingml/2006/main" xmlns:w14="http://schemas.microsoft.com/office/word/2010/wordml" mc:Ignorable="w14">
+<w:styles xmlns:mc="http://schemas.openxmlformats.org/markup-compatibility/2006" xmlns:r="http://schemas.openxmlformats.org/officeDocument/2006/relationships" xmlns:w="http://schemas.openxmlformats.org/wordprocessingml/2006/main" xmlns:w14="http://schemas.microsoft.com/office/word/2010/wordml" xmlns:w15="http://schemas.microsoft.com/office/word/2012/wordml" mc:Ignorable="w14 w15">
   <w:docDefaults>
     <w:rPrDefault>
       <w:rPr>
@@ -4921,377 +4440,387 @@
     </w:rPrDefault>
     <w:pPrDefault/>
   </w:docDefaults>
-  <w:latentStyles w:defLockedState="0" w:defUIPriority="99" w:defSemiHidden="1" w:defUnhideWhenUsed="1" w:defQFormat="0" w:count="276">
-    <w:lsdException w:name="Normal" w:semiHidden="0" w:uiPriority="0" w:unhideWhenUsed="0" w:qFormat="1"/>
-    <w:lsdException w:name="heading 1" w:semiHidden="0" w:uiPriority="9" w:unhideWhenUsed="0" w:qFormat="1"/>
-    <w:lsdException w:name="heading 2" w:uiPriority="9" w:qFormat="1"/>
-    <w:lsdException w:name="heading 3" w:uiPriority="9" w:qFormat="1"/>
-    <w:lsdException w:name="heading 4" w:uiPriority="9" w:qFormat="1"/>
-    <w:lsdException w:name="heading 5" w:uiPriority="9" w:qFormat="1"/>
-    <w:lsdException w:name="heading 6" w:uiPriority="9" w:qFormat="1"/>
-    <w:lsdException w:name="heading 7" w:uiPriority="9" w:qFormat="1"/>
-    <w:lsdException w:name="heading 8" w:uiPriority="9" w:qFormat="1"/>
-    <w:lsdException w:name="heading 9" w:uiPriority="9" w:qFormat="1"/>
-    <w:lsdException w:name="toc 1" w:uiPriority="39"/>
-    <w:lsdException w:name="toc 2" w:uiPriority="39"/>
-    <w:lsdException w:name="toc 3" w:uiPriority="39"/>
-    <w:lsdException w:name="toc 4" w:uiPriority="39"/>
-    <w:lsdException w:name="toc 5" w:uiPriority="39"/>
-    <w:lsdException w:name="toc 6" w:uiPriority="39"/>
-    <w:lsdException w:name="toc 7" w:uiPriority="39"/>
-    <w:lsdException w:name="toc 8" w:uiPriority="39"/>
-    <w:lsdException w:name="toc 9" w:uiPriority="39"/>
-    <w:lsdException w:name="caption" w:uiPriority="35" w:qFormat="1"/>
-    <w:lsdException w:name="Title" w:semiHidden="0" w:uiPriority="10" w:unhideWhenUsed="0" w:qFormat="1"/>
-    <w:lsdException w:name="Default Paragraph Font" w:uiPriority="1"/>
-    <w:lsdException w:name="Subtitle" w:semiHidden="0" w:uiPriority="11" w:unhideWhenUsed="0" w:qFormat="1"/>
-    <w:lsdException w:name="Strong" w:semiHidden="0" w:uiPriority="22" w:unhideWhenUsed="0" w:qFormat="1"/>
-    <w:lsdException w:name="Emphasis" w:semiHidden="0" w:uiPriority="20" w:unhideWhenUsed="0" w:qFormat="1"/>
-    <w:lsdException w:name="Table Grid" w:semiHidden="0" w:uiPriority="59" w:unhideWhenUsed="0"/>
-    <w:lsdException w:name="Placeholder Text" w:unhideWhenUsed="0"/>
-    <w:lsdException w:name="No Spacing" w:semiHidden="0" w:uiPriority="1" w:unhideWhenUsed="0" w:qFormat="1"/>
-    <w:lsdException w:name="Light Shading" w:semiHidden="0" w:uiPriority="60" w:unhideWhenUsed="0"/>
-    <w:lsdException w:name="Light List" w:semiHidden="0" w:uiPriority="61" w:unhideWhenUsed="0"/>
-    <w:lsdException w:name="Light Grid" w:semiHidden="0" w:uiPriority="62" w:unhideWhenUsed="0"/>
-    <w:lsdException w:name="Medium Shading 1" w:semiHidden="0" w:uiPriority="63" w:unhideWhenUsed="0"/>
-    <w:lsdException w:name="Medium Shading 2" w:semiHidden="0" w:uiPriority="64" w:unhideWhenUsed="0"/>
-    <w:lsdException w:name="Medium List 1" w:semiHidden="0" w:uiPriority="65" w:unhideWhenUsed="0"/>
-    <w:lsdException w:name="Medium List 2" w:semiHidden="0" w:uiPriority="66" w:unhideWhenUsed="0"/>
-    <w:lsdException w:name="Medium Grid 1" w:semiHidden="0" w:uiPriority="67" w:unhideWhenUsed="0"/>
-    <w:lsdException w:name="Medium Grid 2" w:semiHidden="0" w:uiPriority="68" w:unhideWhenUsed="0"/>
-    <w:lsdException w:name="Medium Grid 3" w:semiHidden="0" w:uiPriority="69" w:unhideWhenUsed="0"/>
-    <w:lsdException w:name="Dark List" w:semiHidden="0" w:uiPriority="70" w:unhideWhenUsed="0"/>
-    <w:lsdException w:name="Colorful Shading" w:semiHidden="0" w:uiPriority="71" w:unhideWhenUsed="0"/>
-    <w:lsdException w:name="Colorful List" w:semiHidden="0" w:uiPriority="72" w:unhideWhenUsed="0"/>
-    <w:lsdException w:name="Colorful Grid" w:semiHidden="0" w:uiPriority="73" w:unhideWhenUsed="0"/>
-    <w:lsdException w:name="Light Shading Accent 1" w:semiHidden="0" w:uiPriority="60" w:unhideWhenUsed="0"/>
-    <w:lsdException w:name="Light List Accent 1" w:semiHidden="0" w:uiPriority="61" w:unhideWhenUsed="0"/>
-    <w:lsdException w:name="Light Grid Accent 1" w:semiHidden="0" w:uiPriority="62" w:unhideWhenUsed="0"/>
-    <w:lsdException w:name="Medium Shading 1 Accent 1" w:semiHidden="0" w:uiPriority="63" w:unhideWhenUsed="0"/>
-    <w:lsdException w:name="Medium Shading 2 Accent 1" w:semiHidden="0" w:uiPriority="64" w:unhideWhenUsed="0"/>
-    <w:lsdException w:name="Medium List 1 Accent 1" w:semiHidden="0" w:uiPriority="65" w:unhideWhenUsed="0"/>
-    <w:lsdException w:name="Revision" w:unhideWhenUsed="0"/>
-    <w:lsdException w:name="List Paragraph" w:semiHidden="0" w:uiPriority="34" w:unhideWhenUsed="0" w:qFormat="1"/>
-    <w:lsdException w:name="Quote" w:semiHidden="0" w:uiPriority="29" w:unhideWhenUsed="0" w:qFormat="1"/>
-    <w:lsdException w:name="Intense Quote" w:semiHidden="0" w:uiPriority="30" w:unhideWhenUsed="0" w:qFormat="1"/>
-    <w:lsdException w:name="Medium List 2 Accent 1" w:semiHidden="0" w:uiPriority="66" w:unhideWhenUsed="0"/>
-    <w:lsdException w:name="Medium Grid 1 Accent 1" w:semiHidden="0" w:uiPriority="67" w:unhideWhenUsed="0"/>
-    <w:lsdException w:name="Medium Grid 2 Accent 1" w:semiHidden="0" w:uiPriority="68" w:unhideWhenUsed="0"/>
-    <w:lsdException w:name="Medium Grid 3 Accent 1" w:semiHidden="0" w:uiPriority="69" w:unhideWhenUsed="0"/>
-    <w:lsdException w:name="Dark List Accent 1" w:semiHidden="0" w:uiPriority="70" w:unhideWhenUsed="0"/>
-    <w:lsdException w:name="Colorful Shading Accent 1" w:semiHidden="0" w:uiPriority="71" w:unhideWhenUsed="0"/>
-    <w:lsdException w:name="Colorful List Accent 1" w:semiHidden="0" w:uiPriority="72" w:unhideWhenUsed="0"/>
-    <w:lsdException w:name="Colorful Grid Accent 1" w:semiHidden="0" w:uiPriority="73" w:unhideWhenUsed="0"/>
-    <w:lsdException w:name="Light Shading Accent 2" w:semiHidden="0" w:uiPriority="60" w:unhideWhenUsed="0"/>
-    <w:lsdException w:name="Light List Accent 2" w:semiHidden="0" w:uiPriority="61" w:unhideWhenUsed="0"/>
-    <w:lsdException w:name="Light Grid Accent 2" w:semiHidden="0" w:uiPriority="62" w:unhideWhenUsed="0"/>
-    <w:lsdException w:name="Medium Shading 1 Accent 2" w:semiHidden="0" w:uiPriority="63" w:unhideWhenUsed="0"/>
-    <w:lsdException w:name="Medium Shading 2 Accent 2" w:semiHidden="0" w:uiPriority="64" w:unhideWhenUsed="0"/>
-    <w:lsdException w:name="Medium List 1 Accent 2" w:semiHidden="0" w:uiPriority="65" w:unhideWhenUsed="0"/>
-    <w:lsdException w:name="Medium List 2 Accent 2" w:semiHidden="0" w:uiPriority="66" w:unhideWhenUsed="0"/>
-    <w:lsdException w:name="Medium Grid 1 Accent 2" w:semiHidden="0" w:uiPriority="67" w:unhideWhenUsed="0"/>
-    <w:lsdException w:name="Medium Grid 2 Accent 2" w:semiHidden="0" w:uiPriority="68" w:unhideWhenUsed="0"/>
-    <w:lsdException w:name="Medium Grid 3 Accent 2" w:semiHidden="0" w:uiPriority="69" w:unhideWhenUsed="0"/>
-    <w:lsdException w:name="Dark List Accent 2" w:semiHidden="0" w:uiPriority="70" w:unhideWhenUsed="0"/>
-    <w:lsdException w:name="Colorful Shading Accent 2" w:semiHidden="0" w:uiPriority="71" w:unhideWhenUsed="0"/>
-    <w:lsdException w:name="Colorful List Accent 2" w:semiHidden="0" w:uiPriority="72" w:unhideWhenUsed="0"/>
-    <w:lsdException w:name="Colorful Grid Accent 2" w:semiHidden="0" w:uiPriority="73" w:unhideWhenUsed="0"/>
-    <w:lsdException w:name="Light Shading Accent 3" w:semiHidden="0" w:uiPriority="60" w:unhideWhenUsed="0"/>
-    <w:lsdException w:name="Light List Accent 3" w:semiHidden="0" w:uiPriority="61" w:unhideWhenUsed="0"/>
-    <w:lsdException w:name="Light Grid Accent 3" w:semiHidden="0" w:uiPriority="62" w:unhideWhenUsed="0"/>
-    <w:lsdException w:name="Medium Shading 1 Accent 3" w:semiHidden="0" w:uiPriority="63" w:unhideWhenUsed="0"/>
-    <w:lsdException w:name="Medium Shading 2 Accent 3" w:semiHidden="0" w:uiPriority="64" w:unhideWhenUsed="0"/>
-    <w:lsdException w:name="Medium List 1 Accent 3" w:semiHidden="0" w:uiPriority="65" w:unhideWhenUsed="0"/>
-    <w:lsdException w:name="Medium List 2 Accent 3" w:semiHidden="0" w:uiPriority="66" w:unhideWhenUsed="0"/>
-    <w:lsdException w:name="Medium Grid 1 Accent 3" w:semiHidden="0" w:uiPriority="67" w:unhideWhenUsed="0"/>
-    <w:lsdException w:name="Medium Grid 2 Accent 3" w:semiHidden="0" w:uiPriority="68" w:unhideWhenUsed="0"/>
-    <w:lsdException w:name="Medium Grid 3 Accent 3" w:semiHidden="0" w:uiPriority="69" w:unhideWhenUsed="0"/>
-    <w:lsdException w:name="Dark List Accent 3" w:semiHidden="0" w:uiPriority="70" w:unhideWhenUsed="0"/>
-    <w:lsdException w:name="Colorful Shading Accent 3" w:semiHidden="0" w:uiPriority="71" w:unhideWhenUsed="0"/>
-    <w:lsdException w:name="Colorful List Accent 3" w:semiHidden="0" w:uiPriority="72" w:unhideWhenUsed="0"/>
-    <w:lsdException w:name="Colorful Grid Accent 3" w:semiHidden="0" w:uiPriority="73" w:unhideWhenUsed="0"/>
-    <w:lsdException w:name="Light Shading Accent 4" w:semiHidden="0" w:uiPriority="60" w:unhideWhenUsed="0"/>
-    <w:lsdException w:name="Light List Accent 4" w:semiHidden="0" w:uiPriority="61" w:unhideWhenUsed="0"/>
-    <w:lsdException w:name="Light Grid Accent 4" w:semiHidden="0" w:uiPriority="62" w:unhideWhenUsed="0"/>
-    <w:lsdException w:name="Medium Shading 1 Accent 4" w:semiHidden="0" w:uiPriority="63" w:unhideWhenUsed="0"/>
-    <w:lsdException w:name="Medium Shading 2 Accent 4" w:semiHidden="0" w:uiPriority="64" w:unhideWhenUsed="0"/>
-    <w:lsdException w:name="Medium List 1 Accent 4" w:semiHidden="0" w:uiPriority="65" w:unhideWhenUsed="0"/>
-    <w:lsdException w:name="Medium List 2 Accent 4" w:semiHidden="0" w:uiPriority="66" w:unhideWhenUsed="0"/>
-    <w:lsdException w:name="Medium Grid 1 Accent 4" w:semiHidden="0" w:uiPriority="67" w:unhideWhenUsed="0"/>
-    <w:lsdException w:name="Medium Grid 2 Accent 4" w:semiHidden="0" w:uiPriority="68" w:unhideWhenUsed="0"/>
-    <w:lsdException w:name="Medium Grid 3 Accent 4" w:semiHidden="0" w:uiPriority="69" w:unhideWhenUsed="0"/>
-    <w:lsdException w:name="Dark List Accent 4" w:semiHidden="0" w:uiPriority="70" w:unhideWhenUsed="0"/>
-    <w:lsdException w:name="Colorful Shading Accent 4" w:semiHidden="0" w:uiPriority="71" w:unhideWhenUsed="0"/>
-    <w:lsdException w:name="Colorful List Accent 4" w:semiHidden="0" w:uiPriority="72" w:unhideWhenUsed="0"/>
-    <w:lsdException w:name="Colorful Grid Accent 4" w:semiHidden="0" w:uiPriority="73" w:unhideWhenUsed="0"/>
-    <w:lsdException w:name="Light Shading Accent 5" w:semiHidden="0" w:uiPriority="60" w:unhideWhenUsed="0"/>
-    <w:lsdException w:name="Light List Accent 5" w:semiHidden="0" w:uiPriority="61" w:unhideWhenUsed="0"/>
-    <w:lsdException w:name="Light Grid Accent 5" w:semiHidden="0" w:uiPriority="62" w:unhideWhenUsed="0"/>
-    <w:lsdException w:name="Medium Shading 1 Accent 5" w:semiHidden="0" w:uiPriority="63" w:unhideWhenUsed="0"/>
-    <w:lsdException w:name="Medium Shading 2 Accent 5" w:semiHidden="0" w:uiPriority="64" w:unhideWhenUsed="0"/>
-    <w:lsdException w:name="Medium List 1 Accent 5" w:semiHidden="0" w:uiPriority="65" w:unhideWhenUsed="0"/>
-    <w:lsdException w:name="Medium List 2 Accent 5" w:semiHidden="0" w:uiPriority="66" w:unhideWhenUsed="0"/>
-    <w:lsdException w:name="Medium Grid 1 Accent 5" w:semiHidden="0" w:uiPriority="67" w:unhideWhenUsed="0"/>
-    <w:lsdException w:name="Medium Grid 2 Accent 5" w:semiHidden="0" w:uiPriority="68" w:unhideWhenUsed="0"/>
-    <w:lsdException w:name="Medium Grid 3 Accent 5" w:semiHidden="0" w:uiPriority="69" w:unhideWhenUsed="0"/>
-    <w:lsdException w:name="Dark List Accent 5" w:semiHidden="0" w:uiPriority="70" w:unhideWhenUsed="0"/>
-    <w:lsdException w:name="Colorful Shading Accent 5" w:semiHidden="0" w:uiPriority="71" w:unhideWhenUsed="0"/>
-    <w:lsdException w:name="Colorful List Accent 5" w:semiHidden="0" w:uiPriority="72" w:unhideWhenUsed="0"/>
-    <w:lsdException w:name="Colorful Grid Accent 5" w:semiHidden="0" w:uiPriority="73" w:unhideWhenUsed="0"/>
-    <w:lsdException w:name="Light Shading Accent 6" w:semiHidden="0" w:uiPriority="60" w:unhideWhenUsed="0"/>
-    <w:lsdException w:name="Light List Accent 6" w:semiHidden="0" w:uiPriority="61" w:unhideWhenUsed="0"/>
-    <w:lsdException w:name="Light Grid Accent 6" w:semiHidden="0" w:uiPriority="62" w:unhideWhenUsed="0"/>
-    <w:lsdException w:name="Medium Shading 1 Accent 6" w:semiHidden="0" w:uiPriority="63" w:unhideWhenUsed="0"/>
-    <w:lsdException w:name="Medium Shading 2 Accent 6" w:semiHidden="0" w:uiPriority="64" w:unhideWhenUsed="0"/>
-    <w:lsdException w:name="Medium List 1 Accent 6" w:semiHidden="0" w:uiPriority="65" w:unhideWhenUsed="0"/>
-    <w:lsdException w:name="Medium List 2 Accent 6" w:semiHidden="0" w:uiPriority="66" w:unhideWhenUsed="0"/>
-    <w:lsdException w:name="Medium Grid 1 Accent 6" w:semiHidden="0" w:uiPriority="67" w:unhideWhenUsed="0"/>
-    <w:lsdException w:name="Medium Grid 2 Accent 6" w:semiHidden="0" w:uiPriority="68" w:unhideWhenUsed="0"/>
-    <w:lsdException w:name="Medium Grid 3 Accent 6" w:semiHidden="0" w:uiPriority="69" w:unhideWhenUsed="0"/>
-    <w:lsdException w:name="Dark List Accent 6" w:semiHidden="0" w:uiPriority="70" w:unhideWhenUsed="0"/>
-    <w:lsdException w:name="Colorful Shading Accent 6" w:semiHidden="0" w:uiPriority="71" w:unhideWhenUsed="0"/>
-    <w:lsdException w:name="Colorful List Accent 6" w:semiHidden="0" w:uiPriority="72" w:unhideWhenUsed="0"/>
-    <w:lsdException w:name="Colorful Grid Accent 6" w:semiHidden="0" w:uiPriority="73" w:unhideWhenUsed="0"/>
-    <w:lsdException w:name="Subtle Emphasis" w:semiHidden="0" w:uiPriority="19" w:unhideWhenUsed="0" w:qFormat="1"/>
-    <w:lsdException w:name="Intense Emphasis" w:semiHidden="0" w:uiPriority="21" w:unhideWhenUsed="0" w:qFormat="1"/>
-    <w:lsdException w:name="Subtle Reference" w:semiHidden="0" w:uiPriority="31" w:unhideWhenUsed="0" w:qFormat="1"/>
-    <w:lsdException w:name="Intense Reference" w:semiHidden="0" w:uiPriority="32" w:unhideWhenUsed="0" w:qFormat="1"/>
-    <w:lsdException w:name="Book Title" w:semiHidden="0" w:uiPriority="33" w:unhideWhenUsed="0" w:qFormat="1"/>
-    <w:lsdException w:name="Bibliography" w:uiPriority="37"/>
-    <w:lsdException w:name="TOC Heading" w:uiPriority="39" w:qFormat="1"/>
-  </w:latentStyles>
-  <w:style w:type="paragraph" w:default="1" w:styleId="Normal">
-    <w:name w:val="Normal"/>
-    <w:qFormat/>
-  </w:style>
-  <w:style w:type="character" w:default="1" w:styleId="DefaultParagraphFont">
-    <w:name w:val="Default Paragraph Font"/>
-    <w:uiPriority w:val="1"/>
-    <w:semiHidden/>
-    <w:unhideWhenUsed/>
-  </w:style>
-  <w:style w:type="table" w:default="1" w:styleId="TableNormal">
-    <w:name w:val="Normal Table"/>
-    <w:uiPriority w:val="99"/>
-    <w:semiHidden/>
-    <w:unhideWhenUsed/>
-    <w:tblPr>
-      <w:tblInd w:w="0" w:type="dxa"/>
-      <w:tblCellMar>
-        <w:top w:w="0" w:type="dxa"/>
-        <w:left w:w="108" w:type="dxa"/>
-        <w:bottom w:w="0" w:type="dxa"/>
-        <w:right w:w="108" w:type="dxa"/>
-      </w:tblCellMar>
-    </w:tblPr>
-  </w:style>
-  <w:style w:type="numbering" w:default="1" w:styleId="NoList">
-    <w:name w:val="No List"/>
-    <w:uiPriority w:val="99"/>
-    <w:semiHidden/>
-    <w:unhideWhenUsed/>
-  </w:style>
-  <w:style w:type="character" w:styleId="PlaceholderText">
-    <w:name w:val="Placeholder Text"/>
-    <w:basedOn w:val="DefaultParagraphFont"/>
-    <w:uiPriority w:val="99"/>
-    <w:semiHidden/>
-    <w:rsid w:val="00B37001"/>
-    <w:rPr>
-      <w:color w:val="808080"/>
-    </w:rPr>
-  </w:style>
-  <w:style w:type="paragraph" w:customStyle="1" w:styleId="6307B77A2C3D224BA77B51BAE821C865">
-    <w:name w:val="6307B77A2C3D224BA77B51BAE821C865"/>
-  </w:style>
-  <w:style w:type="paragraph" w:customStyle="1" w:styleId="D638F16702D70A46B9D9BE83082E6F9C">
-    <w:name w:val="D638F16702D70A46B9D9BE83082E6F9C"/>
-  </w:style>
-  <w:style w:type="paragraph" w:customStyle="1" w:styleId="FD27FA7C398D1D419371CD4DD0DBAA71">
-    <w:name w:val="FD27FA7C398D1D419371CD4DD0DBAA71"/>
-  </w:style>
-  <w:style w:type="paragraph" w:customStyle="1" w:styleId="F2FFB8D35E74EB43BC9605F7545699D1">
-    <w:name w:val="F2FFB8D35E74EB43BC9605F7545699D1"/>
-  </w:style>
-  <w:style w:type="paragraph" w:customStyle="1" w:styleId="E7AF0B743BFC514E9581540F4F0079A4">
-    <w:name w:val="E7AF0B743BFC514E9581540F4F0079A4"/>
-  </w:style>
-  <w:style w:type="paragraph" w:customStyle="1" w:styleId="44EC8196CB891F43819D9036A0DA4ABE">
-    <w:name w:val="44EC8196CB891F43819D9036A0DA4ABE"/>
-  </w:style>
-  <w:style w:type="paragraph" w:customStyle="1" w:styleId="5569DD2C87A39E439734EB168F3C2943">
-    <w:name w:val="5569DD2C87A39E439734EB168F3C2943"/>
-  </w:style>
-  <w:style w:type="paragraph" w:customStyle="1" w:styleId="1DF2DCBDCFA2454F862EA7600860F9EE">
-    <w:name w:val="1DF2DCBDCFA2454F862EA7600860F9EE"/>
-  </w:style>
-  <w:style w:type="paragraph" w:customStyle="1" w:styleId="45094E7CD60BE446AF337288DA9F592E">
-    <w:name w:val="45094E7CD60BE446AF337288DA9F592E"/>
-  </w:style>
-  <w:style w:type="paragraph" w:customStyle="1" w:styleId="7852C547203B2E4794C9D852199EDACE">
-    <w:name w:val="7852C547203B2E4794C9D852199EDACE"/>
-  </w:style>
-  <w:style w:type="paragraph" w:customStyle="1" w:styleId="A6A5E997C1365D42B8FFAD6F82FAF0E3">
-    <w:name w:val="A6A5E997C1365D42B8FFAD6F82FAF0E3"/>
-  </w:style>
-  <w:style w:type="paragraph" w:customStyle="1" w:styleId="7FA55A49BF0A2A41915718770E33A314">
-    <w:name w:val="7FA55A49BF0A2A41915718770E33A314"/>
-    <w:rsid w:val="00B37001"/>
-  </w:style>
-</w:styles>
-</file>
-
-<file path=word/glossary/stylesWithEffects.xml><?xml version="1.0" encoding="utf-8"?>
-<w:styles xmlns:wpc="http://schemas.microsoft.com/office/word/2010/wordprocessingCanvas" xmlns:mo="http://schemas.microsoft.com/office/mac/office/2008/main" xmlns:mc="http://schemas.openxmlformats.org/markup-compatibility/2006" xmlns:mv="urn:schemas-microsoft-com:mac:vml" xmlns:o="urn:schemas-microsoft-com:office:office" xmlns:r="http://schemas.openxmlformats.org/officeDocument/2006/relationships" xmlns:m="http://schemas.openxmlformats.org/officeDocument/2006/math" xmlns:v="urn:schemas-microsoft-com:vml" xmlns:wp14="http://schemas.microsoft.com/office/word/2010/wordprocessingDrawing" xmlns:wp="http://schemas.openxmlformats.org/drawingml/2006/wordprocessingDrawing" xmlns:w10="urn:schemas-microsoft-com:office:word" xmlns:w="http://schemas.openxmlformats.org/wordprocessingml/2006/main" xmlns:w14="http://schemas.microsoft.com/office/word/2010/wordml" xmlns:wpg="http://schemas.microsoft.com/office/word/2010/wordprocessingGroup" xmlns:wpi="http://schemas.microsoft.com/office/word/2010/wordprocessingInk" xmlns:wne="http://schemas.microsoft.com/office/word/2006/wordml" xmlns:wps="http://schemas.microsoft.com/office/word/2010/wordprocessingShape" mc:Ignorable="w14 wp14">
-  <w:docDefaults>
-    <w:rPrDefault>
-      <w:rPr>
-        <w:rFonts w:asciiTheme="minorHAnsi" w:eastAsiaTheme="minorEastAsia" w:hAnsiTheme="minorHAnsi" w:cstheme="minorBidi"/>
-        <w:sz w:val="24"/>
-        <w:szCs w:val="24"/>
-        <w:lang w:val="en-US" w:eastAsia="ja-JP" w:bidi="ar-SA"/>
-      </w:rPr>
-    </w:rPrDefault>
-    <w:pPrDefault/>
-  </w:docDefaults>
-  <w:latentStyles w:defLockedState="0" w:defUIPriority="99" w:defSemiHidden="1" w:defUnhideWhenUsed="1" w:defQFormat="0" w:count="276">
-    <w:lsdException w:name="Normal" w:semiHidden="0" w:uiPriority="0" w:unhideWhenUsed="0" w:qFormat="1"/>
-    <w:lsdException w:name="heading 1" w:semiHidden="0" w:uiPriority="9" w:unhideWhenUsed="0" w:qFormat="1"/>
-    <w:lsdException w:name="heading 2" w:uiPriority="9" w:qFormat="1"/>
-    <w:lsdException w:name="heading 3" w:uiPriority="9" w:qFormat="1"/>
-    <w:lsdException w:name="heading 4" w:uiPriority="9" w:qFormat="1"/>
-    <w:lsdException w:name="heading 5" w:uiPriority="9" w:qFormat="1"/>
-    <w:lsdException w:name="heading 6" w:uiPriority="9" w:qFormat="1"/>
-    <w:lsdException w:name="heading 7" w:uiPriority="9" w:qFormat="1"/>
-    <w:lsdException w:name="heading 8" w:uiPriority="9" w:qFormat="1"/>
-    <w:lsdException w:name="heading 9" w:uiPriority="9" w:qFormat="1"/>
-    <w:lsdException w:name="toc 1" w:uiPriority="39"/>
-    <w:lsdException w:name="toc 2" w:uiPriority="39"/>
-    <w:lsdException w:name="toc 3" w:uiPriority="39"/>
-    <w:lsdException w:name="toc 4" w:uiPriority="39"/>
-    <w:lsdException w:name="toc 5" w:uiPriority="39"/>
-    <w:lsdException w:name="toc 6" w:uiPriority="39"/>
-    <w:lsdException w:name="toc 7" w:uiPriority="39"/>
-    <w:lsdException w:name="toc 8" w:uiPriority="39"/>
-    <w:lsdException w:name="toc 9" w:uiPriority="39"/>
-    <w:lsdException w:name="caption" w:uiPriority="35" w:qFormat="1"/>
-    <w:lsdException w:name="Title" w:semiHidden="0" w:uiPriority="10" w:unhideWhenUsed="0" w:qFormat="1"/>
-    <w:lsdException w:name="Default Paragraph Font" w:uiPriority="1"/>
-    <w:lsdException w:name="Subtitle" w:semiHidden="0" w:uiPriority="11" w:unhideWhenUsed="0" w:qFormat="1"/>
-    <w:lsdException w:name="Strong" w:semiHidden="0" w:uiPriority="22" w:unhideWhenUsed="0" w:qFormat="1"/>
-    <w:lsdException w:name="Emphasis" w:semiHidden="0" w:uiPriority="20" w:unhideWhenUsed="0" w:qFormat="1"/>
-    <w:lsdException w:name="Table Grid" w:semiHidden="0" w:uiPriority="59" w:unhideWhenUsed="0"/>
-    <w:lsdException w:name="Placeholder Text" w:unhideWhenUsed="0"/>
-    <w:lsdException w:name="No Spacing" w:semiHidden="0" w:uiPriority="1" w:unhideWhenUsed="0" w:qFormat="1"/>
-    <w:lsdException w:name="Light Shading" w:semiHidden="0" w:uiPriority="60" w:unhideWhenUsed="0"/>
-    <w:lsdException w:name="Light List" w:semiHidden="0" w:uiPriority="61" w:unhideWhenUsed="0"/>
-    <w:lsdException w:name="Light Grid" w:semiHidden="0" w:uiPriority="62" w:unhideWhenUsed="0"/>
-    <w:lsdException w:name="Medium Shading 1" w:semiHidden="0" w:uiPriority="63" w:unhideWhenUsed="0"/>
-    <w:lsdException w:name="Medium Shading 2" w:semiHidden="0" w:uiPriority="64" w:unhideWhenUsed="0"/>
-    <w:lsdException w:name="Medium List 1" w:semiHidden="0" w:uiPriority="65" w:unhideWhenUsed="0"/>
-    <w:lsdException w:name="Medium List 2" w:semiHidden="0" w:uiPriority="66" w:unhideWhenUsed="0"/>
-    <w:lsdException w:name="Medium Grid 1" w:semiHidden="0" w:uiPriority="67" w:unhideWhenUsed="0"/>
-    <w:lsdException w:name="Medium Grid 2" w:semiHidden="0" w:uiPriority="68" w:unhideWhenUsed="0"/>
-    <w:lsdException w:name="Medium Grid 3" w:semiHidden="0" w:uiPriority="69" w:unhideWhenUsed="0"/>
-    <w:lsdException w:name="Dark List" w:semiHidden="0" w:uiPriority="70" w:unhideWhenUsed="0"/>
-    <w:lsdException w:name="Colorful Shading" w:semiHidden="0" w:uiPriority="71" w:unhideWhenUsed="0"/>
-    <w:lsdException w:name="Colorful List" w:semiHidden="0" w:uiPriority="72" w:unhideWhenUsed="0"/>
-    <w:lsdException w:name="Colorful Grid" w:semiHidden="0" w:uiPriority="73" w:unhideWhenUsed="0"/>
-    <w:lsdException w:name="Light Shading Accent 1" w:semiHidden="0" w:uiPriority="60" w:unhideWhenUsed="0"/>
-    <w:lsdException w:name="Light List Accent 1" w:semiHidden="0" w:uiPriority="61" w:unhideWhenUsed="0"/>
-    <w:lsdException w:name="Light Grid Accent 1" w:semiHidden="0" w:uiPriority="62" w:unhideWhenUsed="0"/>
-    <w:lsdException w:name="Medium Shading 1 Accent 1" w:semiHidden="0" w:uiPriority="63" w:unhideWhenUsed="0"/>
-    <w:lsdException w:name="Medium Shading 2 Accent 1" w:semiHidden="0" w:uiPriority="64" w:unhideWhenUsed="0"/>
-    <w:lsdException w:name="Medium List 1 Accent 1" w:semiHidden="0" w:uiPriority="65" w:unhideWhenUsed="0"/>
-    <w:lsdException w:name="Revision" w:unhideWhenUsed="0"/>
-    <w:lsdException w:name="List Paragraph" w:semiHidden="0" w:uiPriority="34" w:unhideWhenUsed="0" w:qFormat="1"/>
-    <w:lsdException w:name="Quote" w:semiHidden="0" w:uiPriority="29" w:unhideWhenUsed="0" w:qFormat="1"/>
-    <w:lsdException w:name="Intense Quote" w:semiHidden="0" w:uiPriority="30" w:unhideWhenUsed="0" w:qFormat="1"/>
-    <w:lsdException w:name="Medium List 2 Accent 1" w:semiHidden="0" w:uiPriority="66" w:unhideWhenUsed="0"/>
-    <w:lsdException w:name="Medium Grid 1 Accent 1" w:semiHidden="0" w:uiPriority="67" w:unhideWhenUsed="0"/>
-    <w:lsdException w:name="Medium Grid 2 Accent 1" w:semiHidden="0" w:uiPriority="68" w:unhideWhenUsed="0"/>
-    <w:lsdException w:name="Medium Grid 3 Accent 1" w:semiHidden="0" w:uiPriority="69" w:unhideWhenUsed="0"/>
-    <w:lsdException w:name="Dark List Accent 1" w:semiHidden="0" w:uiPriority="70" w:unhideWhenUsed="0"/>
-    <w:lsdException w:name="Colorful Shading Accent 1" w:semiHidden="0" w:uiPriority="71" w:unhideWhenUsed="0"/>
-    <w:lsdException w:name="Colorful List Accent 1" w:semiHidden="0" w:uiPriority="72" w:unhideWhenUsed="0"/>
-    <w:lsdException w:name="Colorful Grid Accent 1" w:semiHidden="0" w:uiPriority="73" w:unhideWhenUsed="0"/>
-    <w:lsdException w:name="Light Shading Accent 2" w:semiHidden="0" w:uiPriority="60" w:unhideWhenUsed="0"/>
-    <w:lsdException w:name="Light List Accent 2" w:semiHidden="0" w:uiPriority="61" w:unhideWhenUsed="0"/>
-    <w:lsdException w:name="Light Grid Accent 2" w:semiHidden="0" w:uiPriority="62" w:unhideWhenUsed="0"/>
-    <w:lsdException w:name="Medium Shading 1 Accent 2" w:semiHidden="0" w:uiPriority="63" w:unhideWhenUsed="0"/>
-    <w:lsdException w:name="Medium Shading 2 Accent 2" w:semiHidden="0" w:uiPriority="64" w:unhideWhenUsed="0"/>
-    <w:lsdException w:name="Medium List 1 Accent 2" w:semiHidden="0" w:uiPriority="65" w:unhideWhenUsed="0"/>
-    <w:lsdException w:name="Medium List 2 Accent 2" w:semiHidden="0" w:uiPriority="66" w:unhideWhenUsed="0"/>
-    <w:lsdException w:name="Medium Grid 1 Accent 2" w:semiHidden="0" w:uiPriority="67" w:unhideWhenUsed="0"/>
-    <w:lsdException w:name="Medium Grid 2 Accent 2" w:semiHidden="0" w:uiPriority="68" w:unhideWhenUsed="0"/>
-    <w:lsdException w:name="Medium Grid 3 Accent 2" w:semiHidden="0" w:uiPriority="69" w:unhideWhenUsed="0"/>
-    <w:lsdException w:name="Dark List Accent 2" w:semiHidden="0" w:uiPriority="70" w:unhideWhenUsed="0"/>
-    <w:lsdException w:name="Colorful Shading Accent 2" w:semiHidden="0" w:uiPriority="71" w:unhideWhenUsed="0"/>
-    <w:lsdException w:name="Colorful List Accent 2" w:semiHidden="0" w:uiPriority="72" w:unhideWhenUsed="0"/>
-    <w:lsdException w:name="Colorful Grid Accent 2" w:semiHidden="0" w:uiPriority="73" w:unhideWhenUsed="0"/>
-    <w:lsdException w:name="Light Shading Accent 3" w:semiHidden="0" w:uiPriority="60" w:unhideWhenUsed="0"/>
-    <w:lsdException w:name="Light List Accent 3" w:semiHidden="0" w:uiPriority="61" w:unhideWhenUsed="0"/>
-    <w:lsdException w:name="Light Grid Accent 3" w:semiHidden="0" w:uiPriority="62" w:unhideWhenUsed="0"/>
-    <w:lsdException w:name="Medium Shading 1 Accent 3" w:semiHidden="0" w:uiPriority="63" w:unhideWhenUsed="0"/>
-    <w:lsdException w:name="Medium Shading 2 Accent 3" w:semiHidden="0" w:uiPriority="64" w:unhideWhenUsed="0"/>
-    <w:lsdException w:name="Medium List 1 Accent 3" w:semiHidden="0" w:uiPriority="65" w:unhideWhenUsed="0"/>
-    <w:lsdException w:name="Medium List 2 Accent 3" w:semiHidden="0" w:uiPriority="66" w:unhideWhenUsed="0"/>
-    <w:lsdException w:name="Medium Grid 1 Accent 3" w:semiHidden="0" w:uiPriority="67" w:unhideWhenUsed="0"/>
-    <w:lsdException w:name="Medium Grid 2 Accent 3" w:semiHidden="0" w:uiPriority="68" w:unhideWhenUsed="0"/>
-    <w:lsdException w:name="Medium Grid 3 Accent 3" w:semiHidden="0" w:uiPriority="69" w:unhideWhenUsed="0"/>
-    <w:lsdException w:name="Dark List Accent 3" w:semiHidden="0" w:uiPriority="70" w:unhideWhenUsed="0"/>
-    <w:lsdException w:name="Colorful Shading Accent 3" w:semiHidden="0" w:uiPriority="71" w:unhideWhenUsed="0"/>
-    <w:lsdException w:name="Colorful List Accent 3" w:semiHidden="0" w:uiPriority="72" w:unhideWhenUsed="0"/>
-    <w:lsdException w:name="Colorful Grid Accent 3" w:semiHidden="0" w:uiPriority="73" w:unhideWhenUsed="0"/>
-    <w:lsdException w:name="Light Shading Accent 4" w:semiHidden="0" w:uiPriority="60" w:unhideWhenUsed="0"/>
-    <w:lsdException w:name="Light List Accent 4" w:semiHidden="0" w:uiPriority="61" w:unhideWhenUsed="0"/>
-    <w:lsdException w:name="Light Grid Accent 4" w:semiHidden="0" w:uiPriority="62" w:unhideWhenUsed="0"/>
-    <w:lsdException w:name="Medium Shading 1 Accent 4" w:semiHidden="0" w:uiPriority="63" w:unhideWhenUsed="0"/>
-    <w:lsdException w:name="Medium Shading 2 Accent 4" w:semiHidden="0" w:uiPriority="64" w:unhideWhenUsed="0"/>
-    <w:lsdException w:name="Medium List 1 Accent 4" w:semiHidden="0" w:uiPriority="65" w:unhideWhenUsed="0"/>
-    <w:lsdException w:name="Medium List 2 Accent 4" w:semiHidden="0" w:uiPriority="66" w:unhideWhenUsed="0"/>
-    <w:lsdException w:name="Medium Grid 1 Accent 4" w:semiHidden="0" w:uiPriority="67" w:unhideWhenUsed="0"/>
-    <w:lsdException w:name="Medium Grid 2 Accent 4" w:semiHidden="0" w:uiPriority="68" w:unhideWhenUsed="0"/>
-    <w:lsdException w:name="Medium Grid 3 Accent 4" w:semiHidden="0" w:uiPriority="69" w:unhideWhenUsed="0"/>
-    <w:lsdException w:name="Dark List Accent 4" w:semiHidden="0" w:uiPriority="70" w:unhideWhenUsed="0"/>
-    <w:lsdException w:name="Colorful Shading Accent 4" w:semiHidden="0" w:uiPriority="71" w:unhideWhenUsed="0"/>
-    <w:lsdException w:name="Colorful List Accent 4" w:semiHidden="0" w:uiPriority="72" w:unhideWhenUsed="0"/>
-    <w:lsdException w:name="Colorful Grid Accent 4" w:semiHidden="0" w:uiPriority="73" w:unhideWhenUsed="0"/>
-    <w:lsdException w:name="Light Shading Accent 5" w:semiHidden="0" w:uiPriority="60" w:unhideWhenUsed="0"/>
-    <w:lsdException w:name="Light List Accent 5" w:semiHidden="0" w:uiPriority="61" w:unhideWhenUsed="0"/>
-    <w:lsdException w:name="Light Grid Accent 5" w:semiHidden="0" w:uiPriority="62" w:unhideWhenUsed="0"/>
-    <w:lsdException w:name="Medium Shading 1 Accent 5" w:semiHidden="0" w:uiPriority="63" w:unhideWhenUsed="0"/>
-    <w:lsdException w:name="Medium Shading 2 Accent 5" w:semiHidden="0" w:uiPriority="64" w:unhideWhenUsed="0"/>
-    <w:lsdException w:name="Medium List 1 Accent 5" w:semiHidden="0" w:uiPriority="65" w:unhideWhenUsed="0"/>
-    <w:lsdException w:name="Medium List 2 Accent 5" w:semiHidden="0" w:uiPriority="66" w:unhideWhenUsed="0"/>
-    <w:lsdException w:name="Medium Grid 1 Accent 5" w:semiHidden="0" w:uiPriority="67" w:unhideWhenUsed="0"/>
-    <w:lsdException w:name="Medium Grid 2 Accent 5" w:semiHidden="0" w:uiPriority="68" w:unhideWhenUsed="0"/>
-    <w:lsdException w:name="Medium Grid 3 Accent 5" w:semiHidden="0" w:uiPriority="69" w:unhideWhenUsed="0"/>
-    <w:lsdException w:name="Dark List Accent 5" w:semiHidden="0" w:uiPriority="70" w:unhideWhenUsed="0"/>
-    <w:lsdException w:name="Colorful Shading Accent 5" w:semiHidden="0" w:uiPriority="71" w:unhideWhenUsed="0"/>
-    <w:lsdException w:name="Colorful List Accent 5" w:semiHidden="0" w:uiPriority="72" w:unhideWhenUsed="0"/>
-    <w:lsdException w:name="Colorful Grid Accent 5" w:semiHidden="0" w:uiPriority="73" w:unhideWhenUsed="0"/>
-    <w:lsdException w:name="Light Shading Accent 6" w:semiHidden="0" w:uiPriority="60" w:unhideWhenUsed="0"/>
-    <w:lsdException w:name="Light List Accent 6" w:semiHidden="0" w:uiPriority="61" w:unhideWhenUsed="0"/>
-    <w:lsdException w:name="Light Grid Accent 6" w:semiHidden="0" w:uiPriority="62" w:unhideWhenUsed="0"/>
-    <w:lsdException w:name="Medium Shading 1 Accent 6" w:semiHidden="0" w:uiPriority="63" w:unhideWhenUsed="0"/>
-    <w:lsdException w:name="Medium Shading 2 Accent 6" w:semiHidden="0" w:uiPriority="64" w:unhideWhenUsed="0"/>
-    <w:lsdException w:name="Medium List 1 Accent 6" w:semiHidden="0" w:uiPriority="65" w:unhideWhenUsed="0"/>
-    <w:lsdException w:name="Medium List 2 Accent 6" w:semiHidden="0" w:uiPriority="66" w:unhideWhenUsed="0"/>
-    <w:lsdException w:name="Medium Grid 1 Accent 6" w:semiHidden="0" w:uiPriority="67" w:unhideWhenUsed="0"/>
-    <w:lsdException w:name="Medium Grid 2 Accent 6" w:semiHidden="0" w:uiPriority="68" w:unhideWhenUsed="0"/>
-    <w:lsdException w:name="Medium Grid 3 Accent 6" w:semiHidden="0" w:uiPriority="69" w:unhideWhenUsed="0"/>
-    <w:lsdException w:name="Dark List Accent 6" w:semiHidden="0" w:uiPriority="70" w:unhideWhenUsed="0"/>
-    <w:lsdException w:name="Colorful Shading Accent 6" w:semiHidden="0" w:uiPriority="71" w:unhideWhenUsed="0"/>
-    <w:lsdException w:name="Colorful List Accent 6" w:semiHidden="0" w:uiPriority="72" w:unhideWhenUsed="0"/>
-    <w:lsdException w:name="Colorful Grid Accent 6" w:semiHidden="0" w:uiPriority="73" w:unhideWhenUsed="0"/>
-    <w:lsdException w:name="Subtle Emphasis" w:semiHidden="0" w:uiPriority="19" w:unhideWhenUsed="0" w:qFormat="1"/>
-    <w:lsdException w:name="Intense Emphasis" w:semiHidden="0" w:uiPriority="21" w:unhideWhenUsed="0" w:qFormat="1"/>
-    <w:lsdException w:name="Subtle Reference" w:semiHidden="0" w:uiPriority="31" w:unhideWhenUsed="0" w:qFormat="1"/>
-    <w:lsdException w:name="Intense Reference" w:semiHidden="0" w:uiPriority="32" w:unhideWhenUsed="0" w:qFormat="1"/>
-    <w:lsdException w:name="Book Title" w:semiHidden="0" w:uiPriority="33" w:unhideWhenUsed="0" w:qFormat="1"/>
-    <w:lsdException w:name="Bibliography" w:uiPriority="37"/>
-    <w:lsdException w:name="TOC Heading" w:uiPriority="39" w:qFormat="1"/>
+  <w:latentStyles w:defLockedState="0" w:defUIPriority="99" w:defSemiHidden="0" w:defUnhideWhenUsed="0" w:defQFormat="0" w:count="380">
+    <w:lsdException w:name="Normal" w:uiPriority="0" w:qFormat="1"/>
+    <w:lsdException w:name="heading 1" w:uiPriority="9" w:qFormat="1"/>
+    <w:lsdException w:name="heading 2" w:semiHidden="1" w:uiPriority="9" w:unhideWhenUsed="1" w:qFormat="1"/>
+    <w:lsdException w:name="heading 3" w:semiHidden="1" w:uiPriority="9" w:unhideWhenUsed="1" w:qFormat="1"/>
+    <w:lsdException w:name="heading 4" w:semiHidden="1" w:uiPriority="9" w:unhideWhenUsed="1" w:qFormat="1"/>
+    <w:lsdException w:name="heading 5" w:semiHidden="1" w:uiPriority="9" w:unhideWhenUsed="1" w:qFormat="1"/>
+    <w:lsdException w:name="heading 6" w:semiHidden="1" w:uiPriority="9" w:unhideWhenUsed="1" w:qFormat="1"/>
+    <w:lsdException w:name="heading 7" w:semiHidden="1" w:uiPriority="9" w:unhideWhenUsed="1" w:qFormat="1"/>
+    <w:lsdException w:name="heading 8" w:semiHidden="1" w:uiPriority="9" w:unhideWhenUsed="1" w:qFormat="1"/>
+    <w:lsdException w:name="heading 9" w:semiHidden="1" w:uiPriority="9" w:unhideWhenUsed="1" w:qFormat="1"/>
+    <w:lsdException w:name="index 1" w:semiHidden="1" w:unhideWhenUsed="1"/>
+    <w:lsdException w:name="index 2" w:semiHidden="1" w:unhideWhenUsed="1"/>
+    <w:lsdException w:name="index 3" w:semiHidden="1" w:unhideWhenUsed="1"/>
+    <w:lsdException w:name="index 4" w:semiHidden="1" w:unhideWhenUsed="1"/>
+    <w:lsdException w:name="index 5" w:semiHidden="1" w:unhideWhenUsed="1"/>
+    <w:lsdException w:name="index 6" w:semiHidden="1" w:unhideWhenUsed="1"/>
+    <w:lsdException w:name="index 7" w:semiHidden="1" w:unhideWhenUsed="1"/>
+    <w:lsdException w:name="index 8" w:semiHidden="1" w:unhideWhenUsed="1"/>
+    <w:lsdException w:name="index 9" w:semiHidden="1" w:unhideWhenUsed="1"/>
+    <w:lsdException w:name="toc 1" w:semiHidden="1" w:uiPriority="39" w:unhideWhenUsed="1"/>
+    <w:lsdException w:name="toc 2" w:semiHidden="1" w:uiPriority="39" w:unhideWhenUsed="1"/>
+    <w:lsdException w:name="toc 3" w:semiHidden="1" w:uiPriority="39" w:unhideWhenUsed="1"/>
+    <w:lsdException w:name="toc 4" w:semiHidden="1" w:uiPriority="39" w:unhideWhenUsed="1"/>
+    <w:lsdException w:name="toc 5" w:semiHidden="1" w:uiPriority="39" w:unhideWhenUsed="1"/>
+    <w:lsdException w:name="toc 6" w:semiHidden="1" w:uiPriority="39" w:unhideWhenUsed="1"/>
+    <w:lsdException w:name="toc 7" w:semiHidden="1" w:uiPriority="39" w:unhideWhenUsed="1"/>
+    <w:lsdException w:name="toc 8" w:semiHidden="1" w:uiPriority="39" w:unhideWhenUsed="1"/>
+    <w:lsdException w:name="toc 9" w:semiHidden="1" w:uiPriority="39" w:unhideWhenUsed="1"/>
+    <w:lsdException w:name="Normal Indent" w:semiHidden="1" w:unhideWhenUsed="1"/>
+    <w:lsdException w:name="footnote text" w:semiHidden="1" w:unhideWhenUsed="1"/>
+    <w:lsdException w:name="annotation text" w:semiHidden="1" w:unhideWhenUsed="1"/>
+    <w:lsdException w:name="header" w:semiHidden="1" w:unhideWhenUsed="1"/>
+    <w:lsdException w:name="footer" w:semiHidden="1" w:unhideWhenUsed="1"/>
+    <w:lsdException w:name="index heading" w:semiHidden="1" w:unhideWhenUsed="1"/>
+    <w:lsdException w:name="caption" w:semiHidden="1" w:uiPriority="35" w:unhideWhenUsed="1" w:qFormat="1"/>
+    <w:lsdException w:name="table of figures" w:semiHidden="1" w:unhideWhenUsed="1"/>
+    <w:lsdException w:name="envelope address" w:semiHidden="1" w:unhideWhenUsed="1"/>
+    <w:lsdException w:name="envelope return" w:semiHidden="1" w:unhideWhenUsed="1"/>
+    <w:lsdException w:name="footnote reference" w:semiHidden="1" w:unhideWhenUsed="1"/>
+    <w:lsdException w:name="annotation reference" w:semiHidden="1" w:unhideWhenUsed="1"/>
+    <w:lsdException w:name="line number" w:semiHidden="1" w:unhideWhenUsed="1"/>
+    <w:lsdException w:name="page number" w:semiHidden="1" w:unhideWhenUsed="1"/>
+    <w:lsdException w:name="endnote reference" w:semiHidden="1" w:unhideWhenUsed="1"/>
+    <w:lsdException w:name="endnote text" w:semiHidden="1" w:unhideWhenUsed="1"/>
+    <w:lsdException w:name="table of authorities" w:semiHidden="1" w:unhideWhenUsed="1"/>
+    <w:lsdException w:name="macro" w:semiHidden="1" w:unhideWhenUsed="1"/>
+    <w:lsdException w:name="toa heading" w:semiHidden="1" w:unhideWhenUsed="1"/>
+    <w:lsdException w:name="List" w:semiHidden="1" w:unhideWhenUsed="1"/>
+    <w:lsdException w:name="List Bullet" w:semiHidden="1" w:unhideWhenUsed="1"/>
+    <w:lsdException w:name="List Number" w:semiHidden="1" w:unhideWhenUsed="1"/>
+    <w:lsdException w:name="List 2" w:semiHidden="1" w:unhideWhenUsed="1"/>
+    <w:lsdException w:name="List 3" w:semiHidden="1" w:unhideWhenUsed="1"/>
+    <w:lsdException w:name="List 4" w:semiHidden="1" w:unhideWhenUsed="1"/>
+    <w:lsdException w:name="List 5" w:semiHidden="1" w:unhideWhenUsed="1"/>
+    <w:lsdException w:name="List Bullet 2" w:semiHidden="1" w:unhideWhenUsed="1"/>
+    <w:lsdException w:name="List Bullet 3" w:semiHidden="1" w:unhideWhenUsed="1"/>
+    <w:lsdException w:name="List Bullet 4" w:semiHidden="1" w:unhideWhenUsed="1"/>
+    <w:lsdException w:name="List Bullet 5" w:semiHidden="1" w:unhideWhenUsed="1"/>
+    <w:lsdException w:name="List Number 2" w:semiHidden="1" w:unhideWhenUsed="1"/>
+    <w:lsdException w:name="List Number 3" w:semiHidden="1" w:unhideWhenUsed="1"/>
+    <w:lsdException w:name="List Number 4" w:semiHidden="1" w:unhideWhenUsed="1"/>
+    <w:lsdException w:name="List Number 5" w:semiHidden="1" w:unhideWhenUsed="1"/>
+    <w:lsdException w:name="Title" w:uiPriority="10" w:qFormat="1"/>
+    <w:lsdException w:name="Closing" w:semiHidden="1" w:unhideWhenUsed="1"/>
+    <w:lsdException w:name="Signature" w:semiHidden="1" w:unhideWhenUsed="1"/>
+    <w:lsdException w:name="Default Paragraph Font" w:semiHidden="1" w:uiPriority="1" w:unhideWhenUsed="1"/>
+    <w:lsdException w:name="Body Text" w:semiHidden="1" w:unhideWhenUsed="1"/>
+    <w:lsdException w:name="Body Text Indent" w:semiHidden="1" w:unhideWhenUsed="1"/>
+    <w:lsdException w:name="List Continue" w:semiHidden="1" w:unhideWhenUsed="1"/>
+    <w:lsdException w:name="List Continue 2" w:semiHidden="1" w:unhideWhenUsed="1"/>
+    <w:lsdException w:name="List Continue 3" w:semiHidden="1" w:unhideWhenUsed="1"/>
+    <w:lsdException w:name="List Continue 4" w:semiHidden="1" w:unhideWhenUsed="1"/>
+    <w:lsdException w:name="List Continue 5" w:semiHidden="1" w:unhideWhenUsed="1"/>
+    <w:lsdException w:name="Message Header" w:semiHidden="1" w:unhideWhenUsed="1"/>
+    <w:lsdException w:name="Subtitle" w:uiPriority="11" w:qFormat="1"/>
+    <w:lsdException w:name="Salutation" w:semiHidden="1" w:unhideWhenUsed="1"/>
+    <w:lsdException w:name="Date" w:semiHidden="1" w:unhideWhenUsed="1"/>
+    <w:lsdException w:name="Body Text First Indent" w:semiHidden="1" w:unhideWhenUsed="1"/>
+    <w:lsdException w:name="Body Text First Indent 2" w:semiHidden="1" w:unhideWhenUsed="1"/>
+    <w:lsdException w:name="Note Heading" w:semiHidden="1" w:unhideWhenUsed="1"/>
+    <w:lsdException w:name="Body Text 2" w:semiHidden="1" w:unhideWhenUsed="1"/>
+    <w:lsdException w:name="Body Text 3" w:semiHidden="1" w:unhideWhenUsed="1"/>
+    <w:lsdException w:name="Body Text Indent 2" w:semiHidden="1" w:unhideWhenUsed="1"/>
+    <w:lsdException w:name="Body Text Indent 3" w:semiHidden="1" w:unhideWhenUsed="1"/>
+    <w:lsdException w:name="Block Text" w:semiHidden="1" w:unhideWhenUsed="1"/>
+    <w:lsdException w:name="Hyperlink" w:semiHidden="1" w:unhideWhenUsed="1"/>
+    <w:lsdException w:name="FollowedHyperlink" w:semiHidden="1" w:unhideWhenUsed="1"/>
+    <w:lsdException w:name="Strong" w:uiPriority="22" w:qFormat="1"/>
+    <w:lsdException w:name="Emphasis" w:uiPriority="20" w:qFormat="1"/>
+    <w:lsdException w:name="Document Map" w:semiHidden="1" w:unhideWhenUsed="1"/>
+    <w:lsdException w:name="Plain Text" w:semiHidden="1" w:unhideWhenUsed="1"/>
+    <w:lsdException w:name="E-mail Signature" w:semiHidden="1" w:unhideWhenUsed="1"/>
+    <w:lsdException w:name="HTML Top of Form" w:semiHidden="1" w:unhideWhenUsed="1"/>
+    <w:lsdException w:name="HTML Bottom of Form" w:semiHidden="1" w:unhideWhenUsed="1"/>
+    <w:lsdException w:name="Normal (Web)" w:semiHidden="1" w:unhideWhenUsed="1"/>
+    <w:lsdException w:name="HTML Acronym" w:semiHidden="1" w:unhideWhenUsed="1"/>
+    <w:lsdException w:name="HTML Address" w:semiHidden="1" w:unhideWhenUsed="1"/>
+    <w:lsdException w:name="HTML Cite" w:semiHidden="1" w:unhideWhenUsed="1"/>
+    <w:lsdException w:name="HTML Code" w:semiHidden="1" w:unhideWhenUsed="1"/>
+    <w:lsdException w:name="HTML Definition" w:semiHidden="1" w:unhideWhenUsed="1"/>
+    <w:lsdException w:name="HTML Keyboard" w:semiHidden="1" w:unhideWhenUsed="1"/>
+    <w:lsdException w:name="HTML Preformatted" w:semiHidden="1" w:unhideWhenUsed="1"/>
+    <w:lsdException w:name="HTML Sample" w:semiHidden="1" w:unhideWhenUsed="1"/>
+    <w:lsdException w:name="HTML Typewriter" w:semiHidden="1" w:unhideWhenUsed="1"/>
+    <w:lsdException w:name="HTML Variable" w:semiHidden="1" w:unhideWhenUsed="1"/>
+    <w:lsdException w:name="Normal Table" w:semiHidden="1" w:unhideWhenUsed="1"/>
+    <w:lsdException w:name="annotation subject" w:semiHidden="1" w:unhideWhenUsed="1"/>
+    <w:lsdException w:name="No List" w:semiHidden="1" w:unhideWhenUsed="1"/>
+    <w:lsdException w:name="Outline List 1" w:semiHidden="1" w:unhideWhenUsed="1"/>
+    <w:lsdException w:name="Outline List 2" w:semiHidden="1" w:unhideWhenUsed="1"/>
+    <w:lsdException w:name="Outline List 3" w:semiHidden="1" w:unhideWhenUsed="1"/>
+    <w:lsdException w:name="Table Simple 1" w:semiHidden="1" w:unhideWhenUsed="1"/>
+    <w:lsdException w:name="Table Simple 2" w:semiHidden="1" w:unhideWhenUsed="1"/>
+    <w:lsdException w:name="Table Simple 3" w:semiHidden="1" w:unhideWhenUsed="1"/>
+    <w:lsdException w:name="Table Classic 1" w:semiHidden="1" w:unhideWhenUsed="1"/>
+    <w:lsdException w:name="Table Classic 2" w:semiHidden="1" w:unhideWhenUsed="1"/>
+    <w:lsdException w:name="Table Classic 3" w:semiHidden="1" w:unhideWhenUsed="1"/>
+    <w:lsdException w:name="Table Classic 4" w:semiHidden="1" w:unhideWhenUsed="1"/>
+    <w:lsdException w:name="Table Colorful 1" w:semiHidden="1" w:unhideWhenUsed="1"/>
+    <w:lsdException w:name="Table Colorful 2" w:semiHidden="1" w:unhideWhenUsed="1"/>
+    <w:lsdException w:name="Table Colorful 3" w:semiHidden="1" w:unhideWhenUsed="1"/>
+    <w:lsdException w:name="Table Columns 1" w:semiHidden="1" w:unhideWhenUsed="1"/>
+    <w:lsdException w:name="Table Columns 2" w:semiHidden="1" w:unhideWhenUsed="1"/>
+    <w:lsdException w:name="Table Columns 3" w:semiHidden="1" w:unhideWhenUsed="1"/>
+    <w:lsdException w:name="Table Columns 4" w:semiHidden="1" w:unhideWhenUsed="1"/>
+    <w:lsdException w:name="Table Columns 5" w:semiHidden="1" w:unhideWhenUsed="1"/>
+    <w:lsdException w:name="Table Grid 1" w:semiHidden="1" w:unhideWhenUsed="1"/>
+    <w:lsdException w:name="Table Grid 2" w:semiHidden="1" w:unhideWhenUsed="1"/>
+    <w:lsdException w:name="Table Grid 3" w:semiHidden="1" w:unhideWhenUsed="1"/>
+    <w:lsdException w:name="Table Grid 4" w:semiHidden="1" w:unhideWhenUsed="1"/>
+    <w:lsdException w:name="Table Grid 5" w:semiHidden="1" w:unhideWhenUsed="1"/>
+    <w:lsdException w:name="Table Grid 6" w:semiHidden="1" w:unhideWhenUsed="1"/>
+    <w:lsdException w:name="Table Grid 7" w:semiHidden="1" w:unhideWhenUsed="1"/>
+    <w:lsdException w:name="Table Grid 8" w:semiHidden="1" w:unhideWhenUsed="1"/>
+    <w:lsdException w:name="Table List 1" w:semiHidden="1" w:unhideWhenUsed="1"/>
+    <w:lsdException w:name="Table List 2" w:semiHidden="1" w:unhideWhenUsed="1"/>
+    <w:lsdException w:name="Table List 3" w:semiHidden="1" w:unhideWhenUsed="1"/>
+    <w:lsdException w:name="Table List 4" w:semiHidden="1" w:unhideWhenUsed="1"/>
+    <w:lsdException w:name="Table List 5" w:semiHidden="1" w:unhideWhenUsed="1"/>
+    <w:lsdException w:name="Table List 6" w:semiHidden="1" w:unhideWhenUsed="1"/>
+    <w:lsdException w:name="Table List 7" w:semiHidden="1" w:unhideWhenUsed="1"/>
+    <w:lsdException w:name="Table List 8" w:semiHidden="1" w:unhideWhenUsed="1"/>
+    <w:lsdException w:name="Table 3D effects 1" w:semiHidden="1" w:unhideWhenUsed="1"/>
+    <w:lsdException w:name="Table 3D effects 2" w:semiHidden="1" w:unhideWhenUsed="1"/>
+    <w:lsdException w:name="Table 3D effects 3" w:semiHidden="1" w:unhideWhenUsed="1"/>
+    <w:lsdException w:name="Table Contemporary" w:semiHidden="1" w:unhideWhenUsed="1"/>
+    <w:lsdException w:name="Table Elegant" w:semiHidden="1" w:unhideWhenUsed="1"/>
+    <w:lsdException w:name="Table Professional" w:semiHidden="1" w:unhideWhenUsed="1"/>
+    <w:lsdException w:name="Table Subtle 1" w:semiHidden="1" w:unhideWhenUsed="1"/>
+    <w:lsdException w:name="Table Subtle 2" w:semiHidden="1" w:unhideWhenUsed="1"/>
+    <w:lsdException w:name="Table Web 1" w:semiHidden="1" w:unhideWhenUsed="1"/>
+    <w:lsdException w:name="Table Web 2" w:semiHidden="1" w:unhideWhenUsed="1"/>
+    <w:lsdException w:name="Table Web 3" w:semiHidden="1" w:unhideWhenUsed="1"/>
+    <w:lsdException w:name="Balloon Text" w:semiHidden="1" w:unhideWhenUsed="1"/>
+    <w:lsdException w:name="Table Grid" w:uiPriority="59"/>
+    <w:lsdException w:name="Table Theme" w:semiHidden="1" w:unhideWhenUsed="1"/>
+    <w:lsdException w:name="Note Level 1" w:semiHidden="1" w:unhideWhenUsed="1"/>
+    <w:lsdException w:name="Note Level 2" w:semiHidden="1" w:unhideWhenUsed="1"/>
+    <w:lsdException w:name="Note Level 3" w:semiHidden="1" w:unhideWhenUsed="1"/>
+    <w:lsdException w:name="Note Level 4" w:semiHidden="1" w:unhideWhenUsed="1"/>
+    <w:lsdException w:name="Note Level 5" w:semiHidden="1" w:unhideWhenUsed="1"/>
+    <w:lsdException w:name="Note Level 6" w:semiHidden="1" w:unhideWhenUsed="1"/>
+    <w:lsdException w:name="Note Level 7" w:semiHidden="1" w:unhideWhenUsed="1"/>
+    <w:lsdException w:name="Note Level 8" w:semiHidden="1" w:unhideWhenUsed="1"/>
+    <w:lsdException w:name="Note Level 9" w:semiHidden="1" w:unhideWhenUsed="1"/>
+    <w:lsdException w:name="Placeholder Text" w:semiHidden="1"/>
+    <w:lsdException w:name="No Spacing" w:uiPriority="1" w:qFormat="1"/>
+    <w:lsdException w:name="Light Shading" w:uiPriority="60"/>
+    <w:lsdException w:name="Light List" w:uiPriority="61"/>
+    <w:lsdException w:name="Light Grid" w:uiPriority="62"/>
+    <w:lsdException w:name="Medium Shading 1" w:uiPriority="63"/>
+    <w:lsdException w:name="Medium Shading 2" w:uiPriority="64"/>
+    <w:lsdException w:name="Medium List 1" w:uiPriority="65"/>
+    <w:lsdException w:name="Medium List 2" w:uiPriority="66"/>
+    <w:lsdException w:name="Medium Grid 1" w:uiPriority="67"/>
+    <w:lsdException w:name="Medium Grid 2" w:uiPriority="68"/>
+    <w:lsdException w:name="Medium Grid 3" w:uiPriority="69"/>
+    <w:lsdException w:name="Dark List" w:uiPriority="70"/>
+    <w:lsdException w:name="Colorful Shading" w:uiPriority="71"/>
+    <w:lsdException w:name="Colorful List" w:uiPriority="72"/>
+    <w:lsdException w:name="Colorful Grid" w:uiPriority="73"/>
+    <w:lsdException w:name="Light Shading Accent 1" w:uiPriority="60"/>
+    <w:lsdException w:name="Light List Accent 1" w:uiPriority="61"/>
+    <w:lsdException w:name="Light Grid Accent 1" w:uiPriority="62"/>
+    <w:lsdException w:name="Medium Shading 1 Accent 1" w:uiPriority="63"/>
+    <w:lsdException w:name="Medium Shading 2 Accent 1" w:uiPriority="64"/>
+    <w:lsdException w:name="Medium List 1 Accent 1" w:uiPriority="65"/>
+    <w:lsdException w:name="Revision" w:semiHidden="1"/>
+    <w:lsdException w:name="List Paragraph" w:uiPriority="34" w:qFormat="1"/>
+    <w:lsdException w:name="Quote" w:uiPriority="29" w:qFormat="1"/>
+    <w:lsdException w:name="Intense Quote" w:uiPriority="30" w:qFormat="1"/>
+    <w:lsdException w:name="Medium List 2 Accent 1" w:uiPriority="66"/>
+    <w:lsdException w:name="Medium Grid 1 Accent 1" w:uiPriority="67"/>
+    <w:lsdException w:name="Medium Grid 2 Accent 1" w:uiPriority="68"/>
+    <w:lsdException w:name="Medium Grid 3 Accent 1" w:uiPriority="69"/>
+    <w:lsdException w:name="Dark List Accent 1" w:uiPriority="70"/>
+    <w:lsdException w:name="Colorful Shading Accent 1" w:uiPriority="71"/>
+    <w:lsdException w:name="Colorful List Accent 1" w:uiPriority="72"/>
+    <w:lsdException w:name="Colorful Grid Accent 1" w:uiPriority="73"/>
+    <w:lsdException w:name="Light Shading Accent 2" w:uiPriority="60"/>
+    <w:lsdException w:name="Light List Accent 2" w:uiPriority="61"/>
+    <w:lsdException w:name="Light Grid Accent 2" w:uiPriority="62"/>
+    <w:lsdException w:name="Medium Shading 1 Accent 2" w:uiPriority="63"/>
+    <w:lsdException w:name="Medium Shading 2 Accent 2" w:uiPriority="64"/>
+    <w:lsdException w:name="Medium List 1 Accent 2" w:uiPriority="65"/>
+    <w:lsdException w:name="Medium List 2 Accent 2" w:uiPriority="66"/>
+    <w:lsdException w:name="Medium Grid 1 Accent 2" w:uiPriority="67"/>
+    <w:lsdException w:name="Medium Grid 2 Accent 2" w:uiPriority="68"/>
+    <w:lsdException w:name="Medium Grid 3 Accent 2" w:uiPriority="69"/>
+    <w:lsdException w:name="Dark List Accent 2" w:uiPriority="70"/>
+    <w:lsdException w:name="Colorful Shading Accent 2" w:uiPriority="71"/>
+    <w:lsdException w:name="Colorful List Accent 2" w:uiPriority="72"/>
+    <w:lsdException w:name="Colorful Grid Accent 2" w:uiPriority="73"/>
+    <w:lsdException w:name="Light Shading Accent 3" w:uiPriority="60"/>
+    <w:lsdException w:name="Light List Accent 3" w:uiPriority="61"/>
+    <w:lsdException w:name="Light Grid Accent 3" w:uiPriority="62"/>
+    <w:lsdException w:name="Medium Shading 1 Accent 3" w:uiPriority="63"/>
+    <w:lsdException w:name="Medium Shading 2 Accent 3" w:uiPriority="64"/>
+    <w:lsdException w:name="Medium List 1 Accent 3" w:uiPriority="65"/>
+    <w:lsdException w:name="Medium List 2 Accent 3" w:uiPriority="66"/>
+    <w:lsdException w:name="Medium Grid 1 Accent 3" w:uiPriority="67"/>
+    <w:lsdException w:name="Medium Grid 2 Accent 3" w:uiPriority="68"/>
+    <w:lsdException w:name="Medium Grid 3 Accent 3" w:uiPriority="69"/>
+    <w:lsdException w:name="Dark List Accent 3" w:uiPriority="70"/>
+    <w:lsdException w:name="Colorful Shading Accent 3" w:uiPriority="71"/>
+    <w:lsdException w:name="Colorful List Accent 3" w:uiPriority="72"/>
+    <w:lsdException w:name="Colorful Grid Accent 3" w:uiPriority="73"/>
+    <w:lsdException w:name="Light Shading Accent 4" w:uiPriority="60"/>
+    <w:lsdException w:name="Light List Accent 4" w:uiPriority="61"/>
+    <w:lsdException w:name="Light Grid Accent 4" w:uiPriority="62"/>
+    <w:lsdException w:name="Medium Shading 1 Accent 4" w:uiPriority="63"/>
+    <w:lsdException w:name="Medium Shading 2 Accent 4" w:uiPriority="64"/>
+    <w:lsdException w:name="Medium List 1 Accent 4" w:uiPriority="65"/>
+    <w:lsdException w:name="Medium List 2 Accent 4" w:uiPriority="66"/>
+    <w:lsdException w:name="Medium Grid 1 Accent 4" w:uiPriority="67"/>
+    <w:lsdException w:name="Medium Grid 2 Accent 4" w:uiPriority="68"/>
+    <w:lsdException w:name="Medium Grid 3 Accent 4" w:uiPriority="69"/>
+    <w:lsdException w:name="Dark List Accent 4" w:uiPriority="70"/>
+    <w:lsdException w:name="Colorful Shading Accent 4" w:uiPriority="71"/>
+    <w:lsdException w:name="Colorful List Accent 4" w:uiPriority="72"/>
+    <w:lsdException w:name="Colorful Grid Accent 4" w:uiPriority="73"/>
+    <w:lsdException w:name="Light Shading Accent 5" w:uiPriority="60"/>
+    <w:lsdException w:name="Light List Accent 5" w:uiPriority="61"/>
+    <w:lsdException w:name="Light Grid Accent 5" w:uiPriority="62"/>
+    <w:lsdException w:name="Medium Shading 1 Accent 5" w:uiPriority="63"/>
+    <w:lsdException w:name="Medium Shading 2 Accent 5" w:uiPriority="64"/>
+    <w:lsdException w:name="Medium List 1 Accent 5" w:uiPriority="65"/>
+    <w:lsdException w:name="Medium List 2 Accent 5" w:uiPriority="66"/>
+    <w:lsdException w:name="Medium Grid 1 Accent 5" w:uiPriority="67"/>
+    <w:lsdException w:name="Medium Grid 2 Accent 5" w:uiPriority="68"/>
+    <w:lsdException w:name="Medium Grid 3 Accent 5" w:uiPriority="69"/>
+    <w:lsdException w:name="Dark List Accent 5" w:uiPriority="70"/>
+    <w:lsdException w:name="Colorful Shading Accent 5" w:uiPriority="71"/>
+    <w:lsdException w:name="Colorful List Accent 5" w:uiPriority="72"/>
+    <w:lsdException w:name="Colorful Grid Accent 5" w:uiPriority="73"/>
+    <w:lsdException w:name="Light Shading Accent 6" w:uiPriority="60"/>
+    <w:lsdException w:name="Light List Accent 6" w:uiPriority="61"/>
+    <w:lsdException w:name="Light Grid Accent 6" w:uiPriority="62"/>
+    <w:lsdException w:name="Medium Shading 1 Accent 6" w:uiPriority="63"/>
+    <w:lsdException w:name="Medium Shading 2 Accent 6" w:uiPriority="64"/>
+    <w:lsdException w:name="Medium List 1 Accent 6" w:uiPriority="65"/>
+    <w:lsdException w:name="Medium List 2 Accent 6" w:uiPriority="66"/>
+    <w:lsdException w:name="Medium Grid 1 Accent 6" w:uiPriority="67"/>
+    <w:lsdException w:name="Medium Grid 2 Accent 6" w:uiPriority="68"/>
+    <w:lsdException w:name="Medium Grid 3 Accent 6" w:uiPriority="69"/>
+    <w:lsdException w:name="Dark List Accent 6" w:uiPriority="70"/>
+    <w:lsdException w:name="Colorful Shading Accent 6" w:uiPriority="71"/>
+    <w:lsdException w:name="Colorful List Accent 6" w:uiPriority="72"/>
+    <w:lsdException w:name="Colorful Grid Accent 6" w:uiPriority="73"/>
+    <w:lsdException w:name="Subtle Emphasis" w:uiPriority="19" w:qFormat="1"/>
+    <w:lsdException w:name="Intense Emphasis" w:uiPriority="21" w:qFormat="1"/>
+    <w:lsdException w:name="Subtle Reference" w:uiPriority="31" w:qFormat="1"/>
+    <w:lsdException w:name="Intense Reference" w:uiPriority="32" w:qFormat="1"/>
+    <w:lsdException w:name="Book Title" w:uiPriority="33" w:qFormat="1"/>
+    <w:lsdException w:name="Bibliography" w:semiHidden="1" w:uiPriority="37" w:unhideWhenUsed="1"/>
+    <w:lsdException w:name="TOC Heading" w:semiHidden="1" w:uiPriority="39" w:unhideWhenUsed="1" w:qFormat="1"/>
+    <w:lsdException w:name="Plain Table 1" w:uiPriority="41"/>
+    <w:lsdException w:name="Plain Table 2" w:uiPriority="42"/>
+    <w:lsdException w:name="Plain Table 3" w:uiPriority="43"/>
+    <w:lsdException w:name="Plain Table 4" w:uiPriority="44"/>
+    <w:lsdException w:name="Plain Table 5" w:uiPriority="45"/>
+    <w:lsdException w:name="Grid Table Light" w:uiPriority="40"/>
+    <w:lsdException w:name="Grid Table 1 Light" w:uiPriority="46"/>
+    <w:lsdException w:name="Grid Table 2" w:uiPriority="47"/>
+    <w:lsdException w:name="Grid Table 3" w:uiPriority="48"/>
+    <w:lsdException w:name="Grid Table 4" w:uiPriority="49"/>
+    <w:lsdException w:name="Grid Table 5 Dark" w:uiPriority="50"/>
+    <w:lsdException w:name="Grid Table 6 Colorful" w:uiPriority="51"/>
+    <w:lsdException w:name="Grid Table 7 Colorful" w:uiPriority="52"/>
+    <w:lsdException w:name="Grid Table 1 Light Accent 1" w:uiPriority="46"/>
+    <w:lsdException w:name="Grid Table 2 Accent 1" w:uiPriority="47"/>
+    <w:lsdException w:name="Grid Table 3 Accent 1" w:uiPriority="48"/>
+    <w:lsdException w:name="Grid Table 4 Accent 1" w:uiPriority="49"/>
+    <w:lsdException w:name="Grid Table 5 Dark Accent 1" w:uiPriority="50"/>
+    <w:lsdException w:name="Grid Table 6 Colorful Accent 1" w:uiPriority="51"/>
+    <w:lsdException w:name="Grid Table 7 Colorful Accent 1" w:uiPriority="52"/>
+    <w:lsdException w:name="Grid Table 1 Light Accent 2" w:uiPriority="46"/>
+    <w:lsdException w:name="Grid Table 2 Accent 2" w:uiPriority="47"/>
+    <w:lsdException w:name="Grid Table 3 Accent 2" w:uiPriority="48"/>
+    <w:lsdException w:name="Grid Table 4 Accent 2" w:uiPriority="49"/>
+    <w:lsdException w:name="Grid Table 5 Dark Accent 2" w:uiPriority="50"/>
+    <w:lsdException w:name="Grid Table 6 Colorful Accent 2" w:uiPriority="51"/>
+    <w:lsdException w:name="Grid Table 7 Colorful Accent 2" w:uiPriority="52"/>
+    <w:lsdException w:name="Grid Table 1 Light Accent 3" w:uiPriority="46"/>
+    <w:lsdException w:name="Grid Table 2 Accent 3" w:uiPriority="47"/>
+    <w:lsdException w:name="Grid Table 3 Accent 3" w:uiPriority="48"/>
+    <w:lsdException w:name="Grid Table 4 Accent 3" w:uiPriority="49"/>
+    <w:lsdException w:name="Grid Table 5 Dark Accent 3" w:uiPriority="50"/>
+    <w:lsdException w:name="Grid Table 6 Colorful Accent 3" w:uiPriority="51"/>
+    <w:lsdException w:name="Grid Table 7 Colorful Accent 3" w:uiPriority="52"/>
+    <w:lsdException w:name="Grid Table 1 Light Accent 4" w:uiPriority="46"/>
+    <w:lsdException w:name="Grid Table 2 Accent 4" w:uiPriority="47"/>
+    <w:lsdException w:name="Grid Table 3 Accent 4" w:uiPriority="48"/>
+    <w:lsdException w:name="Grid Table 4 Accent 4" w:uiPriority="49"/>
+    <w:lsdException w:name="Grid Table 5 Dark Accent 4" w:uiPriority="50"/>
+    <w:lsdException w:name="Grid Table 6 Colorful Accent 4" w:uiPriority="51"/>
+    <w:lsdException w:name="Grid Table 7 Colorful Accent 4" w:uiPriority="52"/>
+    <w:lsdException w:name="Grid Table 1 Light Accent 5" w:uiPriority="46"/>
+    <w:lsdException w:name="Grid Table 2 Accent 5" w:uiPriority="47"/>
+    <w:lsdException w:name="Grid Table 3 Accent 5" w:uiPriority="48"/>
+    <w:lsdException w:name="Grid Table 4 Accent 5" w:uiPriority="49"/>
+    <w:lsdException w:name="Grid Table 5 Dark Accent 5" w:uiPriority="50"/>
+    <w:lsdException w:name="Grid Table 6 Colorful Accent 5" w:uiPriority="51"/>
+    <w:lsdException w:name="Grid Table 7 Colorful Accent 5" w:uiPriority="52"/>
+    <w:lsdException w:name="Grid Table 1 Light Accent 6" w:uiPriority="46"/>
+    <w:lsdException w:name="Grid Table 2 Accent 6" w:uiPriority="47"/>
+    <w:lsdException w:name="Grid Table 3 Accent 6" w:uiPriority="48"/>
+    <w:lsdException w:name="Grid Table 4 Accent 6" w:uiPriority="49"/>
+    <w:lsdException w:name="Grid Table 5 Dark Accent 6" w:uiPriority="50"/>
+    <w:lsdException w:name="Grid Table 6 Colorful Accent 6" w:uiPriority="51"/>
+    <w:lsdException w:name="Grid Table 7 Colorful Accent 6" w:uiPriority="52"/>
+    <w:lsdException w:name="List Table 1 Light" w:uiPriority="46"/>
+    <w:lsdException w:name="List Table 2" w:uiPriority="47"/>
+    <w:lsdException w:name="List Table 3" w:uiPriority="48"/>
+    <w:lsdException w:name="List Table 4" w:uiPriority="49"/>
+    <w:lsdException w:name="List Table 5 Dark" w:uiPriority="50"/>
+    <w:lsdException w:name="List Table 6 Colorful" w:uiPriority="51"/>
+    <w:lsdException w:name="List Table 7 Colorful" w:uiPriority="52"/>
+    <w:lsdException w:name="List Table 1 Light Accent 1" w:uiPriority="46"/>
+    <w:lsdException w:name="List Table 2 Accent 1" w:uiPriority="47"/>
+    <w:lsdException w:name="List Table 3 Accent 1" w:uiPriority="48"/>
+    <w:lsdException w:name="List Table 4 Accent 1" w:uiPriority="49"/>
+    <w:lsdException w:name="List Table 5 Dark Accent 1" w:uiPriority="50"/>
+    <w:lsdException w:name="List Table 6 Colorful Accent 1" w:uiPriority="51"/>
+    <w:lsdException w:name="List Table 7 Colorful Accent 1" w:uiPriority="52"/>
+    <w:lsdException w:name="List Table 1 Light Accent 2" w:uiPriority="46"/>
+    <w:lsdException w:name="List Table 2 Accent 2" w:uiPriority="47"/>
+    <w:lsdException w:name="List Table 3 Accent 2" w:uiPriority="48"/>
+    <w:lsdException w:name="List Table 4 Accent 2" w:uiPriority="49"/>
+    <w:lsdException w:name="List Table 5 Dark Accent 2" w:uiPriority="50"/>
+    <w:lsdException w:name="List Table 6 Colorful Accent 2" w:uiPriority="51"/>
+    <w:lsdException w:name="List Table 7 Colorful Accent 2" w:uiPriority="52"/>
+    <w:lsdException w:name="List Table 1 Light Accent 3" w:uiPriority="46"/>
+    <w:lsdException w:name="List Table 2 Accent 3" w:uiPriority="47"/>
+    <w:lsdException w:name="List Table 3 Accent 3" w:uiPriority="48"/>
+    <w:lsdException w:name="List Table 4 Accent 3" w:uiPriority="49"/>
+    <w:lsdException w:name="List Table 5 Dark Accent 3" w:uiPriority="50"/>
+    <w:lsdException w:name="List Table 6 Colorful Accent 3" w:uiPriority="51"/>
+    <w:lsdException w:name="List Table 7 Colorful Accent 3" w:uiPriority="52"/>
+    <w:lsdException w:name="List Table 1 Light Accent 4" w:uiPriority="46"/>
+    <w:lsdException w:name="List Table 2 Accent 4" w:uiPriority="47"/>
+    <w:lsdException w:name="List Table 3 Accent 4" w:uiPriority="48"/>
+    <w:lsdException w:name="List Table 4 Accent 4" w:uiPriority="49"/>
+    <w:lsdException w:name="List Table 5 Dark Accent 4" w:uiPriority="50"/>
+    <w:lsdException w:name="List Table 6 Colorful Accent 4" w:uiPriority="51"/>
+    <w:lsdException w:name="List Table 7 Colorful Accent 4" w:uiPriority="52"/>
+    <w:lsdException w:name="List Table 1 Light Accent 5" w:uiPriority="46"/>
+    <w:lsdException w:name="List Table 2 Accent 5" w:uiPriority="47"/>
+    <w:lsdException w:name="List Table 3 Accent 5" w:uiPriority="48"/>
+    <w:lsdException w:name="List Table 4 Accent 5" w:uiPriority="49"/>
+    <w:lsdException w:name="List Table 5 Dark Accent 5" w:uiPriority="50"/>
+    <w:lsdException w:name="List Table 6 Colorful Accent 5" w:uiPriority="51"/>
+    <w:lsdException w:name="List Table 7 Colorful Accent 5" w:uiPriority="52"/>
+    <w:lsdException w:name="List Table 1 Light Accent 6" w:uiPriority="46"/>
+    <w:lsdException w:name="List Table 2 Accent 6" w:uiPriority="47"/>
+    <w:lsdException w:name="List Table 3 Accent 6" w:uiPriority="48"/>
+    <w:lsdException w:name="List Table 4 Accent 6" w:uiPriority="49"/>
+    <w:lsdException w:name="List Table 5 Dark Accent 6" w:uiPriority="50"/>
+    <w:lsdException w:name="List Table 6 Colorful Accent 6" w:uiPriority="51"/>
+    <w:lsdException w:name="List Table 7 Colorful Accent 6" w:uiPriority="52"/>
   </w:latentStyles>
   <w:style w:type="paragraph" w:default="1" w:styleId="Normal">
     <w:name w:val="Normal"/>
@@ -5375,7 +4904,7 @@
 </file>
 
 <file path=word/glossary/webSettings.xml><?xml version="1.0" encoding="utf-8"?>
-<w:webSettings xmlns:mc="http://schemas.openxmlformats.org/markup-compatibility/2006" xmlns:r="http://schemas.openxmlformats.org/officeDocument/2006/relationships" xmlns:w="http://schemas.openxmlformats.org/wordprocessingml/2006/main" xmlns:w14="http://schemas.microsoft.com/office/word/2010/wordml" mc:Ignorable="w14">
+<w:webSettings xmlns:mc="http://schemas.openxmlformats.org/markup-compatibility/2006" xmlns:r="http://schemas.openxmlformats.org/officeDocument/2006/relationships" xmlns:w="http://schemas.openxmlformats.org/wordprocessingml/2006/main" xmlns:w14="http://schemas.microsoft.com/office/word/2010/wordml" xmlns:w15="http://schemas.microsoft.com/office/word/2012/wordml" mc:Ignorable="w14 w15">
   <w:allowPNG/>
   <w:doNotSaveAsSingleFile/>
 </w:webSettings>
@@ -5636,7 +5165,7 @@
   <a:extraClrSchemeLst/>
   <a:extLst>
     <a:ext uri="{05A4C25C-085E-4340-85A3-A5531E510DB2}">
-      <thm15:themeFamily xmlns:thm15="http://schemas.microsoft.com/office/thememl/2012/main" xmlns="" name="Office Theme" id="{62F939B6-93AF-4DB8-9C6B-D6C7DFDC589F}" vid="{4A3C46E8-61CC-4603-A589-7422A47A8E4A}"/>
+      <thm15:themeFamily xmlns:thm15="http://schemas.microsoft.com/office/thememl/2012/main" name="Office Theme" id="{62F939B6-93AF-4DB8-9C6B-D6C7DFDC589F}" vid="{4A3C46E8-61CC-4603-A589-7422A47A8E4A}"/>
     </a:ext>
   </a:extLst>
 </a:theme>
@@ -5766,7 +5295,7 @@
 </file>
 
 <file path=customXml/itemProps1.xml><?xml version="1.0" encoding="utf-8"?>
-<ds:datastoreItem xmlns:ds="http://schemas.openxmlformats.org/officeDocument/2006/customXml" ds:itemID="{8A6F9642-6406-E748-AD4B-F64E4F023C6B}">
+<ds:datastoreItem xmlns:ds="http://schemas.openxmlformats.org/officeDocument/2006/customXml" ds:itemID="{8E71AD1E-4402-DF4A-8F64-0396EF7B6557}">
   <ds:schemaRefs>
     <ds:schemaRef ds:uri="http://schemas.openxmlformats.org/officeDocument/2006/bibliography"/>
   </ds:schemaRefs>

</xml_diff>

<commit_message>
changes to Prudencio and Bertola
</commit_message>
<xml_diff>
--- a/1_Templated Entries/templated/Bértola, Eduardo (Juarez) EA/Bértola, Eduardo (Juarez) EA.docx
+++ b/1_Templated Entries/templated/Bértola, Eduardo (Juarez) EA/Bértola, Eduardo (Juarez) EA.docx
@@ -342,8 +342,13 @@
                     <w:b/>
                   </w:rPr>
                 </w:pPr>
-                <w:r>
-                  <w:t>Bértola, Eduardo</w:t>
+                <w:proofErr w:type="spellStart"/>
+                <w:r>
+                  <w:t>Bértola</w:t>
+                </w:r>
+                <w:proofErr w:type="spellEnd"/>
+                <w:r>
+                  <w:t>, Eduardo</w:t>
                 </w:r>
                 <w:r>
                   <w:t xml:space="preserve"> (1939-1996) </w:t>
@@ -424,7 +429,15 @@
               </w:tcPr>
               <w:p>
                 <w:r>
-                  <w:t>Eduardo Bértola was</w:t>
+                  <w:t xml:space="preserve">Eduardo </w:t>
+                </w:r>
+                <w:proofErr w:type="spellStart"/>
+                <w:r>
+                  <w:t>Bértola</w:t>
+                </w:r>
+                <w:proofErr w:type="spellEnd"/>
+                <w:r>
+                  <w:t xml:space="preserve"> was</w:t>
                 </w:r>
                 <w:r>
                   <w:rPr>
@@ -436,10 +449,16 @@
                   <w:t>born in</w:t>
                 </w:r>
                 <w:r>
-                  <w:t xml:space="preserve"> Coronel Moldes,</w:t>
-                </w:r>
-                <w:bookmarkStart w:id="0" w:name="_GoBack"/>
-                <w:bookmarkEnd w:id="0"/>
+                  <w:t xml:space="preserve"> Coronel </w:t>
+                </w:r>
+                <w:proofErr w:type="spellStart"/>
+                <w:r>
+                  <w:t>Moldes</w:t>
+                </w:r>
+                <w:proofErr w:type="spellEnd"/>
+                <w:r>
+                  <w:t>,</w:t>
+                </w:r>
                 <w:r>
                   <w:t xml:space="preserve"> Córdoba, Argentina, 14 July 1939, </w:t>
                 </w:r>
@@ -455,9 +474,11 @@
                 <w:r>
                   <w:t xml:space="preserve">20 February 1996. </w:t>
                 </w:r>
+                <w:proofErr w:type="spellStart"/>
                 <w:r>
                   <w:t>Bértola</w:t>
                 </w:r>
+                <w:proofErr w:type="spellEnd"/>
                 <w:r>
                   <w:t xml:space="preserve"> </w:t>
                 </w:r>
@@ -477,19 +498,123 @@
                   <w:t>that included</w:t>
                 </w:r>
                 <w:r>
-                  <w:t xml:space="preserve"> Joaquín Orellana from Guatemala, Cor</w:t>
-                </w:r>
-                <w:r>
-                  <w:t xml:space="preserve">iún Aharonián from Uruguay, as well as </w:t>
-                </w:r>
-                <w:r>
-                  <w:t xml:space="preserve">Graciela Paraskevaídis, Alcides Lanza, Gerardo Gandini, Mariano Etkin and Oscar Bazán from Argentina. Bértola is recognised in the field of </w:t>
+                  <w:t xml:space="preserve"> </w:t>
+                </w:r>
+                <w:proofErr w:type="spellStart"/>
+                <w:r>
+                  <w:t>Joaquín</w:t>
+                </w:r>
+                <w:proofErr w:type="spellEnd"/>
+                <w:r>
+                  <w:t xml:space="preserve"> Orellana from Guatemala, </w:t>
+                </w:r>
+                <w:proofErr w:type="spellStart"/>
+                <w:r>
+                  <w:t>Cor</w:t>
+                </w:r>
+                <w:r>
+                  <w:t>iún</w:t>
+                </w:r>
+                <w:proofErr w:type="spellEnd"/>
+                <w:r>
+                  <w:t xml:space="preserve"> </w:t>
+                </w:r>
+                <w:proofErr w:type="spellStart"/>
+                <w:r>
+                  <w:t>Aharonián</w:t>
+                </w:r>
+                <w:proofErr w:type="spellEnd"/>
+                <w:r>
+                  <w:t xml:space="preserve"> from Uruguay, as well as </w:t>
+                </w:r>
+                <w:r>
+                  <w:t xml:space="preserve">Graciela </w:t>
+                </w:r>
+                <w:proofErr w:type="spellStart"/>
+                <w:r>
+                  <w:t>Paraskevaídis</w:t>
+                </w:r>
+                <w:proofErr w:type="spellEnd"/>
+                <w:r>
+                  <w:t xml:space="preserve">, </w:t>
+                </w:r>
+                <w:proofErr w:type="spellStart"/>
+                <w:r>
+                  <w:t>Alcides</w:t>
+                </w:r>
+                <w:proofErr w:type="spellEnd"/>
+                <w:r>
+                  <w:t xml:space="preserve"> </w:t>
+                </w:r>
+                <w:proofErr w:type="spellStart"/>
+                <w:r>
+                  <w:t>Lanza</w:t>
+                </w:r>
+                <w:proofErr w:type="spellEnd"/>
+                <w:r>
+                  <w:t xml:space="preserve">, Gerardo </w:t>
+                </w:r>
+                <w:proofErr w:type="spellStart"/>
+                <w:r>
+                  <w:t>Gandini</w:t>
+                </w:r>
+                <w:proofErr w:type="spellEnd"/>
+                <w:r>
+                  <w:t xml:space="preserve">, Mariano </w:t>
+                </w:r>
+                <w:proofErr w:type="spellStart"/>
+                <w:r>
+                  <w:t>Etkin</w:t>
+                </w:r>
+                <w:proofErr w:type="spellEnd"/>
+                <w:r>
+                  <w:t xml:space="preserve"> and Oscar </w:t>
+                </w:r>
+                <w:proofErr w:type="spellStart"/>
+                <w:r>
+                  <w:t>Bazán</w:t>
+                </w:r>
+                <w:proofErr w:type="spellEnd"/>
+                <w:r>
+                  <w:t xml:space="preserve"> from Argentina. </w:t>
+                </w:r>
+                <w:proofErr w:type="spellStart"/>
+                <w:r>
+                  <w:t>Bértola</w:t>
+                </w:r>
+                <w:proofErr w:type="spellEnd"/>
+                <w:r>
+                  <w:t xml:space="preserve"> is recognised in the field of </w:t>
                 </w:r>
                 <w:r>
                   <w:t xml:space="preserve">electroacoustic </w:t>
                 </w:r>
                 <w:r>
-                  <w:t xml:space="preserve">composition and, as Aharonián and Paraskevaídis have pointed out, his work is characterized by timbral exploration, </w:t>
+                  <w:t xml:space="preserve">composition and, as </w:t>
+                </w:r>
+                <w:proofErr w:type="spellStart"/>
+                <w:r>
+                  <w:t>Aharonián</w:t>
+                </w:r>
+                <w:proofErr w:type="spellEnd"/>
+                <w:r>
+                  <w:t xml:space="preserve"> and </w:t>
+                </w:r>
+                <w:proofErr w:type="spellStart"/>
+                <w:r>
+                  <w:t>Paraskevaídis</w:t>
+                </w:r>
+                <w:proofErr w:type="spellEnd"/>
+                <w:r>
+                  <w:t xml:space="preserve"> have pointed out, his work is characterized by </w:t>
+                </w:r>
+                <w:proofErr w:type="spellStart"/>
+                <w:r>
+                  <w:t>timbral</w:t>
+                </w:r>
+                <w:proofErr w:type="spellEnd"/>
+                <w:r>
+                  <w:t xml:space="preserve"> exploration, </w:t>
                 </w:r>
                 <w:r>
                   <w:t>distinctive</w:t>
@@ -538,16 +663,33 @@
             <w:r>
               <w:t xml:space="preserve"> </w:t>
             </w:r>
-            <w:fldSimple w:instr=" SEQ Figure \* ARABIC ">
-              <w:r>
-                <w:rPr>
-                  <w:noProof/>
-                </w:rPr>
-                <w:t>1</w:t>
-              </w:r>
-            </w:fldSimple>
-            <w:r>
-              <w:t xml:space="preserve"> Photo of Eduardo B</w:t>
+            <w:r>
+              <w:fldChar w:fldCharType="begin"/>
+            </w:r>
+            <w:r>
+              <w:instrText xml:space="preserve"> SEQ Figure \* ARABIC </w:instrText>
+            </w:r>
+            <w:r>
+              <w:fldChar w:fldCharType="separate"/>
+            </w:r>
+            <w:r>
+              <w:rPr>
+                <w:noProof/>
+              </w:rPr>
+              <w:t>1</w:t>
+            </w:r>
+            <w:r>
+              <w:rPr>
+                <w:noProof/>
+              </w:rPr>
+              <w:fldChar w:fldCharType="end"/>
+            </w:r>
+            <w:r>
+              <w:t xml:space="preserve"> Photo of Eduardo </w:t>
+            </w:r>
+            <w:proofErr w:type="spellStart"/>
+            <w:r>
+              <w:t>B</w:t>
             </w:r>
             <w:r>
               <w:t>é</w:t>
@@ -555,6 +697,7 @@
             <w:r>
               <w:t>rtola</w:t>
             </w:r>
+            <w:proofErr w:type="spellEnd"/>
             <w:r>
               <w:t xml:space="preserve">, Cerro del Toro (Uruguay) 1971; </w:t>
             </w:r>
@@ -564,7 +707,15 @@
           </w:p>
           <w:p>
             <w:r>
-              <w:t>Eduardo Bértola was</w:t>
+              <w:t xml:space="preserve">Eduardo </w:t>
+            </w:r>
+            <w:proofErr w:type="spellStart"/>
+            <w:r>
+              <w:t>Bértola</w:t>
+            </w:r>
+            <w:proofErr w:type="spellEnd"/>
+            <w:r>
+              <w:t xml:space="preserve"> was</w:t>
             </w:r>
             <w:r>
               <w:rPr>
@@ -587,9 +738,11 @@
             <w:r>
               <w:t xml:space="preserve">20 February 1996. </w:t>
             </w:r>
+            <w:proofErr w:type="spellStart"/>
             <w:r>
               <w:t>Bértola</w:t>
             </w:r>
+            <w:proofErr w:type="spellEnd"/>
             <w:r>
               <w:t xml:space="preserve"> </w:t>
             </w:r>
@@ -609,13 +762,117 @@
               <w:t>that included</w:t>
             </w:r>
             <w:r>
-              <w:t xml:space="preserve"> Joaquín Orellana from Guatemala, Cor</w:t>
-            </w:r>
-            <w:r>
-              <w:t xml:space="preserve">iún Aharonián from Uruguay, as well as </w:t>
-            </w:r>
-            <w:r>
-              <w:t xml:space="preserve">Graciela Paraskevaídis, Alcides Lanza, Gerardo Gandini, Mariano Etkin and Oscar Bazán from Argentina. Bértola is recognised in the field of electroacoustic composition and, as Aharonián and Paraskevaídis have pointed out, his work is characterized by timbral exploration, </w:t>
+              <w:t xml:space="preserve"> </w:t>
+            </w:r>
+            <w:proofErr w:type="spellStart"/>
+            <w:r>
+              <w:t>Joaquín</w:t>
+            </w:r>
+            <w:proofErr w:type="spellEnd"/>
+            <w:r>
+              <w:t xml:space="preserve"> Orellana from Guatemala, </w:t>
+            </w:r>
+            <w:proofErr w:type="spellStart"/>
+            <w:r>
+              <w:t>Cor</w:t>
+            </w:r>
+            <w:r>
+              <w:t>iún</w:t>
+            </w:r>
+            <w:proofErr w:type="spellEnd"/>
+            <w:r>
+              <w:t xml:space="preserve"> </w:t>
+            </w:r>
+            <w:proofErr w:type="spellStart"/>
+            <w:r>
+              <w:t>Aharonián</w:t>
+            </w:r>
+            <w:proofErr w:type="spellEnd"/>
+            <w:r>
+              <w:t xml:space="preserve"> from Uruguay, as well as </w:t>
+            </w:r>
+            <w:r>
+              <w:t xml:space="preserve">Graciela </w:t>
+            </w:r>
+            <w:proofErr w:type="spellStart"/>
+            <w:r>
+              <w:t>Paraskevaídis</w:t>
+            </w:r>
+            <w:proofErr w:type="spellEnd"/>
+            <w:r>
+              <w:t xml:space="preserve">, </w:t>
+            </w:r>
+            <w:proofErr w:type="spellStart"/>
+            <w:r>
+              <w:t>Alcides</w:t>
+            </w:r>
+            <w:proofErr w:type="spellEnd"/>
+            <w:r>
+              <w:t xml:space="preserve"> </w:t>
+            </w:r>
+            <w:proofErr w:type="spellStart"/>
+            <w:r>
+              <w:t>Lanza</w:t>
+            </w:r>
+            <w:proofErr w:type="spellEnd"/>
+            <w:r>
+              <w:t xml:space="preserve">, Gerardo </w:t>
+            </w:r>
+            <w:proofErr w:type="spellStart"/>
+            <w:r>
+              <w:t>Gandini</w:t>
+            </w:r>
+            <w:proofErr w:type="spellEnd"/>
+            <w:r>
+              <w:t xml:space="preserve">, Mariano </w:t>
+            </w:r>
+            <w:proofErr w:type="spellStart"/>
+            <w:r>
+              <w:t>Etkin</w:t>
+            </w:r>
+            <w:proofErr w:type="spellEnd"/>
+            <w:r>
+              <w:t xml:space="preserve"> and Oscar </w:t>
+            </w:r>
+            <w:proofErr w:type="spellStart"/>
+            <w:r>
+              <w:t>Bazán</w:t>
+            </w:r>
+            <w:proofErr w:type="spellEnd"/>
+            <w:r>
+              <w:t xml:space="preserve"> from Argentina. </w:t>
+            </w:r>
+            <w:proofErr w:type="spellStart"/>
+            <w:r>
+              <w:t>Bértola</w:t>
+            </w:r>
+            <w:proofErr w:type="spellEnd"/>
+            <w:r>
+              <w:t xml:space="preserve"> is recognised in the field of electroacoustic composition and, as </w:t>
+            </w:r>
+            <w:proofErr w:type="spellStart"/>
+            <w:r>
+              <w:t>Aharonián</w:t>
+            </w:r>
+            <w:proofErr w:type="spellEnd"/>
+            <w:r>
+              <w:t xml:space="preserve"> and </w:t>
+            </w:r>
+            <w:proofErr w:type="spellStart"/>
+            <w:r>
+              <w:t>Paraskevaídis</w:t>
+            </w:r>
+            <w:proofErr w:type="spellEnd"/>
+            <w:r>
+              <w:t xml:space="preserve"> have pointed out, his work is characterized by </w:t>
+            </w:r>
+            <w:proofErr w:type="spellStart"/>
+            <w:r>
+              <w:t>timbral</w:t>
+            </w:r>
+            <w:proofErr w:type="spellEnd"/>
+            <w:r>
+              <w:t xml:space="preserve"> exploration, </w:t>
             </w:r>
             <w:r>
               <w:t>distinctive</w:t>
@@ -639,10 +896,23 @@
               <w:t>,</w:t>
             </w:r>
             <w:r>
-              <w:t xml:space="preserve"> Bértola lived in the province of Chaco, Argentina, and collaborated with several institutional projects. </w:t>
-            </w:r>
-            <w:r>
-              <w:t>Paraskevaídis (2001) notes that</w:t>
+              <w:t xml:space="preserve"> </w:t>
+            </w:r>
+            <w:proofErr w:type="spellStart"/>
+            <w:r>
+              <w:t>Bértola</w:t>
+            </w:r>
+            <w:proofErr w:type="spellEnd"/>
+            <w:r>
+              <w:t xml:space="preserve"> lived in the province of Chaco, Argentina, and collaborated with several institutional projects. </w:t>
+            </w:r>
+            <w:proofErr w:type="spellStart"/>
+            <w:r>
+              <w:t>Paraskevaídis</w:t>
+            </w:r>
+            <w:proofErr w:type="spellEnd"/>
+            <w:r>
+              <w:t xml:space="preserve"> (2001) notes that</w:t>
             </w:r>
             <w:r>
               <w:t>,</w:t>
@@ -653,11 +923,19 @@
             <w:r>
               <w:t xml:space="preserve"> begins in 1966 with </w:t>
             </w:r>
-            <w:r>
-              <w:rPr>
-                <w:i/>
-              </w:rPr>
-              <w:t>Variantes Alpha-Omega,</w:t>
+            <w:proofErr w:type="spellStart"/>
+            <w:r>
+              <w:rPr>
+                <w:i/>
+              </w:rPr>
+              <w:t>Variantes</w:t>
+            </w:r>
+            <w:proofErr w:type="spellEnd"/>
+            <w:r>
+              <w:rPr>
+                <w:i/>
+              </w:rPr>
+              <w:t xml:space="preserve"> Alpha-Omega,</w:t>
             </w:r>
             <w:r>
               <w:t xml:space="preserve"> composed for the </w:t>
@@ -666,7 +944,21 @@
               <w:rPr>
                 <w:i/>
               </w:rPr>
-              <w:t>Coro Polifónico de Chaco</w:t>
+              <w:t xml:space="preserve">Coro </w:t>
+            </w:r>
+            <w:proofErr w:type="spellStart"/>
+            <w:r>
+              <w:rPr>
+                <w:i/>
+              </w:rPr>
+              <w:t>Polifónico</w:t>
+            </w:r>
+            <w:proofErr w:type="spellEnd"/>
+            <w:r>
+              <w:rPr>
+                <w:i/>
+              </w:rPr>
+              <w:t xml:space="preserve"> de Chaco</w:t>
             </w:r>
             <w:r>
               <w:t xml:space="preserve"> (Chaco Polyphonic Choir); </w:t>
@@ -675,10 +967,46 @@
               <w:rPr>
                 <w:i/>
               </w:rPr>
-              <w:t>Las doradas manzanas del sol,</w:t>
-            </w:r>
-            <w:r>
-              <w:t xml:space="preserve"> for piano, dedicated to Gerardo Gandini; </w:t>
+              <w:t xml:space="preserve">Las </w:t>
+            </w:r>
+            <w:proofErr w:type="spellStart"/>
+            <w:r>
+              <w:rPr>
+                <w:i/>
+              </w:rPr>
+              <w:t>doradas</w:t>
+            </w:r>
+            <w:proofErr w:type="spellEnd"/>
+            <w:r>
+              <w:rPr>
+                <w:i/>
+              </w:rPr>
+              <w:t xml:space="preserve"> </w:t>
+            </w:r>
+            <w:proofErr w:type="spellStart"/>
+            <w:r>
+              <w:rPr>
+                <w:i/>
+              </w:rPr>
+              <w:t>manzanas</w:t>
+            </w:r>
+            <w:proofErr w:type="spellEnd"/>
+            <w:r>
+              <w:rPr>
+                <w:i/>
+              </w:rPr>
+              <w:t xml:space="preserve"> del sol,</w:t>
+            </w:r>
+            <w:r>
+              <w:t xml:space="preserve"> for piano, dedicated to Gerardo </w:t>
+            </w:r>
+            <w:proofErr w:type="spellStart"/>
+            <w:r>
+              <w:t>Gandini</w:t>
+            </w:r>
+            <w:proofErr w:type="spellEnd"/>
+            <w:r>
+              <w:t xml:space="preserve">; </w:t>
             </w:r>
             <w:r>
               <w:rPr>
@@ -689,23 +1017,52 @@
             <w:r>
               <w:t xml:space="preserve"> for piano duet, dedicated to </w:t>
             </w:r>
+            <w:proofErr w:type="spellStart"/>
             <w:r>
               <w:t>A</w:t>
             </w:r>
             <w:r>
-              <w:t>lcides lanza;</w:t>
+              <w:t>lcides</w:t>
+            </w:r>
+            <w:proofErr w:type="spellEnd"/>
+            <w:r>
+              <w:t xml:space="preserve"> </w:t>
+            </w:r>
+            <w:proofErr w:type="spellStart"/>
+            <w:r>
+              <w:t>lanza</w:t>
+            </w:r>
+            <w:proofErr w:type="spellEnd"/>
+            <w:r>
+              <w:t>;</w:t>
             </w:r>
             <w:r>
               <w:t xml:space="preserve"> and </w:t>
             </w:r>
-            <w:r>
-              <w:rPr>
-                <w:i/>
-              </w:rPr>
-              <w:t>Procne,</w:t>
-            </w:r>
-            <w:r>
-              <w:t xml:space="preserve"> with an English text by Peter Quennell, for three sopranos and an instrumental group. </w:t>
+            <w:proofErr w:type="spellStart"/>
+            <w:r>
+              <w:rPr>
+                <w:i/>
+              </w:rPr>
+              <w:t>Procne</w:t>
+            </w:r>
+            <w:proofErr w:type="spellEnd"/>
+            <w:r>
+              <w:rPr>
+                <w:i/>
+              </w:rPr>
+              <w:t>,</w:t>
+            </w:r>
+            <w:r>
+              <w:t xml:space="preserve"> with an English text by Peter </w:t>
+            </w:r>
+            <w:proofErr w:type="spellStart"/>
+            <w:r>
+              <w:t>Quennell</w:t>
+            </w:r>
+            <w:proofErr w:type="spellEnd"/>
+            <w:r>
+              <w:t xml:space="preserve">, for three sopranos and an instrumental group. </w:t>
             </w:r>
           </w:p>
           <w:p/>
@@ -716,11 +1073,45 @@
             <w:r>
               <w:t xml:space="preserve">, </w:t>
             </w:r>
+            <w:proofErr w:type="spellStart"/>
             <w:r>
               <w:t>Bértola</w:t>
             </w:r>
-            <w:r>
-              <w:t xml:space="preserve"> lived in Paris and met with Pierre Schaeffer, Iannis Xenakis, and Émile Leipp; he also participated in the International Summer Courses of Ne</w:t>
+            <w:proofErr w:type="spellEnd"/>
+            <w:r>
+              <w:t xml:space="preserve"> lived in Paris and met with Pierre Schaeffer, </w:t>
+            </w:r>
+            <w:proofErr w:type="spellStart"/>
+            <w:r>
+              <w:t>Iannis</w:t>
+            </w:r>
+            <w:proofErr w:type="spellEnd"/>
+            <w:r>
+              <w:t xml:space="preserve"> </w:t>
+            </w:r>
+            <w:proofErr w:type="spellStart"/>
+            <w:r>
+              <w:t>Xenakis</w:t>
+            </w:r>
+            <w:proofErr w:type="spellEnd"/>
+            <w:r>
+              <w:t xml:space="preserve">, and </w:t>
+            </w:r>
+            <w:proofErr w:type="spellStart"/>
+            <w:r>
+              <w:t>Émile</w:t>
+            </w:r>
+            <w:proofErr w:type="spellEnd"/>
+            <w:r>
+              <w:t xml:space="preserve"> </w:t>
+            </w:r>
+            <w:proofErr w:type="spellStart"/>
+            <w:r>
+              <w:t>Leipp</w:t>
+            </w:r>
+            <w:proofErr w:type="spellEnd"/>
+            <w:r>
+              <w:t>; he also participated in the International Summer Courses of Ne</w:t>
             </w:r>
             <w:r>
               <w:t>w Music in Darmstadt, Germany. During</w:t>
@@ -782,39 +1173,71 @@
             <w:r>
               <w:t xml:space="preserve"> (1969), </w:t>
             </w:r>
+            <w:proofErr w:type="spellStart"/>
             <w:r>
               <w:rPr>
                 <w:i/>
               </w:rPr>
               <w:t>Dynamus</w:t>
             </w:r>
+            <w:proofErr w:type="spellEnd"/>
             <w:r>
               <w:t xml:space="preserve"> (1970), </w:t>
             </w:r>
+            <w:proofErr w:type="spellStart"/>
             <w:r>
               <w:rPr>
                 <w:i/>
               </w:rPr>
               <w:t>Penetraciones</w:t>
             </w:r>
-            <w:r>
-              <w:t xml:space="preserve"> (1970), </w:t>
-            </w:r>
-            <w:r>
-              <w:rPr>
-                <w:i/>
-              </w:rPr>
-              <w:t>Penetraciones II</w:t>
+            <w:proofErr w:type="spellEnd"/>
+            <w:r>
+              <w:t xml:space="preserve"> (1970</w:t>
+            </w:r>
+            <w:r>
+              <w:t xml:space="preserve">, definitive version </w:t>
+            </w:r>
+            <w:r>
+              <w:t xml:space="preserve">of </w:t>
+            </w:r>
+            <w:r>
+              <w:rPr>
+                <w:i/>
+              </w:rPr>
+              <w:t>Rouges</w:t>
+            </w:r>
+            <w:r>
+              <w:t xml:space="preserve"> from 1972</w:t>
+            </w:r>
+            <w:r>
+              <w:t xml:space="preserve">), </w:t>
+            </w:r>
+            <w:proofErr w:type="spellStart"/>
+            <w:r>
+              <w:rPr>
+                <w:i/>
+              </w:rPr>
+              <w:t>Penetraciones</w:t>
+            </w:r>
+            <w:proofErr w:type="spellEnd"/>
+            <w:r>
+              <w:rPr>
+                <w:i/>
+              </w:rPr>
+              <w:t xml:space="preserve"> II</w:t>
             </w:r>
             <w:r>
               <w:t xml:space="preserve"> (1971), and </w:t>
             </w:r>
+            <w:proofErr w:type="spellStart"/>
             <w:r>
               <w:rPr>
                 <w:i/>
               </w:rPr>
               <w:t>Pexoa</w:t>
             </w:r>
+            <w:proofErr w:type="spellEnd"/>
             <w:r>
               <w:t xml:space="preserve"> (1971); later on he continued his production in Buenos Aires, Argentina</w:t>
             </w:r>
@@ -824,54 +1247,146 @@
             <w:r>
               <w:t xml:space="preserve"> with </w:t>
             </w:r>
+            <w:proofErr w:type="spellStart"/>
             <w:r>
               <w:rPr>
                 <w:i/>
               </w:rPr>
               <w:t>Elictros</w:t>
             </w:r>
+            <w:proofErr w:type="spellEnd"/>
             <w:r>
               <w:t xml:space="preserve"> (1971-1972), </w:t>
             </w:r>
-            <w:r>
-              <w:rPr>
-                <w:i/>
-              </w:rPr>
-              <w:t>Gomecito contra la Siemens o el diablo de San Agustín</w:t>
-            </w:r>
-            <w:r>
-              <w:t xml:space="preserve"> (1973), </w:t>
-            </w:r>
+            <w:proofErr w:type="spellStart"/>
+            <w:r>
+              <w:rPr>
+                <w:i/>
+              </w:rPr>
+              <w:t>Gomecito</w:t>
+            </w:r>
+            <w:proofErr w:type="spellEnd"/>
+            <w:r>
+              <w:rPr>
+                <w:i/>
+              </w:rPr>
+              <w:t xml:space="preserve"> contra la Siemens </w:t>
+            </w:r>
+            <w:r>
+              <w:t>or</w:t>
+            </w:r>
+            <w:r>
+              <w:rPr>
+                <w:i/>
+              </w:rPr>
+              <w:t xml:space="preserve"> el diablo de San </w:t>
+            </w:r>
+            <w:proofErr w:type="spellStart"/>
+            <w:r>
+              <w:rPr>
+                <w:i/>
+              </w:rPr>
+              <w:t>Agustín</w:t>
+            </w:r>
+            <w:proofErr w:type="spellEnd"/>
+            <w:r>
+              <w:t xml:space="preserve"> </w:t>
+            </w:r>
+            <w:r>
+              <w:lastRenderedPageBreak/>
+              <w:t xml:space="preserve">(1973), </w:t>
+            </w:r>
+            <w:proofErr w:type="spellStart"/>
             <w:r>
               <w:rPr>
                 <w:i/>
               </w:rPr>
               <w:t>Tramos</w:t>
             </w:r>
+            <w:proofErr w:type="spellEnd"/>
             <w:r>
               <w:t xml:space="preserve"> (1975), </w:t>
             </w:r>
-            <w:r>
-              <w:rPr>
-                <w:i/>
-              </w:rPr>
-              <w:t xml:space="preserve">Historias para un movimiento </w:t>
-            </w:r>
-            <w:r>
-              <w:rPr>
-                <w:i/>
-              </w:rPr>
-              <w:lastRenderedPageBreak/>
+            <w:proofErr w:type="spellStart"/>
+            <w:r>
+              <w:rPr>
+                <w:i/>
+              </w:rPr>
+              <w:t>Historias</w:t>
+            </w:r>
+            <w:proofErr w:type="spellEnd"/>
+            <w:r>
+              <w:rPr>
+                <w:i/>
+              </w:rPr>
+              <w:t xml:space="preserve"> para un </w:t>
+            </w:r>
+            <w:proofErr w:type="spellStart"/>
+            <w:r>
+              <w:rPr>
+                <w:i/>
+              </w:rPr>
+              <w:t>movimiento</w:t>
+            </w:r>
+            <w:proofErr w:type="spellEnd"/>
+            <w:r>
+              <w:rPr>
+                <w:i/>
+              </w:rPr>
+              <w:t xml:space="preserve"> </w:t>
+            </w:r>
+            <w:proofErr w:type="spellStart"/>
+            <w:r>
+              <w:rPr>
+                <w:i/>
+              </w:rPr>
               <w:t>imaginario</w:t>
             </w:r>
+            <w:proofErr w:type="spellEnd"/>
             <w:r>
               <w:t xml:space="preserve"> (1977), and </w:t>
             </w:r>
-            <w:r>
-              <w:rPr>
-                <w:i/>
-              </w:rPr>
-              <w:t>Trovas, crónicas y epigramas I-VII</w:t>
+            <w:proofErr w:type="spellStart"/>
+            <w:r>
+              <w:rPr>
+                <w:i/>
+              </w:rPr>
+              <w:t>Trovas</w:t>
+            </w:r>
+            <w:proofErr w:type="spellEnd"/>
+            <w:r>
+              <w:rPr>
+                <w:i/>
+              </w:rPr>
+              <w:t xml:space="preserve">, </w:t>
+            </w:r>
+            <w:proofErr w:type="spellStart"/>
+            <w:r>
+              <w:rPr>
+                <w:i/>
+              </w:rPr>
+              <w:t>crónicas</w:t>
+            </w:r>
+            <w:proofErr w:type="spellEnd"/>
+            <w:r>
+              <w:rPr>
+                <w:i/>
+              </w:rPr>
+              <w:t xml:space="preserve"> y </w:t>
+            </w:r>
+            <w:proofErr w:type="spellStart"/>
+            <w:r>
+              <w:rPr>
+                <w:i/>
+              </w:rPr>
+              <w:t>epigramas</w:t>
+            </w:r>
+            <w:proofErr w:type="spellEnd"/>
+            <w:r>
+              <w:rPr>
+                <w:i/>
+              </w:rPr>
+              <w:t xml:space="preserve"> I-VII</w:t>
             </w:r>
             <w:r>
               <w:t xml:space="preserve"> (1977), his last electroacoustic piece. </w:t>
@@ -883,7 +1398,15 @@
               <w:t xml:space="preserve">File: </w:t>
             </w:r>
             <w:r>
-              <w:t>04 Dynamus. 1970</w:t>
+              <w:t xml:space="preserve">04 </w:t>
+            </w:r>
+            <w:proofErr w:type="spellStart"/>
+            <w:r>
+              <w:t>Dynamus</w:t>
+            </w:r>
+            <w:proofErr w:type="spellEnd"/>
+            <w:r>
+              <w:t>. 1970</w:t>
             </w:r>
             <w:r>
               <w:t>.wma</w:t>
@@ -896,28 +1419,51 @@
             <w:r>
               <w:t xml:space="preserve"> </w:t>
             </w:r>
-            <w:fldSimple w:instr=" SEQ Figure \* ARABIC ">
-              <w:r>
-                <w:rPr>
-                  <w:noProof/>
-                </w:rPr>
-                <w:t>2</w:t>
-              </w:r>
-            </w:fldSimple>
+            <w:r>
+              <w:fldChar w:fldCharType="begin"/>
+            </w:r>
+            <w:r>
+              <w:instrText xml:space="preserve"> SEQ Figure \* ARABIC </w:instrText>
+            </w:r>
+            <w:r>
+              <w:fldChar w:fldCharType="separate"/>
+            </w:r>
+            <w:r>
+              <w:rPr>
+                <w:noProof/>
+              </w:rPr>
+              <w:t>2</w:t>
+            </w:r>
+            <w:r>
+              <w:rPr>
+                <w:noProof/>
+              </w:rPr>
+              <w:fldChar w:fldCharType="end"/>
+            </w:r>
             <w:r>
               <w:t xml:space="preserve"> </w:t>
             </w:r>
+            <w:proofErr w:type="spellStart"/>
             <w:r>
               <w:rPr>
                 <w:i/>
               </w:rPr>
               <w:t>Dynamus</w:t>
             </w:r>
+            <w:proofErr w:type="spellEnd"/>
             <w:r>
               <w:t xml:space="preserve"> (1970).</w:t>
             </w:r>
             <w:r>
-              <w:t xml:space="preserve"> Realizado en el del compositor, Paris. </w:t>
+              <w:t xml:space="preserve"> </w:t>
+            </w:r>
+            <w:proofErr w:type="spellStart"/>
+            <w:r>
+              <w:t>Realizado</w:t>
+            </w:r>
+            <w:proofErr w:type="spellEnd"/>
+            <w:r>
+              <w:t xml:space="preserve"> en el del compositor, Paris. </w:t>
             </w:r>
           </w:p>
           <w:p>
@@ -927,9 +1473,11 @@
             <w:r>
               <w:t xml:space="preserve">, </w:t>
             </w:r>
+            <w:proofErr w:type="spellStart"/>
             <w:r>
               <w:t>Bértola</w:t>
             </w:r>
+            <w:proofErr w:type="spellEnd"/>
             <w:r>
               <w:t xml:space="preserve"> was a scholar at the </w:t>
             </w:r>
@@ -937,8 +1485,58 @@
               <w:rPr>
                 <w:i/>
               </w:rPr>
-              <w:t>Centro de Investigación en Comunicación Masiva, Arte y Tecnología</w:t>
-            </w:r>
+              <w:t xml:space="preserve">Centro de </w:t>
+            </w:r>
+            <w:proofErr w:type="spellStart"/>
+            <w:r>
+              <w:rPr>
+                <w:i/>
+              </w:rPr>
+              <w:t>Investigación</w:t>
+            </w:r>
+            <w:proofErr w:type="spellEnd"/>
+            <w:r>
+              <w:rPr>
+                <w:i/>
+              </w:rPr>
+              <w:t xml:space="preserve"> en </w:t>
+            </w:r>
+            <w:proofErr w:type="spellStart"/>
+            <w:r>
+              <w:rPr>
+                <w:i/>
+              </w:rPr>
+              <w:t>Comunicación</w:t>
+            </w:r>
+            <w:proofErr w:type="spellEnd"/>
+            <w:r>
+              <w:rPr>
+                <w:i/>
+              </w:rPr>
+              <w:t xml:space="preserve"> </w:t>
+            </w:r>
+            <w:proofErr w:type="spellStart"/>
+            <w:r>
+              <w:rPr>
+                <w:i/>
+              </w:rPr>
+              <w:t>Masiva</w:t>
+            </w:r>
+            <w:proofErr w:type="spellEnd"/>
+            <w:r>
+              <w:rPr>
+                <w:i/>
+              </w:rPr>
+              <w:t xml:space="preserve">, Arte y </w:t>
+            </w:r>
+            <w:proofErr w:type="spellStart"/>
+            <w:r>
+              <w:rPr>
+                <w:i/>
+              </w:rPr>
+              <w:t>Tecnología</w:t>
+            </w:r>
+            <w:proofErr w:type="spellEnd"/>
             <w:r>
               <w:t xml:space="preserve"> (CICMAT, Centre for Research in Mass Com</w:t>
             </w:r>
@@ -946,7 +1544,15 @@
               <w:t>munication, Art and Technology)</w:t>
             </w:r>
             <w:r>
-              <w:t xml:space="preserve"> in Argentina, where he studied with Francisco Kröpfl and composed several electroacoustic pieces, most of which are </w:t>
+              <w:t xml:space="preserve"> in Argentina, where he studied with Francisco </w:t>
+            </w:r>
+            <w:proofErr w:type="spellStart"/>
+            <w:r>
+              <w:t>Kröpfl</w:t>
+            </w:r>
+            <w:proofErr w:type="spellEnd"/>
+            <w:r>
+              <w:t xml:space="preserve"> and composed several electroacoustic pieces, most of which are </w:t>
             </w:r>
             <w:r>
               <w:t xml:space="preserve">now </w:t>
@@ -954,12 +1560,37 @@
             <w:r>
               <w:t xml:space="preserve">missing. </w:t>
             </w:r>
-            <w:r>
-              <w:rPr>
-                <w:i/>
-              </w:rPr>
-              <w:t>Gomecito contra la Siemens o el diablo de San Agustín</w:t>
-            </w:r>
+            <w:proofErr w:type="spellStart"/>
+            <w:r>
+              <w:rPr>
+                <w:i/>
+              </w:rPr>
+              <w:t>Gomecito</w:t>
+            </w:r>
+            <w:proofErr w:type="spellEnd"/>
+            <w:r>
+              <w:rPr>
+                <w:i/>
+              </w:rPr>
+              <w:t xml:space="preserve"> contra la Siemens </w:t>
+            </w:r>
+            <w:r>
+              <w:t>or</w:t>
+            </w:r>
+            <w:r>
+              <w:rPr>
+                <w:i/>
+              </w:rPr>
+              <w:t xml:space="preserve"> el diablo de San </w:t>
+            </w:r>
+            <w:proofErr w:type="spellStart"/>
+            <w:r>
+              <w:rPr>
+                <w:i/>
+              </w:rPr>
+              <w:t>Agustín</w:t>
+            </w:r>
+            <w:proofErr w:type="spellEnd"/>
             <w:r>
               <w:rPr>
                 <w:i/>
@@ -976,7 +1607,15 @@
               <w:t>,</w:t>
             </w:r>
             <w:r>
-              <w:t xml:space="preserve"> Argentina, is a reflection on good and evil which, according to Kröpfl, articulates </w:t>
+              <w:t xml:space="preserve"> Argentina, is a reflection on good and evil which, according to </w:t>
+            </w:r>
+            <w:proofErr w:type="spellStart"/>
+            <w:r>
+              <w:t>Kröpfl</w:t>
+            </w:r>
+            <w:proofErr w:type="spellEnd"/>
+            <w:r>
+              <w:t xml:space="preserve">, articulates </w:t>
             </w:r>
             <w:r>
               <w:t xml:space="preserve">such </w:t>
@@ -1005,14 +1644,38 @@
             <w:r>
               <w:t xml:space="preserve">. In </w:t>
             </w:r>
+            <w:proofErr w:type="spellStart"/>
             <w:r>
               <w:rPr>
                 <w:i/>
               </w:rPr>
               <w:t>Tramos</w:t>
             </w:r>
-            <w:r>
-              <w:t>, Bértola presents radiophonic material in fragments</w:t>
+            <w:proofErr w:type="spellEnd"/>
+            <w:r>
+              <w:t xml:space="preserve">, </w:t>
+            </w:r>
+            <w:proofErr w:type="spellStart"/>
+            <w:r>
+              <w:t>Bértola</w:t>
+            </w:r>
+            <w:proofErr w:type="spellEnd"/>
+            <w:r>
+              <w:t xml:space="preserve"> presents</w:t>
+            </w:r>
+            <w:r>
+              <w:t xml:space="preserve"> mostly</w:t>
+            </w:r>
+            <w:r>
+              <w:t xml:space="preserve"> </w:t>
+            </w:r>
+            <w:proofErr w:type="spellStart"/>
+            <w:r>
+              <w:t>radiophonic</w:t>
+            </w:r>
+            <w:proofErr w:type="spellEnd"/>
+            <w:r>
+              <w:t xml:space="preserve"> material in fragments</w:t>
             </w:r>
             <w:r>
               <w:t>,</w:t>
@@ -1032,8 +1695,13 @@
             <w:r>
               <w:t xml:space="preserve"> a collage. </w:t>
             </w:r>
-            <w:r>
-              <w:t>Paraskevaídis (1992) sees the work as a political sound document</w:t>
+            <w:proofErr w:type="spellStart"/>
+            <w:r>
+              <w:t>Paraskevaídis</w:t>
+            </w:r>
+            <w:proofErr w:type="spellEnd"/>
+            <w:r>
+              <w:t xml:space="preserve"> (1992) sees the work as a political sound document</w:t>
             </w:r>
             <w:r>
               <w:t xml:space="preserve"> of Argentina in the years 1972-1974.</w:t>
@@ -1045,7 +1713,15 @@
               <w:t xml:space="preserve">File: </w:t>
             </w:r>
             <w:r>
-              <w:t>09 Tramos. 1975</w:t>
+              <w:t xml:space="preserve">09 </w:t>
+            </w:r>
+            <w:proofErr w:type="spellStart"/>
+            <w:r>
+              <w:t>Tramos</w:t>
+            </w:r>
+            <w:proofErr w:type="spellEnd"/>
+            <w:r>
+              <w:t>. 1975</w:t>
             </w:r>
             <w:r>
               <w:t>.wma</w:t>
@@ -1068,7 +1744,28 @@
               <w:rPr>
                 <w:i/>
               </w:rPr>
-              <w:t>Eduardo Bértola. Tra</w:t>
+              <w:t xml:space="preserve">Eduardo </w:t>
+            </w:r>
+            <w:proofErr w:type="spellStart"/>
+            <w:r>
+              <w:rPr>
+                <w:i/>
+              </w:rPr>
+              <w:t>Bértola</w:t>
+            </w:r>
+            <w:proofErr w:type="spellEnd"/>
+            <w:r>
+              <w:rPr>
+                <w:i/>
+              </w:rPr>
+              <w:t xml:space="preserve">. </w:t>
+            </w:r>
+            <w:proofErr w:type="spellStart"/>
+            <w:r>
+              <w:rPr>
+                <w:i/>
+              </w:rPr>
+              <w:t>Tra</w:t>
             </w:r>
             <w:r>
               <w:rPr>
@@ -1076,14 +1773,31 @@
               </w:rPr>
               <w:t>mos</w:t>
             </w:r>
-            <w:r>
-              <w:t xml:space="preserve">. 2000. Tacuabé and CLAMC, </w:t>
-            </w:r>
-            <w:r>
-              <w:rPr>
-                <w:i/>
-              </w:rPr>
-              <w:t>Música Nueva</w:t>
+            <w:proofErr w:type="spellEnd"/>
+            <w:r>
+              <w:t xml:space="preserve">. 2000. </w:t>
+            </w:r>
+            <w:proofErr w:type="spellStart"/>
+            <w:r>
+              <w:t>Tacuabé</w:t>
+            </w:r>
+            <w:proofErr w:type="spellEnd"/>
+            <w:r>
+              <w:t xml:space="preserve"> and CLAMC, </w:t>
+            </w:r>
+            <w:proofErr w:type="spellStart"/>
+            <w:r>
+              <w:rPr>
+                <w:i/>
+              </w:rPr>
+              <w:t>Música</w:t>
+            </w:r>
+            <w:proofErr w:type="spellEnd"/>
+            <w:r>
+              <w:rPr>
+                <w:i/>
+              </w:rPr>
+              <w:t xml:space="preserve"> Nueva</w:t>
             </w:r>
             <w:r>
               <w:t xml:space="preserve"> </w:t>
@@ -1105,14 +1819,66 @@
               <w:t>,</w:t>
             </w:r>
             <w:r>
-              <w:t xml:space="preserve"> Bértola served on the teaching staff at the </w:t>
-            </w:r>
-            <w:r>
-              <w:rPr>
-                <w:i/>
-              </w:rPr>
-              <w:t>Cursos Latinoamericanos de Música Contemporánea</w:t>
-            </w:r>
+              <w:t xml:space="preserve"> </w:t>
+            </w:r>
+            <w:proofErr w:type="spellStart"/>
+            <w:r>
+              <w:t>Bértola</w:t>
+            </w:r>
+            <w:proofErr w:type="spellEnd"/>
+            <w:r>
+              <w:t xml:space="preserve"> served on the teaching staff at the </w:t>
+            </w:r>
+            <w:proofErr w:type="spellStart"/>
+            <w:r>
+              <w:rPr>
+                <w:i/>
+              </w:rPr>
+              <w:t>Cursos</w:t>
+            </w:r>
+            <w:proofErr w:type="spellEnd"/>
+            <w:r>
+              <w:rPr>
+                <w:i/>
+              </w:rPr>
+              <w:t xml:space="preserve"> </w:t>
+            </w:r>
+            <w:proofErr w:type="spellStart"/>
+            <w:r>
+              <w:rPr>
+                <w:i/>
+              </w:rPr>
+              <w:t>Latinoamericanos</w:t>
+            </w:r>
+            <w:proofErr w:type="spellEnd"/>
+            <w:r>
+              <w:rPr>
+                <w:i/>
+              </w:rPr>
+              <w:t xml:space="preserve"> de </w:t>
+            </w:r>
+            <w:proofErr w:type="spellStart"/>
+            <w:r>
+              <w:rPr>
+                <w:i/>
+              </w:rPr>
+              <w:t>Música</w:t>
+            </w:r>
+            <w:proofErr w:type="spellEnd"/>
+            <w:r>
+              <w:rPr>
+                <w:i/>
+              </w:rPr>
+              <w:t xml:space="preserve"> </w:t>
+            </w:r>
+            <w:proofErr w:type="spellStart"/>
+            <w:r>
+              <w:rPr>
+                <w:i/>
+              </w:rPr>
+              <w:t>Contemporánea</w:t>
+            </w:r>
+            <w:proofErr w:type="spellEnd"/>
             <w:r>
               <w:t xml:space="preserve"> (CLAMC, Latin Ameri</w:t>
             </w:r>
@@ -1132,10 +1898,34 @@
               <w:t xml:space="preserve">, </w:t>
             </w:r>
             <w:r>
-              <w:t>worked at the Winter Festivals in Ouro Preto, Brazil, giving seminars on acoustics and electroacoustic music, whe</w:t>
-            </w:r>
-            <w:r>
-              <w:t>re he developed his concept of “poor musics,”</w:t>
+              <w:t xml:space="preserve">worked at the Winter Festivals in </w:t>
+            </w:r>
+            <w:proofErr w:type="spellStart"/>
+            <w:r>
+              <w:t>Ouro</w:t>
+            </w:r>
+            <w:proofErr w:type="spellEnd"/>
+            <w:r>
+              <w:t xml:space="preserve"> </w:t>
+            </w:r>
+            <w:proofErr w:type="spellStart"/>
+            <w:r>
+              <w:t>Preto</w:t>
+            </w:r>
+            <w:proofErr w:type="spellEnd"/>
+            <w:r>
+              <w:t>, Brazil, giving seminars on acoustics and electroacoustic music, whe</w:t>
+            </w:r>
+            <w:r>
+              <w:t xml:space="preserve">re he developed his concept of “poor </w:t>
+            </w:r>
+            <w:proofErr w:type="spellStart"/>
+            <w:r>
+              <w:t>musics</w:t>
+            </w:r>
+            <w:proofErr w:type="spellEnd"/>
+            <w:r>
+              <w:t>,”</w:t>
             </w:r>
             <w:r>
               <w:t xml:space="preserve"> a concept that </w:t>
@@ -1144,7 +1934,23 @@
               <w:t>aligns</w:t>
             </w:r>
             <w:r>
-              <w:t xml:space="preserve"> him to other Latin American composers like Oscar Bazán and Joaquín Orellana.</w:t>
+              <w:t xml:space="preserve"> him to other Latin American composers like Oscar </w:t>
+            </w:r>
+            <w:proofErr w:type="spellStart"/>
+            <w:r>
+              <w:t>Bazán</w:t>
+            </w:r>
+            <w:proofErr w:type="spellEnd"/>
+            <w:r>
+              <w:t xml:space="preserve"> and </w:t>
+            </w:r>
+            <w:proofErr w:type="spellStart"/>
+            <w:r>
+              <w:t>Joaquín</w:t>
+            </w:r>
+            <w:proofErr w:type="spellEnd"/>
+            <w:r>
+              <w:t xml:space="preserve"> Orellana.</w:t>
             </w:r>
           </w:p>
           <w:p/>
@@ -1152,17 +1958,33 @@
             <w:r>
               <w:t xml:space="preserve">In </w:t>
             </w:r>
+            <w:proofErr w:type="spellStart"/>
             <w:r>
               <w:rPr>
                 <w:i/>
               </w:rPr>
               <w:t>Trópicos</w:t>
             </w:r>
-            <w:r>
-              <w:t xml:space="preserve"> (1975), a trio for violin, flute and clarinet, dedicated to Orellana, Bértola returned to instrumental music composition, </w:t>
-            </w:r>
-            <w:r>
-              <w:t xml:space="preserve">focusing on timbre, and exploiting integrating </w:t>
+            <w:proofErr w:type="spellEnd"/>
+            <w:r>
+              <w:t xml:space="preserve"> (1975), a trio for violin, flute and clarinet, dedicated to Orellana, </w:t>
+            </w:r>
+            <w:proofErr w:type="spellStart"/>
+            <w:r>
+              <w:t>Bértola</w:t>
+            </w:r>
+            <w:proofErr w:type="spellEnd"/>
+            <w:r>
+              <w:t xml:space="preserve"> returned to instrumental music composition, </w:t>
+            </w:r>
+            <w:r>
+              <w:t>focusing on timbre,</w:t>
+            </w:r>
+            <w:r>
+              <w:t xml:space="preserve"> the psychoacoustic phenomena (differentials),</w:t>
+            </w:r>
+            <w:r>
+              <w:t xml:space="preserve"> and exploiting integrating </w:t>
             </w:r>
             <w:r>
               <w:t>acoustic distortions produced by extens</w:t>
@@ -1180,8 +2002,30 @@
               <w:rPr>
                 <w:i/>
               </w:rPr>
-              <w:t>La visión de los vencidos</w:t>
-            </w:r>
+              <w:t xml:space="preserve">La </w:t>
+            </w:r>
+            <w:proofErr w:type="spellStart"/>
+            <w:r>
+              <w:rPr>
+                <w:i/>
+              </w:rPr>
+              <w:t>visión</w:t>
+            </w:r>
+            <w:proofErr w:type="spellEnd"/>
+            <w:r>
+              <w:rPr>
+                <w:i/>
+              </w:rPr>
+              <w:t xml:space="preserve"> de los </w:t>
+            </w:r>
+            <w:proofErr w:type="spellStart"/>
+            <w:r>
+              <w:rPr>
+                <w:i/>
+              </w:rPr>
+              <w:t>vencidos</w:t>
+            </w:r>
+            <w:proofErr w:type="spellEnd"/>
             <w:r>
               <w:t xml:space="preserve"> (1978) were made unde</w:t>
             </w:r>
@@ -1189,14 +2033,38 @@
               <w:t>r the same premises; the name (Vision of the Defeated</w:t>
             </w:r>
             <w:r>
-              <w:t xml:space="preserve">) was taken from indigenous accounts of the Conquest of Mexico compiled by Miguel León-Portilla. Two duets were added in this period: </w:t>
-            </w:r>
-            <w:r>
-              <w:rPr>
-                <w:i/>
-              </w:rPr>
-              <w:t>Anjos xifópagos</w:t>
-            </w:r>
+              <w:t>) was taken from indigenous accounts of the Conquest of Mexico compiled by Miguel León-</w:t>
+            </w:r>
+            <w:proofErr w:type="spellStart"/>
+            <w:r>
+              <w:t>Portilla</w:t>
+            </w:r>
+            <w:proofErr w:type="spellEnd"/>
+            <w:r>
+              <w:t xml:space="preserve">. Two duets were added in this period: </w:t>
+            </w:r>
+            <w:proofErr w:type="spellStart"/>
+            <w:r>
+              <w:rPr>
+                <w:i/>
+              </w:rPr>
+              <w:t>Anjos</w:t>
+            </w:r>
+            <w:proofErr w:type="spellEnd"/>
+            <w:r>
+              <w:rPr>
+                <w:i/>
+              </w:rPr>
+              <w:t xml:space="preserve"> </w:t>
+            </w:r>
+            <w:proofErr w:type="spellStart"/>
+            <w:r>
+              <w:rPr>
+                <w:i/>
+              </w:rPr>
+              <w:t>xifópagos</w:t>
+            </w:r>
+            <w:proofErr w:type="spellEnd"/>
             <w:r>
               <w:t xml:space="preserve"> (1976), for two flutes, and </w:t>
             </w:r>
@@ -1207,25 +2075,35 @@
               <w:t>Um no outro</w:t>
             </w:r>
             <w:r>
-              <w:t xml:space="preserve"> (1977), for two cellos, as well as two soloist works: </w:t>
-            </w:r>
+              <w:t xml:space="preserve"> (1977), for two cellos, as well as two soloist works: for piano, and </w:t>
+            </w:r>
+            <w:proofErr w:type="spellStart"/>
+            <w:r>
+              <w:rPr>
+                <w:i/>
+              </w:rPr>
+              <w:t>Traslaciones</w:t>
+            </w:r>
+            <w:proofErr w:type="spellEnd"/>
+            <w:r>
+              <w:t xml:space="preserve"> (1976), for flute</w:t>
+            </w:r>
+            <w:r>
+              <w:t xml:space="preserve">, and the same work but for piano renamed as </w:t>
+            </w:r>
+            <w:proofErr w:type="spellStart"/>
             <w:r>
               <w:rPr>
                 <w:i/>
               </w:rPr>
               <w:t>Tráfego</w:t>
             </w:r>
-            <w:r>
-              <w:t xml:space="preserve"> (1976), for piano, and </w:t>
-            </w:r>
-            <w:r>
-              <w:rPr>
-                <w:i/>
-              </w:rPr>
-              <w:t>Traslaciones</w:t>
-            </w:r>
-            <w:r>
-              <w:t xml:space="preserve"> (1976), for flute.</w:t>
+            <w:proofErr w:type="spellEnd"/>
+            <w:r>
+              <w:t xml:space="preserve"> (1976)</w:t>
+            </w:r>
+            <w:r>
+              <w:t>.</w:t>
             </w:r>
           </w:p>
           <w:p/>
@@ -1251,7 +2129,11 @@
               <w:t>4</w:t>
             </w:r>
             <w:r>
-              <w:t xml:space="preserve"> Score for “Tr</w:t>
+              <w:t xml:space="preserve"> Score for “</w:t>
+            </w:r>
+            <w:proofErr w:type="spellStart"/>
+            <w:r>
+              <w:t>Tr</w:t>
             </w:r>
             <w:r>
               <w:rPr>
@@ -1259,17 +2141,26 @@
               </w:rPr>
               <w:t>ópicos</w:t>
             </w:r>
+            <w:proofErr w:type="spellEnd"/>
             <w:r>
               <w:rPr>
                 <w:lang w:val="es-ES"/>
               </w:rPr>
               <w:t xml:space="preserve">” </w:t>
             </w:r>
+            <w:proofErr w:type="spellStart"/>
             <w:r>
               <w:rPr>
                 <w:lang w:val="es-ES"/>
               </w:rPr>
-              <w:t>from:</w:t>
+              <w:t>from</w:t>
+            </w:r>
+            <w:proofErr w:type="spellEnd"/>
+            <w:r>
+              <w:rPr>
+                <w:lang w:val="es-ES"/>
+              </w:rPr>
+              <w:t>:</w:t>
             </w:r>
             <w:r>
               <w:rPr>
@@ -1306,9 +2197,11 @@
             <w:r>
               <w:t xml:space="preserve">, </w:t>
             </w:r>
+            <w:proofErr w:type="spellStart"/>
             <w:r>
               <w:t>Bértola</w:t>
             </w:r>
+            <w:proofErr w:type="spellEnd"/>
             <w:r>
               <w:t xml:space="preserve"> moved to Brazil, living first in Brasilia and then in Belo Horizonte, serving as Professor of Electroacoustic and 20</w:t>
             </w:r>
@@ -1325,10 +2218,68 @@
               <w:rPr>
                 <w:i/>
               </w:rPr>
-              <w:t>A hora e a vez - Septeto Matraga –</w:t>
-            </w:r>
-            <w:r>
-              <w:t>a name taken from a story by João Guimarães Rosa</w:t>
+              <w:t xml:space="preserve">A hora e a </w:t>
+            </w:r>
+            <w:proofErr w:type="spellStart"/>
+            <w:r>
+              <w:rPr>
+                <w:i/>
+              </w:rPr>
+              <w:t>vez</w:t>
+            </w:r>
+            <w:proofErr w:type="spellEnd"/>
+            <w:r>
+              <w:rPr>
+                <w:i/>
+              </w:rPr>
+              <w:t xml:space="preserve"> - </w:t>
+            </w:r>
+            <w:proofErr w:type="spellStart"/>
+            <w:r>
+              <w:rPr>
+                <w:i/>
+              </w:rPr>
+              <w:t>Septeto</w:t>
+            </w:r>
+            <w:proofErr w:type="spellEnd"/>
+            <w:r>
+              <w:rPr>
+                <w:i/>
+              </w:rPr>
+              <w:t xml:space="preserve"> </w:t>
+            </w:r>
+            <w:proofErr w:type="spellStart"/>
+            <w:r>
+              <w:rPr>
+                <w:i/>
+              </w:rPr>
+              <w:t>Matraga</w:t>
+            </w:r>
+            <w:proofErr w:type="spellEnd"/>
+            <w:r>
+              <w:rPr>
+                <w:i/>
+              </w:rPr>
+              <w:t xml:space="preserve"> –</w:t>
+            </w:r>
+            <w:r>
+              <w:t xml:space="preserve">a name taken from a story by </w:t>
+            </w:r>
+            <w:proofErr w:type="spellStart"/>
+            <w:r>
+              <w:t>João</w:t>
+            </w:r>
+            <w:proofErr w:type="spellEnd"/>
+            <w:r>
+              <w:t xml:space="preserve"> </w:t>
+            </w:r>
+            <w:proofErr w:type="spellStart"/>
+            <w:r>
+              <w:t>Guimarães</w:t>
+            </w:r>
+            <w:proofErr w:type="spellEnd"/>
+            <w:r>
+              <w:t xml:space="preserve"> Rosa</w:t>
             </w:r>
             <w:r>
               <w:rPr>
@@ -1339,12 +2290,28 @@
             <w:r>
               <w:t xml:space="preserve"> from 1989, for seven instruments; </w:t>
             </w:r>
-            <w:r>
-              <w:rPr>
-                <w:i/>
-              </w:rPr>
-              <w:t>Rituais do imaginário</w:t>
-            </w:r>
+            <w:proofErr w:type="spellStart"/>
+            <w:r>
+              <w:rPr>
+                <w:i/>
+              </w:rPr>
+              <w:t>Rituais</w:t>
+            </w:r>
+            <w:proofErr w:type="spellEnd"/>
+            <w:r>
+              <w:rPr>
+                <w:i/>
+              </w:rPr>
+              <w:t xml:space="preserve"> do </w:t>
+            </w:r>
+            <w:proofErr w:type="spellStart"/>
+            <w:r>
+              <w:rPr>
+                <w:i/>
+              </w:rPr>
+              <w:t>imaginário</w:t>
+            </w:r>
+            <w:proofErr w:type="spellEnd"/>
             <w:r>
               <w:t xml:space="preserve"> from 1992, for twenty instruments; and </w:t>
             </w:r>
@@ -1352,10 +2319,32 @@
               <w:rPr>
                 <w:i/>
               </w:rPr>
-              <w:t xml:space="preserve">Cantos a Ho </w:t>
-            </w:r>
-            <w:r>
-              <w:t>from 1993, dedicated to Ho Chi-Minh, for seven instruments), and fo</w:t>
+              <w:t xml:space="preserve">Cantos a </w:t>
+            </w:r>
+            <w:proofErr w:type="spellStart"/>
+            <w:r>
+              <w:rPr>
+                <w:i/>
+              </w:rPr>
+              <w:t>Ho</w:t>
+            </w:r>
+            <w:proofErr w:type="spellEnd"/>
+            <w:r>
+              <w:rPr>
+                <w:i/>
+              </w:rPr>
+              <w:t xml:space="preserve"> </w:t>
+            </w:r>
+            <w:r>
+              <w:t xml:space="preserve">from 1993, dedicated to </w:t>
+            </w:r>
+            <w:proofErr w:type="spellStart"/>
+            <w:r>
+              <w:t>Ho</w:t>
+            </w:r>
+            <w:proofErr w:type="spellEnd"/>
+            <w:r>
+              <w:t xml:space="preserve"> Chi-Minh, for seven instruments), and fo</w:t>
             </w:r>
             <w:r>
               <w:t>u</w:t>
@@ -1367,7 +2356,21 @@
               <w:rPr>
                 <w:i/>
               </w:rPr>
-              <w:t>Duo dos temperamentos e das cores</w:t>
+              <w:t xml:space="preserve">Duo dos </w:t>
+            </w:r>
+            <w:proofErr w:type="spellStart"/>
+            <w:r>
+              <w:rPr>
+                <w:i/>
+              </w:rPr>
+              <w:t>temperamentos</w:t>
+            </w:r>
+            <w:proofErr w:type="spellEnd"/>
+            <w:r>
+              <w:rPr>
+                <w:i/>
+              </w:rPr>
+              <w:t xml:space="preserve"> e das cores</w:t>
             </w:r>
             <w:r>
               <w:t xml:space="preserve"> from 1984, for violin and viola; </w:t>
@@ -1376,26 +2379,72 @@
               <w:rPr>
                 <w:i/>
               </w:rPr>
-              <w:t>De sonhos e quedas</w:t>
-            </w:r>
+              <w:t xml:space="preserve">De </w:t>
+            </w:r>
+            <w:proofErr w:type="spellStart"/>
+            <w:r>
+              <w:rPr>
+                <w:i/>
+              </w:rPr>
+              <w:t>sonhos</w:t>
+            </w:r>
+            <w:proofErr w:type="spellEnd"/>
+            <w:r>
+              <w:rPr>
+                <w:i/>
+              </w:rPr>
+              <w:t xml:space="preserve"> e </w:t>
+            </w:r>
+            <w:proofErr w:type="spellStart"/>
+            <w:r>
+              <w:rPr>
+                <w:i/>
+              </w:rPr>
+              <w:t>quedas</w:t>
+            </w:r>
+            <w:proofErr w:type="spellEnd"/>
             <w:r>
               <w:t xml:space="preserve"> from 1990, for two pianos; </w:t>
             </w:r>
-            <w:r>
-              <w:rPr>
-                <w:i/>
-              </w:rPr>
-              <w:t>Retornos do tempo</w:t>
+            <w:proofErr w:type="spellStart"/>
+            <w:r>
+              <w:rPr>
+                <w:i/>
+              </w:rPr>
+              <w:t>Retornos</w:t>
+            </w:r>
+            <w:proofErr w:type="spellEnd"/>
+            <w:r>
+              <w:rPr>
+                <w:i/>
+              </w:rPr>
+              <w:t xml:space="preserve"> do tempo</w:t>
             </w:r>
             <w:r>
               <w:t xml:space="preserve"> from 1991, for two bassoons; and </w:t>
             </w:r>
-            <w:r>
-              <w:rPr>
-                <w:i/>
-              </w:rPr>
-              <w:t>Caminhos de sinais</w:t>
-            </w:r>
+            <w:proofErr w:type="spellStart"/>
+            <w:r>
+              <w:rPr>
+                <w:i/>
+              </w:rPr>
+              <w:t>Caminhos</w:t>
+            </w:r>
+            <w:proofErr w:type="spellEnd"/>
+            <w:r>
+              <w:rPr>
+                <w:i/>
+              </w:rPr>
+              <w:t xml:space="preserve"> de </w:t>
+            </w:r>
+            <w:proofErr w:type="spellStart"/>
+            <w:r>
+              <w:rPr>
+                <w:i/>
+              </w:rPr>
+              <w:t>sinais</w:t>
+            </w:r>
+            <w:proofErr w:type="spellEnd"/>
             <w:r>
               <w:t xml:space="preserve"> fr</w:t>
             </w:r>
@@ -1415,17 +2464,47 @@
               <w:rPr>
                 <w:i/>
               </w:rPr>
-              <w:t>Las doradas manzanas del sol</w:t>
+              <w:t xml:space="preserve">Las </w:t>
+            </w:r>
+            <w:proofErr w:type="spellStart"/>
+            <w:r>
+              <w:rPr>
+                <w:i/>
+              </w:rPr>
+              <w:t>doradas</w:t>
+            </w:r>
+            <w:proofErr w:type="spellEnd"/>
+            <w:r>
+              <w:rPr>
+                <w:i/>
+              </w:rPr>
+              <w:t xml:space="preserve"> </w:t>
+            </w:r>
+            <w:proofErr w:type="spellStart"/>
+            <w:r>
+              <w:rPr>
+                <w:i/>
+              </w:rPr>
+              <w:t>manzanas</w:t>
+            </w:r>
+            <w:proofErr w:type="spellEnd"/>
+            <w:r>
+              <w:rPr>
+                <w:i/>
+              </w:rPr>
+              <w:t xml:space="preserve"> del sol</w:t>
             </w:r>
             <w:r>
               <w:t xml:space="preserve"> (1984) and </w:t>
             </w:r>
+            <w:proofErr w:type="spellStart"/>
             <w:r>
               <w:rPr>
                 <w:i/>
               </w:rPr>
               <w:t>Lucípherez</w:t>
             </w:r>
+            <w:proofErr w:type="spellEnd"/>
             <w:r>
               <w:t xml:space="preserve"> (</w:t>
             </w:r>
@@ -1441,21 +2520,53 @@
             <w:r>
               <w:t xml:space="preserve">, starting with </w:t>
             </w:r>
-            <w:r>
-              <w:rPr>
-                <w:i/>
-              </w:rPr>
-              <w:t>Os Sonhos</w:t>
-            </w:r>
+            <w:proofErr w:type="spellStart"/>
+            <w:r>
+              <w:rPr>
+                <w:i/>
+              </w:rPr>
+              <w:t>Os</w:t>
+            </w:r>
+            <w:proofErr w:type="spellEnd"/>
+            <w:r>
+              <w:rPr>
+                <w:i/>
+              </w:rPr>
+              <w:t xml:space="preserve"> </w:t>
+            </w:r>
+            <w:proofErr w:type="spellStart"/>
+            <w:r>
+              <w:rPr>
+                <w:i/>
+              </w:rPr>
+              <w:t>Sonhos</w:t>
+            </w:r>
+            <w:proofErr w:type="spellEnd"/>
             <w:r>
               <w:t xml:space="preserve"> (1982), followed by two versions of </w:t>
             </w:r>
-            <w:r>
-              <w:rPr>
-                <w:i/>
-              </w:rPr>
-              <w:t>Grandes trópicos</w:t>
-            </w:r>
+            <w:proofErr w:type="spellStart"/>
+            <w:r>
+              <w:rPr>
+                <w:i/>
+              </w:rPr>
+              <w:t>Grandes</w:t>
+            </w:r>
+            <w:proofErr w:type="spellEnd"/>
+            <w:r>
+              <w:rPr>
+                <w:i/>
+              </w:rPr>
+              <w:t xml:space="preserve"> </w:t>
+            </w:r>
+            <w:proofErr w:type="spellStart"/>
+            <w:r>
+              <w:rPr>
+                <w:i/>
+              </w:rPr>
+              <w:t>trópicos</w:t>
+            </w:r>
+            <w:proofErr w:type="spellEnd"/>
             <w:r>
               <w:t>, the first from 1992, the second and last of his works f</w:t>
             </w:r>
@@ -1469,14 +2580,34 @@
               <w:t>ok his own life. The latter cited</w:t>
             </w:r>
             <w:r>
-              <w:t xml:space="preserve"> quotes from previous works, such as </w:t>
-            </w:r>
-            <w:r>
-              <w:rPr>
-                <w:i/>
-              </w:rPr>
-              <w:t>Dynamus, Trópicos</w:t>
-            </w:r>
+              <w:t xml:space="preserve"> </w:t>
+            </w:r>
+            <w:r>
+              <w:lastRenderedPageBreak/>
+              <w:t xml:space="preserve">quotes from previous works, such as </w:t>
+            </w:r>
+            <w:proofErr w:type="spellStart"/>
+            <w:r>
+              <w:rPr>
+                <w:i/>
+              </w:rPr>
+              <w:t>Dynamus</w:t>
+            </w:r>
+            <w:proofErr w:type="spellEnd"/>
+            <w:r>
+              <w:rPr>
+                <w:i/>
+              </w:rPr>
+              <w:t xml:space="preserve">, </w:t>
+            </w:r>
+            <w:proofErr w:type="spellStart"/>
+            <w:r>
+              <w:rPr>
+                <w:i/>
+              </w:rPr>
+              <w:t>Trópicos</w:t>
+            </w:r>
+            <w:proofErr w:type="spellEnd"/>
             <w:r>
               <w:t xml:space="preserve"> and </w:t>
             </w:r>
@@ -1484,26 +2615,66 @@
               <w:rPr>
                 <w:i/>
               </w:rPr>
-              <w:t>La visión de los vencidos,</w:t>
+              <w:t xml:space="preserve">La </w:t>
+            </w:r>
+            <w:proofErr w:type="spellStart"/>
+            <w:r>
+              <w:rPr>
+                <w:i/>
+              </w:rPr>
+              <w:t>visión</w:t>
+            </w:r>
+            <w:proofErr w:type="spellEnd"/>
+            <w:r>
+              <w:rPr>
+                <w:i/>
+              </w:rPr>
+              <w:t xml:space="preserve"> de los </w:t>
+            </w:r>
+            <w:proofErr w:type="spellStart"/>
+            <w:r>
+              <w:rPr>
+                <w:i/>
+              </w:rPr>
+              <w:t>vencidos</w:t>
+            </w:r>
+            <w:proofErr w:type="spellEnd"/>
+            <w:r>
+              <w:rPr>
+                <w:i/>
+              </w:rPr>
+              <w:t>,</w:t>
             </w:r>
             <w:r>
               <w:t xml:space="preserve"> and t</w:t>
             </w:r>
             <w:r>
-              <w:t>o Bértola it meant a synthesis “</w:t>
-            </w:r>
-            <w:r>
-              <w:t xml:space="preserve">of all my attempts and efforts on the side of the Latin American </w:t>
-            </w:r>
-            <w:r>
-              <w:lastRenderedPageBreak/>
-              <w:t xml:space="preserve">movement </w:t>
+              <w:t xml:space="preserve">o </w:t>
+            </w:r>
+            <w:proofErr w:type="spellStart"/>
+            <w:r>
+              <w:t>Bértola</w:t>
+            </w:r>
+            <w:proofErr w:type="spellEnd"/>
+            <w:r>
+              <w:t xml:space="preserve"> it meant a synthesis “</w:t>
+            </w:r>
+            <w:r>
+              <w:t xml:space="preserve">of all my attempts and efforts on the side of the Latin American movement </w:t>
             </w:r>
             <w:r>
               <w:t>to search for a new, free music”</w:t>
             </w:r>
             <w:r>
-              <w:t xml:space="preserve"> (Paraskevaídis 2001:</w:t>
+              <w:t xml:space="preserve"> (</w:t>
+            </w:r>
+            <w:proofErr w:type="spellStart"/>
+            <w:r>
+              <w:t>Paraskevaídis</w:t>
+            </w:r>
+            <w:proofErr w:type="spellEnd"/>
+            <w:r>
+              <w:t xml:space="preserve"> 2001:</w:t>
             </w:r>
             <w:r>
               <w:t xml:space="preserve"> </w:t>
@@ -1606,6 +2777,7 @@
               </w:rPr>
               <w:br/>
             </w:r>
+            <w:proofErr w:type="spellStart"/>
             <w:r>
               <w:rPr>
                 <w:i/>
@@ -1613,6 +2785,7 @@
               </w:rPr>
               <w:t>Dynamus</w:t>
             </w:r>
+            <w:proofErr w:type="spellEnd"/>
             <w:r>
               <w:rPr>
                 <w:color w:val="000000"/>
@@ -1625,6 +2798,7 @@
               </w:rPr>
               <w:br/>
             </w:r>
+            <w:proofErr w:type="spellStart"/>
             <w:r>
               <w:rPr>
                 <w:i/>
@@ -1632,11 +2806,37 @@
               </w:rPr>
               <w:t>Penetraciones</w:t>
             </w:r>
-            <w:r>
-              <w:rPr>
-                <w:color w:val="000000"/>
-              </w:rPr>
-              <w:t xml:space="preserve"> (1972)</w:t>
+            <w:proofErr w:type="spellEnd"/>
+            <w:r>
+              <w:rPr>
+                <w:color w:val="000000"/>
+              </w:rPr>
+              <w:t xml:space="preserve"> </w:t>
+            </w:r>
+            <w:r>
+              <w:rPr>
+                <w:color w:val="000000"/>
+              </w:rPr>
+              <w:t>[</w:t>
+            </w:r>
+            <w:r>
+              <w:rPr>
+                <w:i/>
+                <w:color w:val="000000"/>
+              </w:rPr>
+              <w:t>Rouges</w:t>
+            </w:r>
+            <w:r>
+              <w:rPr>
+                <w:color w:val="000000"/>
+              </w:rPr>
+              <w:t xml:space="preserve">] </w:t>
+            </w:r>
+            <w:r>
+              <w:rPr>
+                <w:color w:val="000000"/>
+              </w:rPr>
+              <w:t>(1972)</w:t>
             </w:r>
           </w:p>
           <w:p>
@@ -1645,12 +2845,21 @@
                 <w:color w:val="000000"/>
               </w:rPr>
             </w:pPr>
-            <w:r>
-              <w:rPr>
-                <w:i/>
-                <w:color w:val="000000"/>
-              </w:rPr>
-              <w:t>Penetraciones II</w:t>
+            <w:proofErr w:type="spellStart"/>
+            <w:r>
+              <w:rPr>
+                <w:i/>
+                <w:color w:val="000000"/>
+              </w:rPr>
+              <w:t>Penetraciones</w:t>
+            </w:r>
+            <w:proofErr w:type="spellEnd"/>
+            <w:r>
+              <w:rPr>
+                <w:i/>
+                <w:color w:val="000000"/>
+              </w:rPr>
+              <w:t xml:space="preserve"> II</w:t>
             </w:r>
             <w:r>
               <w:rPr>
@@ -1665,6 +2874,7 @@
                 <w:color w:val="000000"/>
               </w:rPr>
             </w:pPr>
+            <w:proofErr w:type="spellStart"/>
             <w:r>
               <w:rPr>
                 <w:i/>
@@ -1672,6 +2882,7 @@
               </w:rPr>
               <w:t>Pexoa</w:t>
             </w:r>
+            <w:proofErr w:type="spellEnd"/>
             <w:r>
               <w:rPr>
                 <w:color w:val="000000"/>
@@ -1684,6 +2895,7 @@
               </w:rPr>
               <w:br/>
             </w:r>
+            <w:proofErr w:type="spellStart"/>
             <w:r>
               <w:rPr>
                 <w:i/>
@@ -1691,6 +2903,7 @@
               </w:rPr>
               <w:t>Elictros</w:t>
             </w:r>
+            <w:proofErr w:type="spellEnd"/>
             <w:r>
               <w:rPr>
                 <w:color w:val="000000"/>
@@ -1717,13 +2930,51 @@
                 <w:color w:val="000000"/>
               </w:rPr>
             </w:pPr>
-            <w:r>
-              <w:rPr>
-                <w:i/>
-                <w:color w:val="000000"/>
-              </w:rPr>
-              <w:t>Gomecito contra la Siemens, o el diablo de San Agustín</w:t>
-            </w:r>
+            <w:proofErr w:type="spellStart"/>
+            <w:r>
+              <w:rPr>
+                <w:i/>
+                <w:color w:val="000000"/>
+              </w:rPr>
+              <w:t>Gomecito</w:t>
+            </w:r>
+            <w:proofErr w:type="spellEnd"/>
+            <w:r>
+              <w:rPr>
+                <w:i/>
+                <w:color w:val="000000"/>
+              </w:rPr>
+              <w:t xml:space="preserve"> contra la Siemens, </w:t>
+            </w:r>
+            <w:r>
+              <w:rPr>
+                <w:color w:val="000000"/>
+              </w:rPr>
+              <w:t>o</w:t>
+            </w:r>
+            <w:r>
+              <w:rPr>
+                <w:i/>
+                <w:color w:val="000000"/>
+              </w:rPr>
+              <w:t>r</w:t>
+            </w:r>
+            <w:r>
+              <w:rPr>
+                <w:i/>
+                <w:color w:val="000000"/>
+              </w:rPr>
+              <w:t xml:space="preserve"> el diablo de San </w:t>
+            </w:r>
+            <w:proofErr w:type="spellStart"/>
+            <w:r>
+              <w:rPr>
+                <w:i/>
+                <w:color w:val="000000"/>
+              </w:rPr>
+              <w:t>Agustín</w:t>
+            </w:r>
+            <w:proofErr w:type="spellEnd"/>
             <w:r>
               <w:rPr>
                 <w:color w:val="000000"/>
@@ -1737,6 +2988,7 @@
                 <w:color w:val="000000"/>
               </w:rPr>
             </w:pPr>
+            <w:proofErr w:type="spellStart"/>
             <w:r>
               <w:rPr>
                 <w:i/>
@@ -1744,6 +2996,7 @@
               </w:rPr>
               <w:t>Tramos</w:t>
             </w:r>
+            <w:proofErr w:type="spellEnd"/>
             <w:r>
               <w:rPr>
                 <w:color w:val="000000"/>
@@ -1757,13 +3010,47 @@
                 <w:color w:val="000000"/>
               </w:rPr>
             </w:pPr>
-            <w:r>
-              <w:rPr>
-                <w:i/>
-                <w:color w:val="000000"/>
-              </w:rPr>
-              <w:t>Historias para un movimiento imaginario</w:t>
-            </w:r>
+            <w:proofErr w:type="spellStart"/>
+            <w:r>
+              <w:rPr>
+                <w:i/>
+                <w:color w:val="000000"/>
+              </w:rPr>
+              <w:t>Historias</w:t>
+            </w:r>
+            <w:proofErr w:type="spellEnd"/>
+            <w:r>
+              <w:rPr>
+                <w:i/>
+                <w:color w:val="000000"/>
+              </w:rPr>
+              <w:t xml:space="preserve"> para un </w:t>
+            </w:r>
+            <w:proofErr w:type="spellStart"/>
+            <w:r>
+              <w:rPr>
+                <w:i/>
+                <w:color w:val="000000"/>
+              </w:rPr>
+              <w:t>movimiento</w:t>
+            </w:r>
+            <w:proofErr w:type="spellEnd"/>
+            <w:r>
+              <w:rPr>
+                <w:i/>
+                <w:color w:val="000000"/>
+              </w:rPr>
+              <w:t xml:space="preserve"> </w:t>
+            </w:r>
+            <w:proofErr w:type="spellStart"/>
+            <w:r>
+              <w:rPr>
+                <w:i/>
+                <w:color w:val="000000"/>
+              </w:rPr>
+              <w:t>imaginario</w:t>
+            </w:r>
+            <w:proofErr w:type="spellEnd"/>
             <w:r>
               <w:rPr>
                 <w:color w:val="000000"/>
@@ -1777,12 +3064,53 @@
                 <w:color w:val="000000"/>
               </w:rPr>
             </w:pPr>
-            <w:r>
-              <w:rPr>
-                <w:i/>
-                <w:color w:val="000000"/>
-              </w:rPr>
-              <w:t>Trovas, crónicas y epigramas I-VII</w:t>
+            <w:proofErr w:type="spellStart"/>
+            <w:r>
+              <w:rPr>
+                <w:i/>
+                <w:color w:val="000000"/>
+              </w:rPr>
+              <w:t>Trovas</w:t>
+            </w:r>
+            <w:proofErr w:type="spellEnd"/>
+            <w:r>
+              <w:rPr>
+                <w:i/>
+                <w:color w:val="000000"/>
+              </w:rPr>
+              <w:t xml:space="preserve">, </w:t>
+            </w:r>
+            <w:proofErr w:type="spellStart"/>
+            <w:r>
+              <w:rPr>
+                <w:i/>
+                <w:color w:val="000000"/>
+              </w:rPr>
+              <w:t>crónicas</w:t>
+            </w:r>
+            <w:proofErr w:type="spellEnd"/>
+            <w:r>
+              <w:rPr>
+                <w:i/>
+                <w:color w:val="000000"/>
+              </w:rPr>
+              <w:t xml:space="preserve"> y </w:t>
+            </w:r>
+            <w:proofErr w:type="spellStart"/>
+            <w:r>
+              <w:rPr>
+                <w:i/>
+                <w:color w:val="000000"/>
+              </w:rPr>
+              <w:t>epigramas</w:t>
+            </w:r>
+            <w:proofErr w:type="spellEnd"/>
+            <w:r>
+              <w:rPr>
+                <w:i/>
+                <w:color w:val="000000"/>
+              </w:rPr>
+              <w:t xml:space="preserve"> I-VII</w:t>
             </w:r>
             <w:r>
               <w:rPr>
@@ -1826,12 +3154,21 @@
                 <w:color w:val="000000"/>
               </w:rPr>
             </w:pPr>
-            <w:r>
-              <w:rPr>
-                <w:i/>
-                <w:color w:val="000000"/>
-              </w:rPr>
-              <w:t>Variantes Alpha-Omega</w:t>
+            <w:proofErr w:type="spellStart"/>
+            <w:r>
+              <w:rPr>
+                <w:i/>
+                <w:color w:val="000000"/>
+              </w:rPr>
+              <w:t>Variantes</w:t>
+            </w:r>
+            <w:proofErr w:type="spellEnd"/>
+            <w:r>
+              <w:rPr>
+                <w:i/>
+                <w:color w:val="000000"/>
+              </w:rPr>
+              <w:t xml:space="preserve"> Alpha-Omega</w:t>
             </w:r>
             <w:r>
               <w:rPr>
@@ -1870,6 +3207,7 @@
                 <w:color w:val="000000"/>
               </w:rPr>
             </w:pPr>
+            <w:proofErr w:type="spellStart"/>
             <w:r>
               <w:rPr>
                 <w:i/>
@@ -1877,6 +3215,7 @@
               </w:rPr>
               <w:t>Procne</w:t>
             </w:r>
+            <w:proofErr w:type="spellEnd"/>
             <w:r>
               <w:rPr>
                 <w:color w:val="000000"/>
@@ -1962,7 +3301,21 @@
               <w:rPr>
                 <w:color w:val="000000"/>
               </w:rPr>
-              <w:t xml:space="preserve"> (versión II, 1975) sixteen instruments</w:t>
+              <w:t xml:space="preserve"> (</w:t>
+            </w:r>
+            <w:proofErr w:type="spellStart"/>
+            <w:r>
+              <w:rPr>
+                <w:color w:val="000000"/>
+              </w:rPr>
+              <w:t>versión</w:t>
+            </w:r>
+            <w:proofErr w:type="spellEnd"/>
+            <w:r>
+              <w:rPr>
+                <w:color w:val="000000"/>
+              </w:rPr>
+              <w:t xml:space="preserve"> II, 1975) sixteen instruments</w:t>
             </w:r>
             <w:r>
               <w:rPr>
@@ -1970,6 +3323,7 @@
               </w:rPr>
               <w:br/>
             </w:r>
+            <w:proofErr w:type="spellStart"/>
             <w:r>
               <w:rPr>
                 <w:i/>
@@ -1977,6 +3331,7 @@
               </w:rPr>
               <w:t>Trópicos</w:t>
             </w:r>
+            <w:proofErr w:type="spellEnd"/>
             <w:r>
               <w:rPr>
                 <w:color w:val="000000"/>
@@ -1995,8 +3350,33 @@
                 <w:i/>
                 <w:color w:val="000000"/>
               </w:rPr>
-              <w:t>La visión de los vencidos</w:t>
-            </w:r>
+              <w:t xml:space="preserve">La </w:t>
+            </w:r>
+            <w:proofErr w:type="spellStart"/>
+            <w:r>
+              <w:rPr>
+                <w:i/>
+                <w:color w:val="000000"/>
+              </w:rPr>
+              <w:t>visión</w:t>
+            </w:r>
+            <w:proofErr w:type="spellEnd"/>
+            <w:r>
+              <w:rPr>
+                <w:i/>
+                <w:color w:val="000000"/>
+              </w:rPr>
+              <w:t xml:space="preserve"> de los </w:t>
+            </w:r>
+            <w:proofErr w:type="spellStart"/>
+            <w:r>
+              <w:rPr>
+                <w:i/>
+                <w:color w:val="000000"/>
+              </w:rPr>
+              <w:t>vencidos</w:t>
+            </w:r>
+            <w:proofErr w:type="spellEnd"/>
             <w:r>
               <w:rPr>
                 <w:color w:val="000000"/>
@@ -2027,8 +3407,49 @@
                 <w:i/>
                 <w:color w:val="000000"/>
               </w:rPr>
-              <w:t>A hora e a vez - Septeto Matraga</w:t>
-            </w:r>
+              <w:t xml:space="preserve">A hora e a </w:t>
+            </w:r>
+            <w:proofErr w:type="spellStart"/>
+            <w:r>
+              <w:rPr>
+                <w:i/>
+                <w:color w:val="000000"/>
+              </w:rPr>
+              <w:t>vez</w:t>
+            </w:r>
+            <w:proofErr w:type="spellEnd"/>
+            <w:r>
+              <w:rPr>
+                <w:i/>
+                <w:color w:val="000000"/>
+              </w:rPr>
+              <w:t xml:space="preserve"> - </w:t>
+            </w:r>
+            <w:proofErr w:type="spellStart"/>
+            <w:r>
+              <w:rPr>
+                <w:i/>
+                <w:color w:val="000000"/>
+              </w:rPr>
+              <w:t>Septeto</w:t>
+            </w:r>
+            <w:proofErr w:type="spellEnd"/>
+            <w:r>
+              <w:rPr>
+                <w:i/>
+                <w:color w:val="000000"/>
+              </w:rPr>
+              <w:t xml:space="preserve"> </w:t>
+            </w:r>
+            <w:proofErr w:type="spellStart"/>
+            <w:r>
+              <w:rPr>
+                <w:i/>
+                <w:color w:val="000000"/>
+              </w:rPr>
+              <w:t>Matraga</w:t>
+            </w:r>
+            <w:proofErr w:type="spellEnd"/>
             <w:r>
               <w:rPr>
                 <w:color w:val="000000"/>
@@ -2042,13 +3463,31 @@
                 <w:color w:val="000000"/>
               </w:rPr>
             </w:pPr>
-            <w:r>
-              <w:rPr>
-                <w:i/>
-                <w:color w:val="000000"/>
-              </w:rPr>
-              <w:t>Rituais do imaginário</w:t>
-            </w:r>
+            <w:proofErr w:type="spellStart"/>
+            <w:r>
+              <w:rPr>
+                <w:i/>
+                <w:color w:val="000000"/>
+              </w:rPr>
+              <w:t>Rituais</w:t>
+            </w:r>
+            <w:proofErr w:type="spellEnd"/>
+            <w:r>
+              <w:rPr>
+                <w:i/>
+                <w:color w:val="000000"/>
+              </w:rPr>
+              <w:t xml:space="preserve"> do </w:t>
+            </w:r>
+            <w:proofErr w:type="spellStart"/>
+            <w:r>
+              <w:rPr>
+                <w:i/>
+                <w:color w:val="000000"/>
+              </w:rPr>
+              <w:t>imaginário</w:t>
+            </w:r>
+            <w:proofErr w:type="spellEnd"/>
             <w:r>
               <w:rPr>
                 <w:color w:val="000000"/>
@@ -2066,8 +3505,17 @@
                 <w:i/>
                 <w:color w:val="000000"/>
               </w:rPr>
-              <w:t>Cantos a Ho</w:t>
-            </w:r>
+              <w:t xml:space="preserve">Cantos a </w:t>
+            </w:r>
+            <w:proofErr w:type="spellStart"/>
+            <w:r>
+              <w:rPr>
+                <w:i/>
+                <w:color w:val="000000"/>
+              </w:rPr>
+              <w:t>Ho</w:t>
+            </w:r>
+            <w:proofErr w:type="spellEnd"/>
             <w:r>
               <w:rPr>
                 <w:color w:val="000000"/>
@@ -2129,13 +3577,31 @@
                 <w:color w:val="000000"/>
               </w:rPr>
             </w:pPr>
-            <w:r>
-              <w:rPr>
-                <w:i/>
-                <w:color w:val="000000"/>
-              </w:rPr>
-              <w:t>Anjos xifópagos</w:t>
-            </w:r>
+            <w:proofErr w:type="spellStart"/>
+            <w:r>
+              <w:rPr>
+                <w:i/>
+                <w:color w:val="000000"/>
+              </w:rPr>
+              <w:t>Anjos</w:t>
+            </w:r>
+            <w:proofErr w:type="spellEnd"/>
+            <w:r>
+              <w:rPr>
+                <w:i/>
+                <w:color w:val="000000"/>
+              </w:rPr>
+              <w:t xml:space="preserve"> </w:t>
+            </w:r>
+            <w:proofErr w:type="spellStart"/>
+            <w:r>
+              <w:rPr>
+                <w:i/>
+                <w:color w:val="000000"/>
+              </w:rPr>
+              <w:t>xifópagos</w:t>
+            </w:r>
+            <w:proofErr w:type="spellEnd"/>
             <w:r>
               <w:rPr>
                 <w:color w:val="000000"/>
@@ -2181,7 +3647,23 @@
                 <w:i/>
                 <w:color w:val="000000"/>
               </w:rPr>
-              <w:t>Duo dos temperamentos e das cores</w:t>
+              <w:t xml:space="preserve">Duo dos </w:t>
+            </w:r>
+            <w:proofErr w:type="spellStart"/>
+            <w:r>
+              <w:rPr>
+                <w:i/>
+                <w:color w:val="000000"/>
+              </w:rPr>
+              <w:t>temperamentos</w:t>
+            </w:r>
+            <w:proofErr w:type="spellEnd"/>
+            <w:r>
+              <w:rPr>
+                <w:i/>
+                <w:color w:val="000000"/>
+              </w:rPr>
+              <w:t xml:space="preserve"> e das cores</w:t>
             </w:r>
             <w:r>
               <w:rPr>
@@ -2203,8 +3685,33 @@
                 <w:i/>
                 <w:color w:val="000000"/>
               </w:rPr>
-              <w:t>De sonhos e quedas</w:t>
-            </w:r>
+              <w:t xml:space="preserve">De </w:t>
+            </w:r>
+            <w:proofErr w:type="spellStart"/>
+            <w:r>
+              <w:rPr>
+                <w:i/>
+                <w:color w:val="000000"/>
+              </w:rPr>
+              <w:t>sonhos</w:t>
+            </w:r>
+            <w:proofErr w:type="spellEnd"/>
+            <w:r>
+              <w:rPr>
+                <w:i/>
+                <w:color w:val="000000"/>
+              </w:rPr>
+              <w:t xml:space="preserve"> e </w:t>
+            </w:r>
+            <w:proofErr w:type="spellStart"/>
+            <w:r>
+              <w:rPr>
+                <w:i/>
+                <w:color w:val="000000"/>
+              </w:rPr>
+              <w:t>quedas</w:t>
+            </w:r>
+            <w:proofErr w:type="spellEnd"/>
             <w:r>
               <w:rPr>
                 <w:color w:val="000000"/>
@@ -2217,12 +3724,21 @@
               </w:rPr>
               <w:br/>
             </w:r>
-            <w:r>
-              <w:rPr>
-                <w:i/>
-                <w:color w:val="000000"/>
-              </w:rPr>
-              <w:t>Retornos do tempo</w:t>
+            <w:proofErr w:type="spellStart"/>
+            <w:r>
+              <w:rPr>
+                <w:i/>
+                <w:color w:val="000000"/>
+              </w:rPr>
+              <w:t>Retornos</w:t>
+            </w:r>
+            <w:proofErr w:type="spellEnd"/>
+            <w:r>
+              <w:rPr>
+                <w:i/>
+                <w:color w:val="000000"/>
+              </w:rPr>
+              <w:t xml:space="preserve"> do tempo</w:t>
             </w:r>
             <w:r>
               <w:rPr>
@@ -2245,13 +3761,31 @@
               </w:rPr>
               <w:br/>
             </w:r>
-            <w:r>
-              <w:rPr>
-                <w:i/>
-                <w:color w:val="000000"/>
-              </w:rPr>
-              <w:t>Caminhos de sinais</w:t>
-            </w:r>
+            <w:proofErr w:type="spellStart"/>
+            <w:r>
+              <w:rPr>
+                <w:i/>
+                <w:color w:val="000000"/>
+              </w:rPr>
+              <w:t>Caminhos</w:t>
+            </w:r>
+            <w:proofErr w:type="spellEnd"/>
+            <w:r>
+              <w:rPr>
+                <w:i/>
+                <w:color w:val="000000"/>
+              </w:rPr>
+              <w:t xml:space="preserve"> de </w:t>
+            </w:r>
+            <w:proofErr w:type="spellStart"/>
+            <w:r>
+              <w:rPr>
+                <w:i/>
+                <w:color w:val="000000"/>
+              </w:rPr>
+              <w:t>sinais</w:t>
+            </w:r>
+            <w:proofErr w:type="spellEnd"/>
             <w:r>
               <w:rPr>
                 <w:color w:val="000000"/>
@@ -2303,7 +3837,39 @@
                 <w:i/>
                 <w:color w:val="000000"/>
               </w:rPr>
-              <w:t>Las doradas manzanas del sol</w:t>
+              <w:t xml:space="preserve">Las </w:t>
+            </w:r>
+            <w:proofErr w:type="spellStart"/>
+            <w:r>
+              <w:rPr>
+                <w:i/>
+                <w:color w:val="000000"/>
+              </w:rPr>
+              <w:t>doradas</w:t>
+            </w:r>
+            <w:proofErr w:type="spellEnd"/>
+            <w:r>
+              <w:rPr>
+                <w:i/>
+                <w:color w:val="000000"/>
+              </w:rPr>
+              <w:t xml:space="preserve"> </w:t>
+            </w:r>
+            <w:proofErr w:type="spellStart"/>
+            <w:r>
+              <w:rPr>
+                <w:i/>
+                <w:color w:val="000000"/>
+              </w:rPr>
+              <w:t>manzanas</w:t>
+            </w:r>
+            <w:proofErr w:type="spellEnd"/>
+            <w:r>
+              <w:rPr>
+                <w:i/>
+                <w:color w:val="000000"/>
+              </w:rPr>
+              <w:t xml:space="preserve"> del sol</w:t>
             </w:r>
             <w:r>
               <w:rPr>
@@ -2327,13 +3893,44 @@
                 <w:color w:val="000000"/>
               </w:rPr>
             </w:pPr>
-            <w:r>
-              <w:rPr>
-                <w:i/>
-                <w:color w:val="000000"/>
-              </w:rPr>
-              <w:t>Traslaciones, luego Tráfego</w:t>
-            </w:r>
+            <w:proofErr w:type="spellStart"/>
+            <w:r>
+              <w:rPr>
+                <w:i/>
+                <w:color w:val="000000"/>
+              </w:rPr>
+              <w:t>Traslaciones</w:t>
+            </w:r>
+            <w:proofErr w:type="spellEnd"/>
+            <w:r>
+              <w:rPr>
+                <w:i/>
+                <w:color w:val="000000"/>
+              </w:rPr>
+              <w:t xml:space="preserve">, </w:t>
+            </w:r>
+            <w:r>
+              <w:rPr>
+                <w:color w:val="000000"/>
+              </w:rPr>
+              <w:t>renamed</w:t>
+            </w:r>
+            <w:r>
+              <w:rPr>
+                <w:i/>
+                <w:color w:val="000000"/>
+              </w:rPr>
+              <w:t xml:space="preserve"> </w:t>
+            </w:r>
+            <w:proofErr w:type="spellStart"/>
+            <w:r>
+              <w:rPr>
+                <w:i/>
+                <w:color w:val="000000"/>
+              </w:rPr>
+              <w:t>Tráfego</w:t>
+            </w:r>
+            <w:proofErr w:type="spellEnd"/>
             <w:r>
               <w:rPr>
                 <w:color w:val="000000"/>
@@ -2347,12 +3944,21 @@
                 <w:color w:val="000000"/>
               </w:rPr>
             </w:pPr>
-            <w:r>
-              <w:rPr>
-                <w:i/>
-                <w:color w:val="000000"/>
-              </w:rPr>
-              <w:t xml:space="preserve">Traslaciones </w:t>
+            <w:proofErr w:type="spellStart"/>
+            <w:r>
+              <w:rPr>
+                <w:i/>
+                <w:color w:val="000000"/>
+              </w:rPr>
+              <w:t>Traslaciones</w:t>
+            </w:r>
+            <w:proofErr w:type="spellEnd"/>
+            <w:r>
+              <w:rPr>
+                <w:i/>
+                <w:color w:val="000000"/>
+              </w:rPr>
+              <w:t xml:space="preserve"> </w:t>
             </w:r>
             <w:r>
               <w:rPr>
@@ -2371,7 +3977,39 @@
                 <w:i/>
                 <w:color w:val="000000"/>
               </w:rPr>
-              <w:t>Las doradas manzanas del sol</w:t>
+              <w:t xml:space="preserve">Las </w:t>
+            </w:r>
+            <w:proofErr w:type="spellStart"/>
+            <w:r>
+              <w:rPr>
+                <w:i/>
+                <w:color w:val="000000"/>
+              </w:rPr>
+              <w:t>doradas</w:t>
+            </w:r>
+            <w:proofErr w:type="spellEnd"/>
+            <w:r>
+              <w:rPr>
+                <w:i/>
+                <w:color w:val="000000"/>
+              </w:rPr>
+              <w:t xml:space="preserve"> </w:t>
+            </w:r>
+            <w:proofErr w:type="spellStart"/>
+            <w:r>
+              <w:rPr>
+                <w:i/>
+                <w:color w:val="000000"/>
+              </w:rPr>
+              <w:t>manzanas</w:t>
+            </w:r>
+            <w:proofErr w:type="spellEnd"/>
+            <w:r>
+              <w:rPr>
+                <w:i/>
+                <w:color w:val="000000"/>
+              </w:rPr>
+              <w:t xml:space="preserve"> del sol</w:t>
             </w:r>
             <w:r>
               <w:rPr>
@@ -2397,12 +4035,21 @@
                 <w:color w:val="000000"/>
               </w:rPr>
             </w:pPr>
-            <w:r>
-              <w:rPr>
-                <w:i/>
-                <w:color w:val="000000"/>
-              </w:rPr>
-              <w:t xml:space="preserve">Lucípherez </w:t>
+            <w:proofErr w:type="spellStart"/>
+            <w:r>
+              <w:rPr>
+                <w:i/>
+                <w:color w:val="000000"/>
+              </w:rPr>
+              <w:t>Lucípherez</w:t>
+            </w:r>
+            <w:proofErr w:type="spellEnd"/>
+            <w:r>
+              <w:rPr>
+                <w:i/>
+                <w:color w:val="000000"/>
+              </w:rPr>
+              <w:t xml:space="preserve"> </w:t>
             </w:r>
             <w:r>
               <w:rPr>
@@ -2437,6 +4084,7 @@
                 <w:color w:val="000000"/>
               </w:rPr>
             </w:pPr>
+            <w:proofErr w:type="spellStart"/>
             <w:r>
               <w:rPr>
                 <w:b/>
@@ -2444,6 +4092,7 @@
               </w:rPr>
               <w:t>Orch</w:t>
             </w:r>
+            <w:proofErr w:type="spellEnd"/>
           </w:p>
           <w:p>
             <w:pPr>
@@ -2451,13 +4100,32 @@
                 <w:color w:val="000000"/>
               </w:rPr>
             </w:pPr>
-            <w:r>
-              <w:rPr>
-                <w:i/>
-                <w:color w:val="000000"/>
-              </w:rPr>
-              <w:t>Os Sonhos</w:t>
-            </w:r>
+            <w:proofErr w:type="spellStart"/>
+            <w:r>
+              <w:rPr>
+                <w:i/>
+                <w:color w:val="000000"/>
+              </w:rPr>
+              <w:lastRenderedPageBreak/>
+              <w:t>Os</w:t>
+            </w:r>
+            <w:proofErr w:type="spellEnd"/>
+            <w:r>
+              <w:rPr>
+                <w:i/>
+                <w:color w:val="000000"/>
+              </w:rPr>
+              <w:t xml:space="preserve"> </w:t>
+            </w:r>
+            <w:proofErr w:type="spellStart"/>
+            <w:r>
+              <w:rPr>
+                <w:i/>
+                <w:color w:val="000000"/>
+              </w:rPr>
+              <w:t>Sonhos</w:t>
+            </w:r>
+            <w:proofErr w:type="spellEnd"/>
             <w:r>
               <w:rPr>
                 <w:color w:val="000000"/>
@@ -2484,13 +4152,31 @@
                 <w:color w:val="000000"/>
               </w:rPr>
             </w:pPr>
-            <w:r>
-              <w:rPr>
-                <w:i/>
-                <w:color w:val="000000"/>
-              </w:rPr>
-              <w:t>Grandes trópicos</w:t>
-            </w:r>
+            <w:proofErr w:type="spellStart"/>
+            <w:r>
+              <w:rPr>
+                <w:i/>
+                <w:color w:val="000000"/>
+              </w:rPr>
+              <w:t>Grandes</w:t>
+            </w:r>
+            <w:proofErr w:type="spellEnd"/>
+            <w:r>
+              <w:rPr>
+                <w:i/>
+                <w:color w:val="000000"/>
+              </w:rPr>
+              <w:t xml:space="preserve"> </w:t>
+            </w:r>
+            <w:proofErr w:type="spellStart"/>
+            <w:r>
+              <w:rPr>
+                <w:i/>
+                <w:color w:val="000000"/>
+              </w:rPr>
+              <w:t>trópicos</w:t>
+            </w:r>
+            <w:proofErr w:type="spellEnd"/>
             <w:r>
               <w:rPr>
                 <w:color w:val="000000"/>
@@ -2563,6 +4249,38 @@
                     <w:lang w:val="en-US"/>
                   </w:rPr>
                   <w:t>(Aharonián)</w:t>
+                </w:r>
+                <w:r>
+                  <w:fldChar w:fldCharType="end"/>
+                </w:r>
+              </w:sdtContent>
+            </w:sdt>
+          </w:p>
+          <w:p>
+            <w:sdt>
+              <w:sdtPr>
+                <w:id w:val="913895489"/>
+                <w:citation/>
+              </w:sdtPr>
+              <w:sdtContent>
+                <w:r>
+                  <w:fldChar w:fldCharType="begin"/>
+                </w:r>
+                <w:r>
+                  <w:rPr>
+                    <w:lang w:val="en-CA"/>
+                  </w:rPr>
+                  <w:instrText xml:space="preserve">CITATION Alf \l 4105 </w:instrText>
+                </w:r>
+                <w:r>
+                  <w:fldChar w:fldCharType="separate"/>
+                </w:r>
+                <w:r>
+                  <w:rPr>
+                    <w:noProof/>
+                    <w:lang w:val="en-CA"/>
+                  </w:rPr>
+                  <w:t>(Alfaro)</w:t>
                 </w:r>
                 <w:r>
                   <w:fldChar w:fldCharType="end"/>
@@ -2628,6 +4346,64 @@
             </w:sdt>
           </w:p>
           <w:p>
+            <w:pPr>
+              <w:rPr>
+                <w:color w:val="000000"/>
+                <w:lang w:eastAsia="es-ES_tradnl"/>
+              </w:rPr>
+            </w:pPr>
+            <w:sdt>
+              <w:sdtPr>
+                <w:rPr>
+                  <w:color w:val="000000"/>
+                  <w:lang w:eastAsia="es-ES_tradnl"/>
+                </w:rPr>
+                <w:id w:val="990523915"/>
+                <w:citation/>
+              </w:sdtPr>
+              <w:sdtContent>
+                <w:r>
+                  <w:rPr>
+                    <w:color w:val="000000"/>
+                    <w:lang w:eastAsia="es-ES_tradnl"/>
+                  </w:rPr>
+                  <w:fldChar w:fldCharType="begin"/>
+                </w:r>
+                <w:r>
+                  <w:rPr>
+                    <w:color w:val="000000"/>
+                    <w:lang w:val="en-CA" w:eastAsia="es-ES_tradnl"/>
+                  </w:rPr>
+                  <w:instrText xml:space="preserve">CITATION Fre99 \l 4105 </w:instrText>
+                </w:r>
+                <w:r>
+                  <w:rPr>
+                    <w:color w:val="000000"/>
+                    <w:lang w:eastAsia="es-ES_tradnl"/>
+                  </w:rPr>
+                  <w:fldChar w:fldCharType="separate"/>
+                </w:r>
+                <w:r>
+                  <w:rPr>
+                    <w:noProof/>
+                    <w:color w:val="000000"/>
+                    <w:lang w:val="en-CA" w:eastAsia="es-ES_tradnl"/>
+                  </w:rPr>
+                  <w:t>(Freire)</w:t>
+                </w:r>
+                <w:r>
+                  <w:rPr>
+                    <w:color w:val="000000"/>
+                    <w:lang w:eastAsia="es-ES_tradnl"/>
+                  </w:rPr>
+                  <w:fldChar w:fldCharType="end"/>
+                </w:r>
+              </w:sdtContent>
+            </w:sdt>
+          </w:p>
+          <w:bookmarkStart w:id="0" w:name="_GoBack"/>
+          <w:bookmarkEnd w:id="0"/>
+          <w:p>
             <w:sdt>
               <w:sdtPr>
                 <w:id w:val="-1538270779"/>
@@ -2652,7 +4428,7 @@
                     <w:noProof/>
                     <w:lang w:val="en-US"/>
                   </w:rPr>
-                  <w:t>(Paraskevaídis)</w:t>
+                  <w:t>(Paraskevaídis, Tramos)</w:t>
                 </w:r>
                 <w:r>
                   <w:fldChar w:fldCharType="end"/>
@@ -2817,12 +4593,21 @@
       </w:rPr>
       <w:t xml:space="preserve"> – </w:t>
     </w:r>
+    <w:proofErr w:type="spellStart"/>
     <w:r>
       <w:rPr>
         <w:i/>
         <w:color w:val="7F7F7F" w:themeColor="text1" w:themeTint="80"/>
       </w:rPr>
-      <w:t>Encyclopedia of Modernism</w:t>
+      <w:t>Encyclopedia</w:t>
+    </w:r>
+    <w:proofErr w:type="spellEnd"/>
+    <w:r>
+      <w:rPr>
+        <w:i/>
+        <w:color w:val="7F7F7F" w:themeColor="text1" w:themeTint="80"/>
+      </w:rPr>
+      <w:t xml:space="preserve"> of Modernism</w:t>
     </w:r>
   </w:p>
   <w:p>
@@ -3666,7 +5451,6 @@
   <w:style w:type="character" w:default="1" w:styleId="DefaultParagraphFont">
     <w:name w:val="Default Paragraph Font"/>
     <w:uiPriority w:val="1"/>
-    <w:semiHidden/>
     <w:unhideWhenUsed/>
   </w:style>
   <w:style w:type="table" w:default="1" w:styleId="TableNormal">
@@ -4403,6 +6187,7 @@
     <w:rsidRoot w:val="00985B12"/>
     <w:rsid w:val="00985B12"/>
     <w:rsid w:val="00B37001"/>
+    <w:rsid w:val="00BB1A41"/>
     <w:rsid w:val="00C25C78"/>
   </w:rsids>
   <m:mathPr>
@@ -5172,7 +6957,7 @@
 </file>
 
 <file path=customXml/item1.xml><?xml version="1.0" encoding="utf-8"?>
-<b:Sources xmlns:b="http://schemas.openxmlformats.org/officeDocument/2006/bibliography" xmlns="http://schemas.openxmlformats.org/officeDocument/2006/bibliography" SelectedStyle="/MLA.XSL" StyleName="MLA">
+<b:Sources xmlns:b="http://schemas.openxmlformats.org/officeDocument/2006/bibliography" xmlns="http://schemas.openxmlformats.org/officeDocument/2006/bibliography" SelectedStyle="/MLASeventhEditionOfficeOnline.xsl" StyleName="MLA">
   <b:Source>
     <b:Tag>Aha92</b:Tag>
     <b:SourceType>JournalArticle</b:SourceType>
@@ -5219,7 +7004,7 @@
     <b:Year>2003</b:Year>
     <b:Volume>14</b:Volume>
     <b:Issue>21</b:Issue>
-    <b:RefOrder>2</b:RefOrder>
+    <b:RefOrder>3</b:RefOrder>
   </b:Source>
   <b:Source>
     <b:Tag>Par92</b:Tag>
@@ -5244,7 +7029,7 @@
     <b:Volume>1</b:Volume>
     <b:Issue>3</b:Issue>
     <b:Pages>47-49</b:Pages>
-    <b:RefOrder>3</b:RefOrder>
+    <b:RefOrder>5</b:RefOrder>
   </b:Source>
   <b:Source>
     <b:Tag>Par00</b:Tag>
@@ -5266,7 +7051,7 @@
     <b:AlbumTitle>Tacuabé and CLAMC: Música Nueva series</b:AlbumTitle>
     <b:CountryRegion>Uruguay</b:CountryRegion>
     <b:RecordingNumber>T/E 33 CD</b:RecordingNumber>
-    <b:RefOrder>4</b:RefOrder>
+    <b:RefOrder>6</b:RefOrder>
   </b:Source>
   <b:Source>
     <b:Tag>Par01</b:Tag>
@@ -5289,13 +7074,53 @@
     <b:Publisher>Universidad Nacional del Litoral</b:Publisher>
     <b:Volume>8</b:Volume>
     <b:Pages>12-59</b:Pages>
-    <b:RefOrder>5</b:RefOrder>
+    <b:RefOrder>7</b:RefOrder>
+  </b:Source>
+  <b:Source>
+    <b:Tag>Alf</b:Tag>
+    <b:SourceType>Book</b:SourceType>
+    <b:Guid>{EB6B713D-DA29-BF45-B7F1-63665BEBD524}</b:Guid>
+    <b:Author>
+      <b:Author>
+        <b:NameList>
+          <b:Person>
+            <b:Last>Alfaro</b:Last>
+            <b:First>Aparicio</b:First>
+            <b:Middle>and Daniel Anez</b:Middle>
+          </b:Person>
+        </b:NameList>
+      </b:Author>
+    </b:Author>
+    <b:Title>La obra pianistica de Eduardo Bertola</b:Title>
+    <b:Comments>http://www.latinoamerica-musica.net</b:Comments>
+    <b:RefOrder>2</b:RefOrder>
+  </b:Source>
+  <b:Source>
+    <b:Tag>Fre99</b:Tag>
+    <b:SourceType>Book</b:SourceType>
+    <b:Guid>{BEAED8DA-6317-CB4C-B38D-8206018631B3}</b:Guid>
+    <b:Author>
+      <b:Author>
+        <b:NameList>
+          <b:Person>
+            <b:Last>Freire</b:Last>
+            <b:First>Sergio</b:First>
+            <b:Middle>and Avelar Rodriguez Jr.</b:Middle>
+          </b:Person>
+        </b:NameList>
+      </b:Author>
+    </b:Author>
+    <b:Title>A produção musical de Eduardo Bértola (1939-96)’. Revista opus # 6</b:Title>
+    <b:Publisher>UFMG</b:Publisher>
+    <b:Year>1999</b:Year>
+    <b:Comments>http://www.musica.ufmg.br/sfreire/opus6/freirejr.htm#volta6 </b:Comments>
+    <b:RefOrder>4</b:RefOrder>
   </b:Source>
 </b:Sources>
 </file>
 
 <file path=customXml/itemProps1.xml><?xml version="1.0" encoding="utf-8"?>
-<ds:datastoreItem xmlns:ds="http://schemas.openxmlformats.org/officeDocument/2006/customXml" ds:itemID="{8E71AD1E-4402-DF4A-8F64-0396EF7B6557}">
+<ds:datastoreItem xmlns:ds="http://schemas.openxmlformats.org/officeDocument/2006/customXml" ds:itemID="{492678E4-AB2D-844C-9505-DA900F9CF81A}">
   <ds:schemaRefs>
     <ds:schemaRef ds:uri="http://schemas.openxmlformats.org/officeDocument/2006/bibliography"/>
   </ds:schemaRefs>

</xml_diff>